<commit_message>
1er modèle à vérifier
</commit_message>
<xml_diff>
--- a/sujet8.docx
+++ b/sujet8.docx
@@ -505,7 +505,7 @@
       </w:r>
     </w:p>
     <w:bookmarkEnd w:id="20"/>
-    <w:bookmarkStart w:id="24" w:name="modèle-1"/>
+    <w:bookmarkStart w:id="29" w:name="modèle-1"/>
     <w:p>
       <w:pPr>
         <w:pStyle w:val="Titre1"/>
@@ -987,7 +987,7 @@
       </m:oMathPara>
     </w:p>
     <w:bookmarkEnd w:id="21"/>
-    <w:bookmarkStart w:id="23" w:name="question-2"/>
+    <w:bookmarkStart w:id="28" w:name="question-2"/>
     <w:p>
       <w:pPr>
         <w:pStyle w:val="Titre2"/>
@@ -1435,7 +1435,7 @@
         <w:rPr>
           <w:rStyle w:val="NormalTok"/>
         </w:rPr>
-        <w:t xml:space="preserve">inits_2 </w:t>
+        <w:t xml:space="preserve">inits_modele1 </w:t>
       </w:r>
       <w:r>
         <w:rPr>
@@ -1459,151 +1459,7 @@
         <w:rPr>
           <w:rStyle w:val="NormalTok"/>
         </w:rPr>
-        <w:t xml:space="preserve">(</w:t>
-      </w:r>
-      <w:r>
-        <w:rPr>
-          <w:rStyle w:val="StringTok"/>
-        </w:rPr>
-        <w:t xml:space="preserve">"a"</w:t>
-      </w:r>
-      <w:r>
-        <w:rPr>
-          <w:rStyle w:val="NormalTok"/>
-        </w:rPr>
-        <w:t xml:space="preserve"> </w:t>
-      </w:r>
-      <w:r>
-        <w:rPr>
-          <w:rStyle w:val="OtherTok"/>
-        </w:rPr>
-        <w:t xml:space="preserve">=</w:t>
-      </w:r>
-      <w:r>
-        <w:rPr>
-          <w:rStyle w:val="NormalTok"/>
-        </w:rPr>
-        <w:t xml:space="preserve"> </w:t>
-      </w:r>
-      <w:r>
-        <w:rPr>
-          <w:rStyle w:val="DecValTok"/>
-        </w:rPr>
-        <w:t xml:space="preserve">1</w:t>
-      </w:r>
-      <w:r>
-        <w:rPr>
-          <w:rStyle w:val="NormalTok"/>
-        </w:rPr>
-        <w:t xml:space="preserve">)</w:t>
-      </w:r>
-      <w:r>
-        <w:br/>
-      </w:r>
-      <w:r>
-        <w:rPr>
-          <w:rStyle w:val="NormalTok"/>
-        </w:rPr>
-        <w:t xml:space="preserve">inits_3 </w:t>
-      </w:r>
-      <w:r>
-        <w:rPr>
-          <w:rStyle w:val="OtherTok"/>
-        </w:rPr>
-        <w:t xml:space="preserve">&lt;-</w:t>
-      </w:r>
-      <w:r>
-        <w:rPr>
-          <w:rStyle w:val="NormalTok"/>
-        </w:rPr>
-        <w:t xml:space="preserve"> </w:t>
-      </w:r>
-      <w:r>
-        <w:rPr>
-          <w:rStyle w:val="FunctionTok"/>
-        </w:rPr>
-        <w:t xml:space="preserve">list</w:t>
-      </w:r>
-      <w:r>
-        <w:rPr>
-          <w:rStyle w:val="NormalTok"/>
-        </w:rPr>
-        <w:t xml:space="preserve">(</w:t>
-      </w:r>
-      <w:r>
-        <w:rPr>
-          <w:rStyle w:val="StringTok"/>
-        </w:rPr>
-        <w:t xml:space="preserve">"a"</w:t>
-      </w:r>
-      <w:r>
-        <w:rPr>
-          <w:rStyle w:val="NormalTok"/>
-        </w:rPr>
-        <w:t xml:space="preserve"> </w:t>
-      </w:r>
-      <w:r>
-        <w:rPr>
-          <w:rStyle w:val="OtherTok"/>
-        </w:rPr>
-        <w:t xml:space="preserve">=</w:t>
-      </w:r>
-      <w:r>
-        <w:rPr>
-          <w:rStyle w:val="NormalTok"/>
-        </w:rPr>
-        <w:t xml:space="preserve"> </w:t>
-      </w:r>
-      <w:r>
-        <w:rPr>
-          <w:rStyle w:val="SpecialCharTok"/>
-        </w:rPr>
-        <w:t xml:space="preserve">-</w:t>
-      </w:r>
-      <w:r>
-        <w:rPr>
-          <w:rStyle w:val="DecValTok"/>
-        </w:rPr>
-        <w:t xml:space="preserve">1</w:t>
-      </w:r>
-      <w:r>
-        <w:rPr>
-          <w:rStyle w:val="NormalTok"/>
-        </w:rPr>
-        <w:t xml:space="preserve">)</w:t>
-      </w:r>
-      <w:r>
-        <w:br/>
-      </w:r>
-      <w:r>
-        <w:rPr>
-          <w:rStyle w:val="NormalTok"/>
-        </w:rPr>
-        <w:t xml:space="preserve">inits_modele1 </w:t>
-      </w:r>
-      <w:r>
-        <w:rPr>
-          <w:rStyle w:val="OtherTok"/>
-        </w:rPr>
-        <w:t xml:space="preserve">&lt;-</w:t>
-      </w:r>
-      <w:r>
-        <w:rPr>
-          <w:rStyle w:val="NormalTok"/>
-        </w:rPr>
-        <w:t xml:space="preserve"> </w:t>
-      </w:r>
-      <w:r>
-        <w:rPr>
-          <w:rStyle w:val="FunctionTok"/>
-        </w:rPr>
-        <w:t xml:space="preserve">list</w:t>
-      </w:r>
-      <w:r>
-        <w:rPr>
-          <w:rStyle w:val="NormalTok"/>
-        </w:rPr>
-        <w:t xml:space="preserve">(inits_1, inits_2, inits_3)</w:t>
+        <w:t xml:space="preserve">(inits_1)</w:t>
       </w:r>
       <w:r>
         <w:br/>
@@ -2217,13 +2073,127 @@
         <w:rPr>
           <w:rStyle w:val="NormalTok"/>
         </w:rPr>
+        <w:t xml:space="preserve">() </w:t>
+      </w:r>
+      <w:r>
+        <w:rPr>
+          <w:rStyle w:val="SpecialCharTok"/>
+        </w:rPr>
+        <w:t xml:space="preserve">+</w:t>
+      </w:r>
+      <w:r>
+        <w:br/>
+      </w:r>
+      <w:r>
+        <w:rPr>
+          <w:rStyle w:val="NormalTok"/>
+        </w:rPr>
+        <w:t xml:space="preserve">  </w:t>
+      </w:r>
+      <w:r>
+        <w:rPr>
+          <w:rStyle w:val="FunctionTok"/>
+        </w:rPr>
+        <w:t xml:space="preserve">geom_vline</w:t>
+      </w:r>
+      <w:r>
+        <w:rPr>
+          <w:rStyle w:val="NormalTok"/>
+        </w:rPr>
         <w:t xml:space="preserve">(</w:t>
       </w:r>
       <w:r>
         <w:rPr>
+          <w:rStyle w:val="AttributeTok"/>
+        </w:rPr>
+        <w:t xml:space="preserve">xintercept =</w:t>
+      </w:r>
+      <w:r>
+        <w:rPr>
+          <w:rStyle w:val="NormalTok"/>
+        </w:rPr>
+        <w:t xml:space="preserve"> </w:t>
+      </w:r>
+      <w:r>
+        <w:rPr>
+          <w:rStyle w:val="DecValTok"/>
+        </w:rPr>
+        <w:t xml:space="preserve">1000</w:t>
+      </w:r>
+      <w:r>
+        <w:rPr>
+          <w:rStyle w:val="NormalTok"/>
+        </w:rPr>
+        <w:t xml:space="preserve">, </w:t>
+      </w:r>
+      <w:r>
+        <w:rPr>
+          <w:rStyle w:val="AttributeTok"/>
+        </w:rPr>
+        <w:t xml:space="preserve">color =</w:t>
+      </w:r>
+      <w:r>
+        <w:rPr>
+          <w:rStyle w:val="NormalTok"/>
+        </w:rPr>
+        <w:t xml:space="preserve"> </w:t>
+      </w:r>
+      <w:r>
+        <w:rPr>
+          <w:rStyle w:val="StringTok"/>
+        </w:rPr>
+        <w:t xml:space="preserve">"purple"</w:t>
+      </w:r>
+      <w:r>
+        <w:rPr>
+          <w:rStyle w:val="NormalTok"/>
+        </w:rPr>
+        <w:t xml:space="preserve">, </w:t>
+      </w:r>
+      <w:r>
+        <w:rPr>
+          <w:rStyle w:val="AttributeTok"/>
+        </w:rPr>
+        <w:t xml:space="preserve">linetype =</w:t>
+      </w:r>
+      <w:r>
+        <w:rPr>
+          <w:rStyle w:val="NormalTok"/>
+        </w:rPr>
+        <w:t xml:space="preserve"> </w:t>
+      </w:r>
+      <w:r>
+        <w:rPr>
+          <w:rStyle w:val="StringTok"/>
+        </w:rPr>
+        <w:t xml:space="preserve">"dotted"</w:t>
+      </w:r>
+      <w:r>
+        <w:rPr>
+          <w:rStyle w:val="NormalTok"/>
+        </w:rPr>
+        <w:t xml:space="preserve">) </w:t>
+      </w:r>
+      <w:r>
+        <w:rPr>
+          <w:rStyle w:val="SpecialCharTok"/>
+        </w:rPr>
+        <w:t xml:space="preserve">+</w:t>
+      </w:r>
+      <w:r>
+        <w:br/>
+      </w:r>
+      <w:r>
+        <w:rPr>
+          <w:rStyle w:val="NormalTok"/>
+        </w:rPr>
+        <w:t xml:space="preserve">  </w:t>
+      </w:r>
+      <w:r>
+        <w:rPr>
           <w:rStyle w:val="FunctionTok"/>
         </w:rPr>
-        <w:t xml:space="preserve">aes</w:t>
+        <w:t xml:space="preserve">scale_x_continuous</w:t>
       </w:r>
       <w:r>
         <w:rPr>
@@ -2235,106 +2205,130 @@
         <w:rPr>
           <w:rStyle w:val="AttributeTok"/>
         </w:rPr>
-        <w:t xml:space="preserve">color =</w:t>
-      </w:r>
-      <w:r>
-        <w:rPr>
-          <w:rStyle w:val="NormalTok"/>
-        </w:rPr>
-        <w:t xml:space="preserve"> </w:t>
+        <w:t xml:space="preserve">labels =</w:t>
+      </w:r>
+      <w:r>
+        <w:rPr>
+          <w:rStyle w:val="NormalTok"/>
+        </w:rPr>
+        <w:t xml:space="preserve"> scales</w:t>
+      </w:r>
+      <w:r>
+        <w:rPr>
+          <w:rStyle w:val="SpecialCharTok"/>
+        </w:rPr>
+        <w:t xml:space="preserve">::</w:t>
       </w:r>
       <w:r>
         <w:rPr>
           <w:rStyle w:val="FunctionTok"/>
         </w:rPr>
-        <w:t xml:space="preserve">as.factor</w:t>
-      </w:r>
-      <w:r>
-        <w:rPr>
-          <w:rStyle w:val="NormalTok"/>
-        </w:rPr>
-        <w:t xml:space="preserve">(Chain)), </w:t>
+        <w:t xml:space="preserve">comma_format</w:t>
+      </w:r>
+      <w:r>
+        <w:rPr>
+          <w:rStyle w:val="NormalTok"/>
+        </w:rPr>
+        <w:t xml:space="preserve">()) </w:t>
+      </w:r>
+      <w:r>
+        <w:rPr>
+          <w:rStyle w:val="SpecialCharTok"/>
+        </w:rPr>
+        <w:t xml:space="preserve">+</w:t>
+      </w:r>
+      <w:r>
+        <w:br/>
+      </w:r>
+      <w:r>
+        <w:rPr>
+          <w:rStyle w:val="NormalTok"/>
+        </w:rPr>
+        <w:t xml:space="preserve">  </w:t>
+      </w:r>
+      <w:r>
+        <w:rPr>
+          <w:rStyle w:val="FunctionTok"/>
+        </w:rPr>
+        <w:t xml:space="preserve">labs</w:t>
+      </w:r>
+      <w:r>
+        <w:rPr>
+          <w:rStyle w:val="NormalTok"/>
+        </w:rPr>
+        <w:t xml:space="preserve">(</w:t>
       </w:r>
       <w:r>
         <w:rPr>
           <w:rStyle w:val="AttributeTok"/>
         </w:rPr>
-        <w:t xml:space="preserve">alpha =</w:t>
-      </w:r>
-      <w:r>
-        <w:rPr>
-          <w:rStyle w:val="NormalTok"/>
-        </w:rPr>
-        <w:t xml:space="preserve"> </w:t>
-      </w:r>
-      <w:r>
-        <w:rPr>
-          <w:rStyle w:val="FloatTok"/>
-        </w:rPr>
-        <w:t xml:space="preserve">0.3</w:t>
-      </w:r>
-      <w:r>
-        <w:rPr>
-          <w:rStyle w:val="NormalTok"/>
-        </w:rPr>
-        <w:t xml:space="preserve">) </w:t>
-      </w:r>
-      <w:r>
-        <w:rPr>
-          <w:rStyle w:val="SpecialCharTok"/>
-        </w:rPr>
-        <w:t xml:space="preserve">+</w:t>
-      </w:r>
-      <w:r>
-        <w:br/>
-      </w:r>
-      <w:r>
-        <w:rPr>
-          <w:rStyle w:val="NormalTok"/>
-        </w:rPr>
-        <w:t xml:space="preserve">  </w:t>
-      </w:r>
-      <w:r>
-        <w:rPr>
-          <w:rStyle w:val="FunctionTok"/>
-        </w:rPr>
-        <w:t xml:space="preserve">geom_vline</w:t>
-      </w:r>
-      <w:r>
-        <w:rPr>
-          <w:rStyle w:val="NormalTok"/>
-        </w:rPr>
-        <w:t xml:space="preserve">(</w:t>
+        <w:t xml:space="preserve">x =</w:t>
+      </w:r>
+      <w:r>
+        <w:rPr>
+          <w:rStyle w:val="NormalTok"/>
+        </w:rPr>
+        <w:t xml:space="preserve"> </w:t>
+      </w:r>
+      <w:r>
+        <w:rPr>
+          <w:rStyle w:val="StringTok"/>
+        </w:rPr>
+        <w:t xml:space="preserve">"Itération"</w:t>
+      </w:r>
+      <w:r>
+        <w:rPr>
+          <w:rStyle w:val="NormalTok"/>
+        </w:rPr>
+        <w:t xml:space="preserve">,</w:t>
+      </w:r>
+      <w:r>
+        <w:br/>
+      </w:r>
+      <w:r>
+        <w:rPr>
+          <w:rStyle w:val="NormalTok"/>
+        </w:rPr>
+        <w:t xml:space="preserve">       </w:t>
       </w:r>
       <w:r>
         <w:rPr>
           <w:rStyle w:val="AttributeTok"/>
         </w:rPr>
-        <w:t xml:space="preserve">xintercept =</w:t>
-      </w:r>
-      <w:r>
-        <w:rPr>
-          <w:rStyle w:val="NormalTok"/>
-        </w:rPr>
-        <w:t xml:space="preserve"> </w:t>
-      </w:r>
-      <w:r>
-        <w:rPr>
-          <w:rStyle w:val="DecValTok"/>
-        </w:rPr>
-        <w:t xml:space="preserve">1000</w:t>
-      </w:r>
-      <w:r>
-        <w:rPr>
-          <w:rStyle w:val="NormalTok"/>
-        </w:rPr>
-        <w:t xml:space="preserve">, </w:t>
+        <w:t xml:space="preserve">y =</w:t>
+      </w:r>
+      <w:r>
+        <w:rPr>
+          <w:rStyle w:val="NormalTok"/>
+        </w:rPr>
+        <w:t xml:space="preserve"> </w:t>
+      </w:r>
+      <w:r>
+        <w:rPr>
+          <w:rStyle w:val="StringTok"/>
+        </w:rPr>
+        <w:t xml:space="preserve">"a"</w:t>
+      </w:r>
+      <w:r>
+        <w:rPr>
+          <w:rStyle w:val="NormalTok"/>
+        </w:rPr>
+        <w:t xml:space="preserve">,</w:t>
+      </w:r>
+      <w:r>
+        <w:br/>
+      </w:r>
+      <w:r>
+        <w:rPr>
+          <w:rStyle w:val="NormalTok"/>
+        </w:rPr>
+        <w:t xml:space="preserve">       </w:t>
       </w:r>
       <w:r>
         <w:rPr>
           <w:rStyle w:val="AttributeTok"/>
         </w:rPr>
-        <w:t xml:space="preserve">color =</w:t>
+        <w:t xml:space="preserve">title =</w:t>
       </w:r>
       <w:r>
         <w:rPr>
@@ -2346,19 +2340,28 @@
         <w:rPr>
           <w:rStyle w:val="StringTok"/>
         </w:rPr>
-        <w:t xml:space="preserve">"purple"</w:t>
-      </w:r>
-      <w:r>
-        <w:rPr>
-          <w:rStyle w:val="NormalTok"/>
-        </w:rPr>
-        <w:t xml:space="preserve">, </w:t>
+        <w:t xml:space="preserve">"Traceplot de l'estimation de a par MCMC"</w:t>
+      </w:r>
+      <w:r>
+        <w:rPr>
+          <w:rStyle w:val="NormalTok"/>
+        </w:rPr>
+        <w:t xml:space="preserve">,</w:t>
+      </w:r>
+      <w:r>
+        <w:br/>
+      </w:r>
+      <w:r>
+        <w:rPr>
+          <w:rStyle w:val="NormalTok"/>
+        </w:rPr>
+        <w:t xml:space="preserve">       </w:t>
       </w:r>
       <w:r>
         <w:rPr>
           <w:rStyle w:val="AttributeTok"/>
         </w:rPr>
-        <w:t xml:space="preserve">linetype =</w:t>
+        <w:t xml:space="preserve">subtitle =</w:t>
       </w:r>
       <w:r>
         <w:rPr>
@@ -2370,232 +2373,7 @@
         <w:rPr>
           <w:rStyle w:val="StringTok"/>
         </w:rPr>
-        <w:t xml:space="preserve">"dotted"</w:t>
-      </w:r>
-      <w:r>
-        <w:rPr>
-          <w:rStyle w:val="NormalTok"/>
-        </w:rPr>
-        <w:t xml:space="preserve">) </w:t>
-      </w:r>
-      <w:r>
-        <w:rPr>
-          <w:rStyle w:val="SpecialCharTok"/>
-        </w:rPr>
-        <w:t xml:space="preserve">+</w:t>
-      </w:r>
-      <w:r>
-        <w:br/>
-      </w:r>
-      <w:r>
-        <w:rPr>
-          <w:rStyle w:val="NormalTok"/>
-        </w:rPr>
-        <w:t xml:space="preserve">  </w:t>
-      </w:r>
-      <w:r>
-        <w:rPr>
-          <w:rStyle w:val="FunctionTok"/>
-        </w:rPr>
-        <w:t xml:space="preserve">scale_x_continuous</w:t>
-      </w:r>
-      <w:r>
-        <w:rPr>
-          <w:rStyle w:val="NormalTok"/>
-        </w:rPr>
-        <w:t xml:space="preserve">(</w:t>
-      </w:r>
-      <w:r>
-        <w:rPr>
-          <w:rStyle w:val="AttributeTok"/>
-        </w:rPr>
-        <w:t xml:space="preserve">labels =</w:t>
-      </w:r>
-      <w:r>
-        <w:rPr>
-          <w:rStyle w:val="NormalTok"/>
-        </w:rPr>
-        <w:t xml:space="preserve"> scales</w:t>
-      </w:r>
-      <w:r>
-        <w:rPr>
-          <w:rStyle w:val="SpecialCharTok"/>
-        </w:rPr>
-        <w:t xml:space="preserve">::</w:t>
-      </w:r>
-      <w:r>
-        <w:rPr>
-          <w:rStyle w:val="FunctionTok"/>
-        </w:rPr>
-        <w:t xml:space="preserve">comma_format</w:t>
-      </w:r>
-      <w:r>
-        <w:rPr>
-          <w:rStyle w:val="NormalTok"/>
-        </w:rPr>
-        <w:t xml:space="preserve">()) </w:t>
-      </w:r>
-      <w:r>
-        <w:rPr>
-          <w:rStyle w:val="SpecialCharTok"/>
-        </w:rPr>
-        <w:t xml:space="preserve">+</w:t>
-      </w:r>
-      <w:r>
-        <w:br/>
-      </w:r>
-      <w:r>
-        <w:rPr>
-          <w:rStyle w:val="NormalTok"/>
-        </w:rPr>
-        <w:t xml:space="preserve">  </w:t>
-      </w:r>
-      <w:r>
-        <w:rPr>
-          <w:rStyle w:val="FunctionTok"/>
-        </w:rPr>
-        <w:t xml:space="preserve">labs</w:t>
-      </w:r>
-      <w:r>
-        <w:rPr>
-          <w:rStyle w:val="NormalTok"/>
-        </w:rPr>
-        <w:t xml:space="preserve">(</w:t>
-      </w:r>
-      <w:r>
-        <w:rPr>
-          <w:rStyle w:val="AttributeTok"/>
-        </w:rPr>
-        <w:t xml:space="preserve">x =</w:t>
-      </w:r>
-      <w:r>
-        <w:rPr>
-          <w:rStyle w:val="NormalTok"/>
-        </w:rPr>
-        <w:t xml:space="preserve"> </w:t>
-      </w:r>
-      <w:r>
-        <w:rPr>
-          <w:rStyle w:val="StringTok"/>
-        </w:rPr>
-        <w:t xml:space="preserve">"Itération"</w:t>
-      </w:r>
-      <w:r>
-        <w:rPr>
-          <w:rStyle w:val="NormalTok"/>
-        </w:rPr>
-        <w:t xml:space="preserve">,</w:t>
-      </w:r>
-      <w:r>
-        <w:br/>
-      </w:r>
-      <w:r>
-        <w:rPr>
-          <w:rStyle w:val="NormalTok"/>
-        </w:rPr>
-        <w:t xml:space="preserve">       </w:t>
-      </w:r>
-      <w:r>
-        <w:rPr>
-          <w:rStyle w:val="AttributeTok"/>
-        </w:rPr>
-        <w:t xml:space="preserve">y =</w:t>
-      </w:r>
-      <w:r>
-        <w:rPr>
-          <w:rStyle w:val="NormalTok"/>
-        </w:rPr>
-        <w:t xml:space="preserve"> </w:t>
-      </w:r>
-      <w:r>
-        <w:rPr>
-          <w:rStyle w:val="StringTok"/>
-        </w:rPr>
-        <w:t xml:space="preserve">"a"</w:t>
-      </w:r>
-      <w:r>
-        <w:rPr>
-          <w:rStyle w:val="NormalTok"/>
-        </w:rPr>
-        <w:t xml:space="preserve">,</w:t>
-      </w:r>
-      <w:r>
-        <w:br/>
-      </w:r>
-      <w:r>
-        <w:rPr>
-          <w:rStyle w:val="NormalTok"/>
-        </w:rPr>
-        <w:t xml:space="preserve">       </w:t>
-      </w:r>
-      <w:r>
-        <w:rPr>
-          <w:rStyle w:val="AttributeTok"/>
-        </w:rPr>
-        <w:t xml:space="preserve">title =</w:t>
-      </w:r>
-      <w:r>
-        <w:rPr>
-          <w:rStyle w:val="NormalTok"/>
-        </w:rPr>
-        <w:t xml:space="preserve"> </w:t>
-      </w:r>
-      <w:r>
-        <w:rPr>
-          <w:rStyle w:val="StringTok"/>
-        </w:rPr>
-        <w:t xml:space="preserve">"Traceplot de l'estimation de a par MCMC avec 3 chaînes"</w:t>
-      </w:r>
-      <w:r>
-        <w:rPr>
-          <w:rStyle w:val="NormalTok"/>
-        </w:rPr>
-        <w:t xml:space="preserve">) </w:t>
-      </w:r>
-      <w:r>
-        <w:rPr>
-          <w:rStyle w:val="SpecialCharTok"/>
-        </w:rPr>
-        <w:t xml:space="preserve">+</w:t>
-      </w:r>
-      <w:r>
-        <w:br/>
-      </w:r>
-      <w:r>
-        <w:rPr>
-          <w:rStyle w:val="NormalTok"/>
-        </w:rPr>
-        <w:t xml:space="preserve">  </w:t>
-      </w:r>
-      <w:r>
-        <w:rPr>
-          <w:rStyle w:val="FunctionTok"/>
-        </w:rPr>
-        <w:t xml:space="preserve">theme</w:t>
-      </w:r>
-      <w:r>
-        <w:rPr>
-          <w:rStyle w:val="NormalTok"/>
-        </w:rPr>
-        <w:t xml:space="preserve">(</w:t>
-      </w:r>
-      <w:r>
-        <w:rPr>
-          <w:rStyle w:val="AttributeTok"/>
-        </w:rPr>
-        <w:t xml:space="preserve">legend.position =</w:t>
-      </w:r>
-      <w:r>
-        <w:rPr>
-          <w:rStyle w:val="NormalTok"/>
-        </w:rPr>
-        <w:t xml:space="preserve"> </w:t>
-      </w:r>
-      <w:r>
-        <w:rPr>
-          <w:rStyle w:val="StringTok"/>
-        </w:rPr>
-        <w:t xml:space="preserve">"none"</w:t>
+        <w:t xml:space="preserve">"Initialisation de a à 0"</w:t>
       </w:r>
       <w:r>
         <w:rPr>
@@ -2611,7 +2389,7 @@
       <w:r>
         <w:drawing>
           <wp:inline>
-            <wp:extent cx="5969000" cy="4775200"/>
+            <wp:extent cx="5969000" cy="4178300"/>
             <wp:effectExtent b="0" l="0" r="0" t="0"/>
             <wp:docPr descr="" title="" id="1" name="Picture"/>
             <a:graphic>
@@ -2625,6 +2403,93 @@
                   </pic:nvPicPr>
                   <pic:blipFill>
                     <a:blip r:embed="rId22"/>
+                    <a:stretch>
+                      <a:fillRect/>
+                    </a:stretch>
+                  </pic:blipFill>
+                  <pic:spPr bwMode="auto">
+                    <a:xfrm>
+                      <a:off x="0" y="0"/>
+                      <a:ext cx="5969000" cy="4178300"/>
+                    </a:xfrm>
+                    <a:prstGeom prst="rect">
+                      <a:avLst/>
+                    </a:prstGeom>
+                    <a:noFill/>
+                    <a:ln w="9525">
+                      <a:noFill/>
+                      <a:headEnd/>
+                      <a:tailEnd/>
+                    </a:ln>
+                  </pic:spPr>
+                </pic:pic>
+              </a:graphicData>
+            </a:graphic>
+          </wp:inline>
+        </w:drawing>
+      </w:r>
+    </w:p>
+    <w:p>
+      <w:pPr>
+        <w:pStyle w:val="Corpsdetexte"/>
+      </w:pPr>
+      <w:r>
+        <w:t xml:space="preserve">On voit que la valeur du paramètre</w:t>
+      </w:r>
+      <w:r>
+        <w:t xml:space="preserve"> </w:t>
+      </w:r>
+      <w:r>
+        <w:rPr>
+          <w:i/>
+        </w:rPr>
+        <w:t xml:space="preserve">a</w:t>
+      </w:r>
+      <w:r>
+        <w:t xml:space="preserve"> </w:t>
+      </w:r>
+      <w:r>
+        <w:t xml:space="preserve">reste autour de la valeur 3 et n’a pas l’air de s’écarter beaucoup de cette valeur. Nous vérifierons par la suite si cette convergence est conservée en augmentant le nombre de chaînes. Nous allons ensuite vérifier si les valeurs des paramètres estimés</w:t>
+      </w:r>
+    </w:p>
+    <w:p>
+      <w:pPr>
+        <w:pStyle w:val="SourceCode"/>
+      </w:pPr>
+      <w:r>
+        <w:rPr>
+          <w:rStyle w:val="FunctionTok"/>
+        </w:rPr>
+        <w:t xml:space="preserve">ggs_autocorrelation</w:t>
+      </w:r>
+      <w:r>
+        <w:rPr>
+          <w:rStyle w:val="NormalTok"/>
+        </w:rPr>
+        <w:t xml:space="preserve">(gg_modele1)</w:t>
+      </w:r>
+    </w:p>
+    <w:p>
+      <w:pPr>
+        <w:pStyle w:val="FirstParagraph"/>
+      </w:pPr>
+      <w:r>
+        <w:drawing>
+          <wp:inline>
+            <wp:extent cx="5969000" cy="4775200"/>
+            <wp:effectExtent b="0" l="0" r="0" t="0"/>
+            <wp:docPr descr="" title="" id="1" name="Picture"/>
+            <a:graphic>
+              <a:graphicData uri="http://schemas.openxmlformats.org/drawingml/2006/picture">
+                <pic:pic>
+                  <pic:nvPicPr>
+                    <pic:cNvPr descr="sujet8_files/figure-docx/unnamed-chunk-4-1.png" id="0" name="Picture"/>
+                    <pic:cNvPicPr>
+                      <a:picLocks noChangeArrowheads="1" noChangeAspect="1"/>
+                    </pic:cNvPicPr>
+                  </pic:nvPicPr>
+                  <pic:blipFill>
+                    <a:blip r:embed="rId23"/>
                     <a:stretch>
                       <a:fillRect/>
                     </a:stretch>
@@ -2651,8 +2516,2148 @@
         </w:drawing>
       </w:r>
     </w:p>
-    <w:bookmarkEnd w:id="23"/>
-    <w:bookmarkEnd w:id="24"/>
+    <w:p>
+      <w:pPr>
+        <w:pStyle w:val="Corpsdetexte"/>
+      </w:pPr>
+      <w:r>
+        <w:t xml:space="preserve">On voit que pour l’estimation de a, il y a corrélation jusqu’à la 3ème mesure. Pour la déviance, en revanche, cela va jusquà 8. Nous allons donc prendre une estimation sur 8 pour essayer de casser cette autocorrélation.</w:t>
+      </w:r>
+    </w:p>
+    <w:p>
+      <w:pPr>
+        <w:pStyle w:val="SourceCode"/>
+      </w:pPr>
+      <w:r>
+        <w:rPr>
+          <w:rStyle w:val="NormalTok"/>
+        </w:rPr>
+        <w:t xml:space="preserve">n_thin </w:t>
+      </w:r>
+      <w:r>
+        <w:rPr>
+          <w:rStyle w:val="OtherTok"/>
+        </w:rPr>
+        <w:t xml:space="preserve">&lt;-</w:t>
+      </w:r>
+      <w:r>
+        <w:rPr>
+          <w:rStyle w:val="NormalTok"/>
+        </w:rPr>
+        <w:t xml:space="preserve">  </w:t>
+      </w:r>
+      <w:r>
+        <w:rPr>
+          <w:rStyle w:val="DecValTok"/>
+        </w:rPr>
+        <w:t xml:space="preserve">8</w:t>
+      </w:r>
+      <w:r>
+        <w:br/>
+      </w:r>
+      <w:r>
+        <w:rPr>
+          <w:rStyle w:val="CommentTok"/>
+        </w:rPr>
+        <w:t xml:space="preserve"># Faire tourner le modèle avec la fonction jags</w:t>
+      </w:r>
+      <w:r>
+        <w:br/>
+      </w:r>
+      <w:r>
+        <w:rPr>
+          <w:rStyle w:val="CommentTok"/>
+        </w:rPr>
+        <w:t xml:space="preserve"># D'abord sans thin, ni burn in</w:t>
+      </w:r>
+      <w:r>
+        <w:br/>
+      </w:r>
+      <w:r>
+        <w:rPr>
+          <w:rStyle w:val="NormalTok"/>
+        </w:rPr>
+        <w:t xml:space="preserve">modele1_fit_thin </w:t>
+      </w:r>
+      <w:r>
+        <w:rPr>
+          <w:rStyle w:val="OtherTok"/>
+        </w:rPr>
+        <w:t xml:space="preserve">&lt;-</w:t>
+      </w:r>
+      <w:r>
+        <w:rPr>
+          <w:rStyle w:val="NormalTok"/>
+        </w:rPr>
+        <w:t xml:space="preserve"> </w:t>
+      </w:r>
+      <w:r>
+        <w:rPr>
+          <w:rStyle w:val="FunctionTok"/>
+        </w:rPr>
+        <w:t xml:space="preserve">jags</w:t>
+      </w:r>
+      <w:r>
+        <w:rPr>
+          <w:rStyle w:val="NormalTok"/>
+        </w:rPr>
+        <w:t xml:space="preserve">(</w:t>
+      </w:r>
+      <w:r>
+        <w:rPr>
+          <w:rStyle w:val="AttributeTok"/>
+        </w:rPr>
+        <w:t xml:space="preserve">data =</w:t>
+      </w:r>
+      <w:r>
+        <w:rPr>
+          <w:rStyle w:val="NormalTok"/>
+        </w:rPr>
+        <w:t xml:space="preserve"> donnees,</w:t>
+      </w:r>
+      <w:r>
+        <w:br/>
+      </w:r>
+      <w:r>
+        <w:rPr>
+          <w:rStyle w:val="NormalTok"/>
+        </w:rPr>
+        <w:t xml:space="preserve">                         </w:t>
+      </w:r>
+      <w:r>
+        <w:rPr>
+          <w:rStyle w:val="AttributeTok"/>
+        </w:rPr>
+        <w:t xml:space="preserve">inits =</w:t>
+      </w:r>
+      <w:r>
+        <w:rPr>
+          <w:rStyle w:val="NormalTok"/>
+        </w:rPr>
+        <w:t xml:space="preserve"> inits_modele1,</w:t>
+      </w:r>
+      <w:r>
+        <w:br/>
+      </w:r>
+      <w:r>
+        <w:rPr>
+          <w:rStyle w:val="NormalTok"/>
+        </w:rPr>
+        <w:t xml:space="preserve">                         </w:t>
+      </w:r>
+      <w:r>
+        <w:rPr>
+          <w:rStyle w:val="AttributeTok"/>
+        </w:rPr>
+        <w:t xml:space="preserve">parameters.to.save =</w:t>
+      </w:r>
+      <w:r>
+        <w:rPr>
+          <w:rStyle w:val="NormalTok"/>
+        </w:rPr>
+        <w:t xml:space="preserve"> parametres_modele1, </w:t>
+      </w:r>
+      <w:r>
+        <w:br/>
+      </w:r>
+      <w:r>
+        <w:rPr>
+          <w:rStyle w:val="NormalTok"/>
+        </w:rPr>
+        <w:t xml:space="preserve">                         </w:t>
+      </w:r>
+      <w:r>
+        <w:rPr>
+          <w:rStyle w:val="AttributeTok"/>
+        </w:rPr>
+        <w:t xml:space="preserve">n.chains =</w:t>
+      </w:r>
+      <w:r>
+        <w:rPr>
+          <w:rStyle w:val="NormalTok"/>
+        </w:rPr>
+        <w:t xml:space="preserve"> </w:t>
+      </w:r>
+      <w:r>
+        <w:rPr>
+          <w:rStyle w:val="FunctionTok"/>
+        </w:rPr>
+        <w:t xml:space="preserve">length</w:t>
+      </w:r>
+      <w:r>
+        <w:rPr>
+          <w:rStyle w:val="NormalTok"/>
+        </w:rPr>
+        <w:t xml:space="preserve">(inits_modele1),</w:t>
+      </w:r>
+      <w:r>
+        <w:br/>
+      </w:r>
+      <w:r>
+        <w:rPr>
+          <w:rStyle w:val="NormalTok"/>
+        </w:rPr>
+        <w:t xml:space="preserve">                         </w:t>
+      </w:r>
+      <w:r>
+        <w:rPr>
+          <w:rStyle w:val="AttributeTok"/>
+        </w:rPr>
+        <w:t xml:space="preserve">n.iter =</w:t>
+      </w:r>
+      <w:r>
+        <w:rPr>
+          <w:rStyle w:val="NormalTok"/>
+        </w:rPr>
+        <w:t xml:space="preserve"> n_iter </w:t>
+      </w:r>
+      <w:r>
+        <w:rPr>
+          <w:rStyle w:val="SpecialCharTok"/>
+        </w:rPr>
+        <w:t xml:space="preserve">*</w:t>
+      </w:r>
+      <w:r>
+        <w:rPr>
+          <w:rStyle w:val="NormalTok"/>
+        </w:rPr>
+        <w:t xml:space="preserve"> n_thin, </w:t>
+      </w:r>
+      <w:r>
+        <w:br/>
+      </w:r>
+      <w:r>
+        <w:rPr>
+          <w:rStyle w:val="NormalTok"/>
+        </w:rPr>
+        <w:t xml:space="preserve">                         </w:t>
+      </w:r>
+      <w:r>
+        <w:rPr>
+          <w:rStyle w:val="AttributeTok"/>
+        </w:rPr>
+        <w:t xml:space="preserve">n.burnin =</w:t>
+      </w:r>
+      <w:r>
+        <w:rPr>
+          <w:rStyle w:val="NormalTok"/>
+        </w:rPr>
+        <w:t xml:space="preserve"> n_burn, </w:t>
+      </w:r>
+      <w:r>
+        <w:br/>
+      </w:r>
+      <w:r>
+        <w:rPr>
+          <w:rStyle w:val="NormalTok"/>
+        </w:rPr>
+        <w:t xml:space="preserve">                         </w:t>
+      </w:r>
+      <w:r>
+        <w:rPr>
+          <w:rStyle w:val="AttributeTok"/>
+        </w:rPr>
+        <w:t xml:space="preserve">n.thin =</w:t>
+      </w:r>
+      <w:r>
+        <w:rPr>
+          <w:rStyle w:val="NormalTok"/>
+        </w:rPr>
+        <w:t xml:space="preserve"> n_thin,</w:t>
+      </w:r>
+      <w:r>
+        <w:br/>
+      </w:r>
+      <w:r>
+        <w:rPr>
+          <w:rStyle w:val="NormalTok"/>
+        </w:rPr>
+        <w:t xml:space="preserve">                         </w:t>
+      </w:r>
+      <w:r>
+        <w:rPr>
+          <w:rStyle w:val="AttributeTok"/>
+        </w:rPr>
+        <w:t xml:space="preserve">model.file =</w:t>
+      </w:r>
+      <w:r>
+        <w:rPr>
+          <w:rStyle w:val="NormalTok"/>
+        </w:rPr>
+        <w:t xml:space="preserve"> modele_1) </w:t>
+      </w:r>
+    </w:p>
+    <w:p>
+      <w:pPr>
+        <w:pStyle w:val="SourceCode"/>
+      </w:pPr>
+      <w:r>
+        <w:rPr>
+          <w:rStyle w:val="VerbatimChar"/>
+        </w:rPr>
+        <w:t xml:space="preserve">## Compiling model graph</w:t>
+      </w:r>
+      <w:r>
+        <w:br/>
+      </w:r>
+      <w:r>
+        <w:rPr>
+          <w:rStyle w:val="VerbatimChar"/>
+        </w:rPr>
+        <w:t xml:space="preserve">##    Resolving undeclared variables</w:t>
+      </w:r>
+      <w:r>
+        <w:br/>
+      </w:r>
+      <w:r>
+        <w:rPr>
+          <w:rStyle w:val="VerbatimChar"/>
+        </w:rPr>
+        <w:t xml:space="preserve">##    Allocating nodes</w:t>
+      </w:r>
+      <w:r>
+        <w:br/>
+      </w:r>
+      <w:r>
+        <w:rPr>
+          <w:rStyle w:val="VerbatimChar"/>
+        </w:rPr>
+        <w:t xml:space="preserve">## Graph information:</w:t>
+      </w:r>
+      <w:r>
+        <w:br/>
+      </w:r>
+      <w:r>
+        <w:rPr>
+          <w:rStyle w:val="VerbatimChar"/>
+        </w:rPr>
+        <w:t xml:space="preserve">##    Observed stochastic nodes: 10</w:t>
+      </w:r>
+      <w:r>
+        <w:br/>
+      </w:r>
+      <w:r>
+        <w:rPr>
+          <w:rStyle w:val="VerbatimChar"/>
+        </w:rPr>
+        <w:t xml:space="preserve">##    Unobserved stochastic nodes: 1</w:t>
+      </w:r>
+      <w:r>
+        <w:br/>
+      </w:r>
+      <w:r>
+        <w:rPr>
+          <w:rStyle w:val="VerbatimChar"/>
+        </w:rPr>
+        <w:t xml:space="preserve">##    Total graph size: 14</w:t>
+      </w:r>
+      <w:r>
+        <w:br/>
+      </w:r>
+      <w:r>
+        <w:rPr>
+          <w:rStyle w:val="VerbatimChar"/>
+        </w:rPr>
+        <w:t xml:space="preserve">## </w:t>
+      </w:r>
+      <w:r>
+        <w:br/>
+      </w:r>
+      <w:r>
+        <w:rPr>
+          <w:rStyle w:val="VerbatimChar"/>
+        </w:rPr>
+        <w:t xml:space="preserve">## Initializing model</w:t>
+      </w:r>
+    </w:p>
+    <w:p>
+      <w:pPr>
+        <w:pStyle w:val="SourceCode"/>
+      </w:pPr>
+      <w:r>
+        <w:rPr>
+          <w:rStyle w:val="NormalTok"/>
+        </w:rPr>
+        <w:t xml:space="preserve">modele1_fit_thin_mcmc </w:t>
+      </w:r>
+      <w:r>
+        <w:rPr>
+          <w:rStyle w:val="OtherTok"/>
+        </w:rPr>
+        <w:t xml:space="preserve">&lt;-</w:t>
+      </w:r>
+      <w:r>
+        <w:rPr>
+          <w:rStyle w:val="NormalTok"/>
+        </w:rPr>
+        <w:t xml:space="preserve"> </w:t>
+      </w:r>
+      <w:r>
+        <w:rPr>
+          <w:rStyle w:val="FunctionTok"/>
+        </w:rPr>
+        <w:t xml:space="preserve">as.mcmc</w:t>
+      </w:r>
+      <w:r>
+        <w:rPr>
+          <w:rStyle w:val="NormalTok"/>
+        </w:rPr>
+        <w:t xml:space="preserve">(modele1_fit_thin)</w:t>
+      </w:r>
+    </w:p>
+    <w:p>
+      <w:pPr>
+        <w:pStyle w:val="SourceCode"/>
+      </w:pPr>
+      <w:r>
+        <w:rPr>
+          <w:rStyle w:val="NormalTok"/>
+        </w:rPr>
+        <w:t xml:space="preserve">gg_modele1_thin </w:t>
+      </w:r>
+      <w:r>
+        <w:rPr>
+          <w:rStyle w:val="OtherTok"/>
+        </w:rPr>
+        <w:t xml:space="preserve">&lt;-</w:t>
+      </w:r>
+      <w:r>
+        <w:rPr>
+          <w:rStyle w:val="NormalTok"/>
+        </w:rPr>
+        <w:t xml:space="preserve"> </w:t>
+      </w:r>
+      <w:r>
+        <w:rPr>
+          <w:rStyle w:val="FunctionTok"/>
+        </w:rPr>
+        <w:t xml:space="preserve">ggs</w:t>
+      </w:r>
+      <w:r>
+        <w:rPr>
+          <w:rStyle w:val="NormalTok"/>
+        </w:rPr>
+        <w:t xml:space="preserve">(modele1_fit_thin_mcmc)</w:t>
+      </w:r>
+      <w:r>
+        <w:br/>
+      </w:r>
+      <w:r>
+        <w:rPr>
+          <w:rStyle w:val="FunctionTok"/>
+        </w:rPr>
+        <w:t xml:space="preserve">ggplot</w:t>
+      </w:r>
+      <w:r>
+        <w:rPr>
+          <w:rStyle w:val="NormalTok"/>
+        </w:rPr>
+        <w:t xml:space="preserve">(gg_modele1_thin </w:t>
+      </w:r>
+      <w:r>
+        <w:rPr>
+          <w:rStyle w:val="SpecialCharTok"/>
+        </w:rPr>
+        <w:t xml:space="preserve">%&gt;%</w:t>
+      </w:r>
+      <w:r>
+        <w:rPr>
+          <w:rStyle w:val="NormalTok"/>
+        </w:rPr>
+        <w:t xml:space="preserve"> </w:t>
+      </w:r>
+      <w:r>
+        <w:rPr>
+          <w:rStyle w:val="FunctionTok"/>
+        </w:rPr>
+        <w:t xml:space="preserve">filter</w:t>
+      </w:r>
+      <w:r>
+        <w:rPr>
+          <w:rStyle w:val="NormalTok"/>
+        </w:rPr>
+        <w:t xml:space="preserve">(Parameter </w:t>
+      </w:r>
+      <w:r>
+        <w:rPr>
+          <w:rStyle w:val="SpecialCharTok"/>
+        </w:rPr>
+        <w:t xml:space="preserve">==</w:t>
+      </w:r>
+      <w:r>
+        <w:rPr>
+          <w:rStyle w:val="NormalTok"/>
+        </w:rPr>
+        <w:t xml:space="preserve"> </w:t>
+      </w:r>
+      <w:r>
+        <w:rPr>
+          <w:rStyle w:val="StringTok"/>
+        </w:rPr>
+        <w:t xml:space="preserve">"a"</w:t>
+      </w:r>
+      <w:r>
+        <w:rPr>
+          <w:rStyle w:val="NormalTok"/>
+        </w:rPr>
+        <w:t xml:space="preserve">), </w:t>
+      </w:r>
+      <w:r>
+        <w:rPr>
+          <w:rStyle w:val="FunctionTok"/>
+        </w:rPr>
+        <w:t xml:space="preserve">aes</w:t>
+      </w:r>
+      <w:r>
+        <w:rPr>
+          <w:rStyle w:val="NormalTok"/>
+        </w:rPr>
+        <w:t xml:space="preserve">(</w:t>
+      </w:r>
+      <w:r>
+        <w:rPr>
+          <w:rStyle w:val="AttributeTok"/>
+        </w:rPr>
+        <w:t xml:space="preserve">x =</w:t>
+      </w:r>
+      <w:r>
+        <w:rPr>
+          <w:rStyle w:val="NormalTok"/>
+        </w:rPr>
+        <w:t xml:space="preserve"> Iteration, </w:t>
+      </w:r>
+      <w:r>
+        <w:rPr>
+          <w:rStyle w:val="AttributeTok"/>
+        </w:rPr>
+        <w:t xml:space="preserve">y =</w:t>
+      </w:r>
+      <w:r>
+        <w:rPr>
+          <w:rStyle w:val="NormalTok"/>
+        </w:rPr>
+        <w:t xml:space="preserve"> value)) </w:t>
+      </w:r>
+      <w:r>
+        <w:rPr>
+          <w:rStyle w:val="SpecialCharTok"/>
+        </w:rPr>
+        <w:t xml:space="preserve">+</w:t>
+      </w:r>
+      <w:r>
+        <w:br/>
+      </w:r>
+      <w:r>
+        <w:rPr>
+          <w:rStyle w:val="NormalTok"/>
+        </w:rPr>
+        <w:t xml:space="preserve">  </w:t>
+      </w:r>
+      <w:r>
+        <w:rPr>
+          <w:rStyle w:val="FunctionTok"/>
+        </w:rPr>
+        <w:t xml:space="preserve">geom_line</w:t>
+      </w:r>
+      <w:r>
+        <w:rPr>
+          <w:rStyle w:val="NormalTok"/>
+        </w:rPr>
+        <w:t xml:space="preserve">() </w:t>
+      </w:r>
+      <w:r>
+        <w:rPr>
+          <w:rStyle w:val="SpecialCharTok"/>
+        </w:rPr>
+        <w:t xml:space="preserve">+</w:t>
+      </w:r>
+      <w:r>
+        <w:br/>
+      </w:r>
+      <w:r>
+        <w:rPr>
+          <w:rStyle w:val="NormalTok"/>
+        </w:rPr>
+        <w:t xml:space="preserve">  </w:t>
+      </w:r>
+      <w:r>
+        <w:rPr>
+          <w:rStyle w:val="FunctionTok"/>
+        </w:rPr>
+        <w:t xml:space="preserve">scale_x_continuous</w:t>
+      </w:r>
+      <w:r>
+        <w:rPr>
+          <w:rStyle w:val="NormalTok"/>
+        </w:rPr>
+        <w:t xml:space="preserve">(</w:t>
+      </w:r>
+      <w:r>
+        <w:rPr>
+          <w:rStyle w:val="AttributeTok"/>
+        </w:rPr>
+        <w:t xml:space="preserve">labels =</w:t>
+      </w:r>
+      <w:r>
+        <w:rPr>
+          <w:rStyle w:val="NormalTok"/>
+        </w:rPr>
+        <w:t xml:space="preserve"> scales</w:t>
+      </w:r>
+      <w:r>
+        <w:rPr>
+          <w:rStyle w:val="SpecialCharTok"/>
+        </w:rPr>
+        <w:t xml:space="preserve">::</w:t>
+      </w:r>
+      <w:r>
+        <w:rPr>
+          <w:rStyle w:val="FunctionTok"/>
+        </w:rPr>
+        <w:t xml:space="preserve">comma_format</w:t>
+      </w:r>
+      <w:r>
+        <w:rPr>
+          <w:rStyle w:val="NormalTok"/>
+        </w:rPr>
+        <w:t xml:space="preserve">()) </w:t>
+      </w:r>
+      <w:r>
+        <w:rPr>
+          <w:rStyle w:val="SpecialCharTok"/>
+        </w:rPr>
+        <w:t xml:space="preserve">+</w:t>
+      </w:r>
+      <w:r>
+        <w:br/>
+      </w:r>
+      <w:r>
+        <w:rPr>
+          <w:rStyle w:val="NormalTok"/>
+        </w:rPr>
+        <w:t xml:space="preserve">  </w:t>
+      </w:r>
+      <w:r>
+        <w:rPr>
+          <w:rStyle w:val="FunctionTok"/>
+        </w:rPr>
+        <w:t xml:space="preserve">labs</w:t>
+      </w:r>
+      <w:r>
+        <w:rPr>
+          <w:rStyle w:val="NormalTok"/>
+        </w:rPr>
+        <w:t xml:space="preserve">(</w:t>
+      </w:r>
+      <w:r>
+        <w:rPr>
+          <w:rStyle w:val="AttributeTok"/>
+        </w:rPr>
+        <w:t xml:space="preserve">x =</w:t>
+      </w:r>
+      <w:r>
+        <w:rPr>
+          <w:rStyle w:val="NormalTok"/>
+        </w:rPr>
+        <w:t xml:space="preserve"> </w:t>
+      </w:r>
+      <w:r>
+        <w:rPr>
+          <w:rStyle w:val="StringTok"/>
+        </w:rPr>
+        <w:t xml:space="preserve">"Itération"</w:t>
+      </w:r>
+      <w:r>
+        <w:rPr>
+          <w:rStyle w:val="NormalTok"/>
+        </w:rPr>
+        <w:t xml:space="preserve">,</w:t>
+      </w:r>
+      <w:r>
+        <w:br/>
+      </w:r>
+      <w:r>
+        <w:rPr>
+          <w:rStyle w:val="NormalTok"/>
+        </w:rPr>
+        <w:t xml:space="preserve">       </w:t>
+      </w:r>
+      <w:r>
+        <w:rPr>
+          <w:rStyle w:val="AttributeTok"/>
+        </w:rPr>
+        <w:t xml:space="preserve">y =</w:t>
+      </w:r>
+      <w:r>
+        <w:rPr>
+          <w:rStyle w:val="NormalTok"/>
+        </w:rPr>
+        <w:t xml:space="preserve"> </w:t>
+      </w:r>
+      <w:r>
+        <w:rPr>
+          <w:rStyle w:val="StringTok"/>
+        </w:rPr>
+        <w:t xml:space="preserve">"a"</w:t>
+      </w:r>
+      <w:r>
+        <w:rPr>
+          <w:rStyle w:val="NormalTok"/>
+        </w:rPr>
+        <w:t xml:space="preserve">,</w:t>
+      </w:r>
+      <w:r>
+        <w:br/>
+      </w:r>
+      <w:r>
+        <w:rPr>
+          <w:rStyle w:val="NormalTok"/>
+        </w:rPr>
+        <w:t xml:space="preserve">       </w:t>
+      </w:r>
+      <w:r>
+        <w:rPr>
+          <w:rStyle w:val="AttributeTok"/>
+        </w:rPr>
+        <w:t xml:space="preserve">title =</w:t>
+      </w:r>
+      <w:r>
+        <w:rPr>
+          <w:rStyle w:val="NormalTok"/>
+        </w:rPr>
+        <w:t xml:space="preserve"> </w:t>
+      </w:r>
+      <w:r>
+        <w:rPr>
+          <w:rStyle w:val="StringTok"/>
+        </w:rPr>
+        <w:t xml:space="preserve">"Traceplot de l'estimation de a par MCMC"</w:t>
+      </w:r>
+      <w:r>
+        <w:rPr>
+          <w:rStyle w:val="NormalTok"/>
+        </w:rPr>
+        <w:t xml:space="preserve">,</w:t>
+      </w:r>
+      <w:r>
+        <w:br/>
+      </w:r>
+      <w:r>
+        <w:rPr>
+          <w:rStyle w:val="NormalTok"/>
+        </w:rPr>
+        <w:t xml:space="preserve">       </w:t>
+      </w:r>
+      <w:r>
+        <w:rPr>
+          <w:rStyle w:val="AttributeTok"/>
+        </w:rPr>
+        <w:t xml:space="preserve">subtitle =</w:t>
+      </w:r>
+      <w:r>
+        <w:rPr>
+          <w:rStyle w:val="NormalTok"/>
+        </w:rPr>
+        <w:t xml:space="preserve"> </w:t>
+      </w:r>
+      <w:r>
+        <w:rPr>
+          <w:rStyle w:val="StringTok"/>
+        </w:rPr>
+        <w:t xml:space="preserve">"Initialisation de a à 0 ; Prise d'une valeur sur 8"</w:t>
+      </w:r>
+      <w:r>
+        <w:rPr>
+          <w:rStyle w:val="NormalTok"/>
+        </w:rPr>
+        <w:t xml:space="preserve">)</w:t>
+      </w:r>
+    </w:p>
+    <w:p>
+      <w:pPr>
+        <w:pStyle w:val="FirstParagraph"/>
+      </w:pPr>
+      <w:r>
+        <w:drawing>
+          <wp:inline>
+            <wp:extent cx="5969000" cy="4178300"/>
+            <wp:effectExtent b="0" l="0" r="0" t="0"/>
+            <wp:docPr descr="" title="" id="1" name="Picture"/>
+            <a:graphic>
+              <a:graphicData uri="http://schemas.openxmlformats.org/drawingml/2006/picture">
+                <pic:pic>
+                  <pic:nvPicPr>
+                    <pic:cNvPr descr="sujet8_files/figure-docx/unnamed-chunk-6-1.png" id="0" name="Picture"/>
+                    <pic:cNvPicPr>
+                      <a:picLocks noChangeArrowheads="1" noChangeAspect="1"/>
+                    </pic:cNvPicPr>
+                  </pic:nvPicPr>
+                  <pic:blipFill>
+                    <a:blip r:embed="rId24"/>
+                    <a:stretch>
+                      <a:fillRect/>
+                    </a:stretch>
+                  </pic:blipFill>
+                  <pic:spPr bwMode="auto">
+                    <a:xfrm>
+                      <a:off x="0" y="0"/>
+                      <a:ext cx="5969000" cy="4178300"/>
+                    </a:xfrm>
+                    <a:prstGeom prst="rect">
+                      <a:avLst/>
+                    </a:prstGeom>
+                    <a:noFill/>
+                    <a:ln w="9525">
+                      <a:noFill/>
+                      <a:headEnd/>
+                      <a:tailEnd/>
+                    </a:ln>
+                  </pic:spPr>
+                </pic:pic>
+              </a:graphicData>
+            </a:graphic>
+          </wp:inline>
+        </w:drawing>
+      </w:r>
+    </w:p>
+    <w:p>
+      <w:pPr>
+        <w:pStyle w:val="Corpsdetexte"/>
+      </w:pPr>
+      <w:r>
+        <w:t xml:space="preserve">En ne prenant qu’une observation sur 8, on voit que le traceplot reste similaire avec une bonne convergence de l’estimation de a autour de 3 après le retrait de 1000 observations de burn in.</w:t>
+      </w:r>
+    </w:p>
+    <w:p>
+      <w:pPr>
+        <w:pStyle w:val="SourceCode"/>
+      </w:pPr>
+      <w:r>
+        <w:rPr>
+          <w:rStyle w:val="FunctionTok"/>
+        </w:rPr>
+        <w:t xml:space="preserve">ggs_autocorrelation</w:t>
+      </w:r>
+      <w:r>
+        <w:rPr>
+          <w:rStyle w:val="NormalTok"/>
+        </w:rPr>
+        <w:t xml:space="preserve">(gg_modele1_thin)</w:t>
+      </w:r>
+    </w:p>
+    <w:p>
+      <w:pPr>
+        <w:pStyle w:val="FirstParagraph"/>
+      </w:pPr>
+      <w:r>
+        <w:drawing>
+          <wp:inline>
+            <wp:extent cx="5969000" cy="4775200"/>
+            <wp:effectExtent b="0" l="0" r="0" t="0"/>
+            <wp:docPr descr="" title="" id="1" name="Picture"/>
+            <a:graphic>
+              <a:graphicData uri="http://schemas.openxmlformats.org/drawingml/2006/picture">
+                <pic:pic>
+                  <pic:nvPicPr>
+                    <pic:cNvPr descr="sujet8_files/figure-docx/unnamed-chunk-7-1.png" id="0" name="Picture"/>
+                    <pic:cNvPicPr>
+                      <a:picLocks noChangeArrowheads="1" noChangeAspect="1"/>
+                    </pic:cNvPicPr>
+                  </pic:nvPicPr>
+                  <pic:blipFill>
+                    <a:blip r:embed="rId25"/>
+                    <a:stretch>
+                      <a:fillRect/>
+                    </a:stretch>
+                  </pic:blipFill>
+                  <pic:spPr bwMode="auto">
+                    <a:xfrm>
+                      <a:off x="0" y="0"/>
+                      <a:ext cx="5969000" cy="4775200"/>
+                    </a:xfrm>
+                    <a:prstGeom prst="rect">
+                      <a:avLst/>
+                    </a:prstGeom>
+                    <a:noFill/>
+                    <a:ln w="9525">
+                      <a:noFill/>
+                      <a:headEnd/>
+                      <a:tailEnd/>
+                    </a:ln>
+                  </pic:spPr>
+                </pic:pic>
+              </a:graphicData>
+            </a:graphic>
+          </wp:inline>
+        </w:drawing>
+      </w:r>
+    </w:p>
+    <w:p>
+      <w:pPr>
+        <w:pStyle w:val="Corpsdetexte"/>
+      </w:pPr>
+      <w:r>
+        <w:t xml:space="preserve">Sur le graphique d’auto-corrélations, on voit que le problème de mélangeance a été réglé et que maintenant il n’y a plus d’auto-corrélation pour le paramètre a estimé.</w:t>
+      </w:r>
+    </w:p>
+    <w:p>
+      <w:pPr>
+        <w:pStyle w:val="Corpsdetexte"/>
+      </w:pPr>
+      <w:r>
+        <w:t xml:space="preserve">Afin de nous assurer de la convergence du modèle, nous avons réalisé 3 chaînes avec des départ pour des valeurs différentes. Nous avons initié a à -5, 0 et 5 et regardé comment se comportait le modèle.</w:t>
+      </w:r>
+    </w:p>
+    <w:p>
+      <w:pPr>
+        <w:pStyle w:val="SourceCode"/>
+      </w:pPr>
+      <w:r>
+        <w:rPr>
+          <w:rStyle w:val="NormalTok"/>
+        </w:rPr>
+        <w:t xml:space="preserve">inits_2 </w:t>
+      </w:r>
+      <w:r>
+        <w:rPr>
+          <w:rStyle w:val="OtherTok"/>
+        </w:rPr>
+        <w:t xml:space="preserve">&lt;-</w:t>
+      </w:r>
+      <w:r>
+        <w:rPr>
+          <w:rStyle w:val="NormalTok"/>
+        </w:rPr>
+        <w:t xml:space="preserve"> </w:t>
+      </w:r>
+      <w:r>
+        <w:rPr>
+          <w:rStyle w:val="FunctionTok"/>
+        </w:rPr>
+        <w:t xml:space="preserve">list</w:t>
+      </w:r>
+      <w:r>
+        <w:rPr>
+          <w:rStyle w:val="NormalTok"/>
+        </w:rPr>
+        <w:t xml:space="preserve">(</w:t>
+      </w:r>
+      <w:r>
+        <w:rPr>
+          <w:rStyle w:val="StringTok"/>
+        </w:rPr>
+        <w:t xml:space="preserve">"a"</w:t>
+      </w:r>
+      <w:r>
+        <w:rPr>
+          <w:rStyle w:val="NormalTok"/>
+        </w:rPr>
+        <w:t xml:space="preserve"> </w:t>
+      </w:r>
+      <w:r>
+        <w:rPr>
+          <w:rStyle w:val="OtherTok"/>
+        </w:rPr>
+        <w:t xml:space="preserve">=</w:t>
+      </w:r>
+      <w:r>
+        <w:rPr>
+          <w:rStyle w:val="NormalTok"/>
+        </w:rPr>
+        <w:t xml:space="preserve"> </w:t>
+      </w:r>
+      <w:r>
+        <w:rPr>
+          <w:rStyle w:val="DecValTok"/>
+        </w:rPr>
+        <w:t xml:space="preserve">5</w:t>
+      </w:r>
+      <w:r>
+        <w:rPr>
+          <w:rStyle w:val="NormalTok"/>
+        </w:rPr>
+        <w:t xml:space="preserve">)</w:t>
+      </w:r>
+      <w:r>
+        <w:br/>
+      </w:r>
+      <w:r>
+        <w:rPr>
+          <w:rStyle w:val="NormalTok"/>
+        </w:rPr>
+        <w:t xml:space="preserve">inits_3 </w:t>
+      </w:r>
+      <w:r>
+        <w:rPr>
+          <w:rStyle w:val="OtherTok"/>
+        </w:rPr>
+        <w:t xml:space="preserve">&lt;-</w:t>
+      </w:r>
+      <w:r>
+        <w:rPr>
+          <w:rStyle w:val="NormalTok"/>
+        </w:rPr>
+        <w:t xml:space="preserve"> </w:t>
+      </w:r>
+      <w:r>
+        <w:rPr>
+          <w:rStyle w:val="FunctionTok"/>
+        </w:rPr>
+        <w:t xml:space="preserve">list</w:t>
+      </w:r>
+      <w:r>
+        <w:rPr>
+          <w:rStyle w:val="NormalTok"/>
+        </w:rPr>
+        <w:t xml:space="preserve">(</w:t>
+      </w:r>
+      <w:r>
+        <w:rPr>
+          <w:rStyle w:val="StringTok"/>
+        </w:rPr>
+        <w:t xml:space="preserve">"a"</w:t>
+      </w:r>
+      <w:r>
+        <w:rPr>
+          <w:rStyle w:val="NormalTok"/>
+        </w:rPr>
+        <w:t xml:space="preserve"> </w:t>
+      </w:r>
+      <w:r>
+        <w:rPr>
+          <w:rStyle w:val="OtherTok"/>
+        </w:rPr>
+        <w:t xml:space="preserve">=</w:t>
+      </w:r>
+      <w:r>
+        <w:rPr>
+          <w:rStyle w:val="NormalTok"/>
+        </w:rPr>
+        <w:t xml:space="preserve"> </w:t>
+      </w:r>
+      <w:r>
+        <w:rPr>
+          <w:rStyle w:val="SpecialCharTok"/>
+        </w:rPr>
+        <w:t xml:space="preserve">-</w:t>
+      </w:r>
+      <w:r>
+        <w:rPr>
+          <w:rStyle w:val="DecValTok"/>
+        </w:rPr>
+        <w:t xml:space="preserve">5</w:t>
+      </w:r>
+      <w:r>
+        <w:rPr>
+          <w:rStyle w:val="NormalTok"/>
+        </w:rPr>
+        <w:t xml:space="preserve">)</w:t>
+      </w:r>
+      <w:r>
+        <w:br/>
+      </w:r>
+      <w:r>
+        <w:rPr>
+          <w:rStyle w:val="NormalTok"/>
+        </w:rPr>
+        <w:t xml:space="preserve">inits_modele1_mult </w:t>
+      </w:r>
+      <w:r>
+        <w:rPr>
+          <w:rStyle w:val="OtherTok"/>
+        </w:rPr>
+        <w:t xml:space="preserve">&lt;-</w:t>
+      </w:r>
+      <w:r>
+        <w:rPr>
+          <w:rStyle w:val="NormalTok"/>
+        </w:rPr>
+        <w:t xml:space="preserve"> </w:t>
+      </w:r>
+      <w:r>
+        <w:rPr>
+          <w:rStyle w:val="FunctionTok"/>
+        </w:rPr>
+        <w:t xml:space="preserve">list</w:t>
+      </w:r>
+      <w:r>
+        <w:rPr>
+          <w:rStyle w:val="NormalTok"/>
+        </w:rPr>
+        <w:t xml:space="preserve">(inits_1, inits_2, inits_3)</w:t>
+      </w:r>
+      <w:r>
+        <w:br/>
+      </w:r>
+      <w:r>
+        <w:rPr>
+          <w:rStyle w:val="NormalTok"/>
+        </w:rPr>
+        <w:t xml:space="preserve">modele1_fit_mult </w:t>
+      </w:r>
+      <w:r>
+        <w:rPr>
+          <w:rStyle w:val="OtherTok"/>
+        </w:rPr>
+        <w:t xml:space="preserve">&lt;-</w:t>
+      </w:r>
+      <w:r>
+        <w:rPr>
+          <w:rStyle w:val="NormalTok"/>
+        </w:rPr>
+        <w:t xml:space="preserve"> </w:t>
+      </w:r>
+      <w:r>
+        <w:rPr>
+          <w:rStyle w:val="FunctionTok"/>
+        </w:rPr>
+        <w:t xml:space="preserve">jags</w:t>
+      </w:r>
+      <w:r>
+        <w:rPr>
+          <w:rStyle w:val="NormalTok"/>
+        </w:rPr>
+        <w:t xml:space="preserve">(</w:t>
+      </w:r>
+      <w:r>
+        <w:rPr>
+          <w:rStyle w:val="AttributeTok"/>
+        </w:rPr>
+        <w:t xml:space="preserve">data =</w:t>
+      </w:r>
+      <w:r>
+        <w:rPr>
+          <w:rStyle w:val="NormalTok"/>
+        </w:rPr>
+        <w:t xml:space="preserve"> donnees,</w:t>
+      </w:r>
+      <w:r>
+        <w:br/>
+      </w:r>
+      <w:r>
+        <w:rPr>
+          <w:rStyle w:val="NormalTok"/>
+        </w:rPr>
+        <w:t xml:space="preserve">                         </w:t>
+      </w:r>
+      <w:r>
+        <w:rPr>
+          <w:rStyle w:val="AttributeTok"/>
+        </w:rPr>
+        <w:t xml:space="preserve">inits =</w:t>
+      </w:r>
+      <w:r>
+        <w:rPr>
+          <w:rStyle w:val="NormalTok"/>
+        </w:rPr>
+        <w:t xml:space="preserve"> inits_modele1_mult,</w:t>
+      </w:r>
+      <w:r>
+        <w:br/>
+      </w:r>
+      <w:r>
+        <w:rPr>
+          <w:rStyle w:val="NormalTok"/>
+        </w:rPr>
+        <w:t xml:space="preserve">                         </w:t>
+      </w:r>
+      <w:r>
+        <w:rPr>
+          <w:rStyle w:val="AttributeTok"/>
+        </w:rPr>
+        <w:t xml:space="preserve">parameters.to.save =</w:t>
+      </w:r>
+      <w:r>
+        <w:rPr>
+          <w:rStyle w:val="NormalTok"/>
+        </w:rPr>
+        <w:t xml:space="preserve"> parametres_modele1, </w:t>
+      </w:r>
+      <w:r>
+        <w:br/>
+      </w:r>
+      <w:r>
+        <w:rPr>
+          <w:rStyle w:val="NormalTok"/>
+        </w:rPr>
+        <w:t xml:space="preserve">                         </w:t>
+      </w:r>
+      <w:r>
+        <w:rPr>
+          <w:rStyle w:val="AttributeTok"/>
+        </w:rPr>
+        <w:t xml:space="preserve">n.chains =</w:t>
+      </w:r>
+      <w:r>
+        <w:rPr>
+          <w:rStyle w:val="NormalTok"/>
+        </w:rPr>
+        <w:t xml:space="preserve"> </w:t>
+      </w:r>
+      <w:r>
+        <w:rPr>
+          <w:rStyle w:val="FunctionTok"/>
+        </w:rPr>
+        <w:t xml:space="preserve">length</w:t>
+      </w:r>
+      <w:r>
+        <w:rPr>
+          <w:rStyle w:val="NormalTok"/>
+        </w:rPr>
+        <w:t xml:space="preserve">(inits_modele1_mult),</w:t>
+      </w:r>
+      <w:r>
+        <w:br/>
+      </w:r>
+      <w:r>
+        <w:rPr>
+          <w:rStyle w:val="NormalTok"/>
+        </w:rPr>
+        <w:t xml:space="preserve">                         </w:t>
+      </w:r>
+      <w:r>
+        <w:rPr>
+          <w:rStyle w:val="AttributeTok"/>
+        </w:rPr>
+        <w:t xml:space="preserve">n.iter =</w:t>
+      </w:r>
+      <w:r>
+        <w:rPr>
+          <w:rStyle w:val="NormalTok"/>
+        </w:rPr>
+        <w:t xml:space="preserve"> n_iter </w:t>
+      </w:r>
+      <w:r>
+        <w:rPr>
+          <w:rStyle w:val="SpecialCharTok"/>
+        </w:rPr>
+        <w:t xml:space="preserve">*</w:t>
+      </w:r>
+      <w:r>
+        <w:rPr>
+          <w:rStyle w:val="NormalTok"/>
+        </w:rPr>
+        <w:t xml:space="preserve"> n_thin, </w:t>
+      </w:r>
+      <w:r>
+        <w:br/>
+      </w:r>
+      <w:r>
+        <w:rPr>
+          <w:rStyle w:val="NormalTok"/>
+        </w:rPr>
+        <w:t xml:space="preserve">                         </w:t>
+      </w:r>
+      <w:r>
+        <w:rPr>
+          <w:rStyle w:val="AttributeTok"/>
+        </w:rPr>
+        <w:t xml:space="preserve">n.burnin =</w:t>
+      </w:r>
+      <w:r>
+        <w:rPr>
+          <w:rStyle w:val="NormalTok"/>
+        </w:rPr>
+        <w:t xml:space="preserve"> n_burn, </w:t>
+      </w:r>
+      <w:r>
+        <w:br/>
+      </w:r>
+      <w:r>
+        <w:rPr>
+          <w:rStyle w:val="NormalTok"/>
+        </w:rPr>
+        <w:t xml:space="preserve">                         </w:t>
+      </w:r>
+      <w:r>
+        <w:rPr>
+          <w:rStyle w:val="AttributeTok"/>
+        </w:rPr>
+        <w:t xml:space="preserve">n.thin =</w:t>
+      </w:r>
+      <w:r>
+        <w:rPr>
+          <w:rStyle w:val="NormalTok"/>
+        </w:rPr>
+        <w:t xml:space="preserve"> n_thin,</w:t>
+      </w:r>
+      <w:r>
+        <w:br/>
+      </w:r>
+      <w:r>
+        <w:rPr>
+          <w:rStyle w:val="NormalTok"/>
+        </w:rPr>
+        <w:t xml:space="preserve">                         </w:t>
+      </w:r>
+      <w:r>
+        <w:rPr>
+          <w:rStyle w:val="AttributeTok"/>
+        </w:rPr>
+        <w:t xml:space="preserve">model.file =</w:t>
+      </w:r>
+      <w:r>
+        <w:rPr>
+          <w:rStyle w:val="NormalTok"/>
+        </w:rPr>
+        <w:t xml:space="preserve"> modele_1) </w:t>
+      </w:r>
+    </w:p>
+    <w:p>
+      <w:pPr>
+        <w:pStyle w:val="SourceCode"/>
+      </w:pPr>
+      <w:r>
+        <w:rPr>
+          <w:rStyle w:val="VerbatimChar"/>
+        </w:rPr>
+        <w:t xml:space="preserve">## Warning in jags.model(model.file, data = data, inits = init.values, n.chains =</w:t>
+      </w:r>
+      <w:r>
+        <w:br/>
+      </w:r>
+      <w:r>
+        <w:rPr>
+          <w:rStyle w:val="VerbatimChar"/>
+        </w:rPr>
+        <w:t xml:space="preserve">## n.chains, : Unused variable "machine" in data</w:t>
+      </w:r>
+    </w:p>
+    <w:p>
+      <w:pPr>
+        <w:pStyle w:val="SourceCode"/>
+      </w:pPr>
+      <w:r>
+        <w:rPr>
+          <w:rStyle w:val="VerbatimChar"/>
+        </w:rPr>
+        <w:t xml:space="preserve">## Warning in jags.model(model.file, data = data, inits = init.values, n.chains =</w:t>
+      </w:r>
+      <w:r>
+        <w:br/>
+      </w:r>
+      <w:r>
+        <w:rPr>
+          <w:rStyle w:val="VerbatimChar"/>
+        </w:rPr>
+        <w:t xml:space="preserve">## n.chains, : Unused variable "anciennete" in data</w:t>
+      </w:r>
+    </w:p>
+    <w:p>
+      <w:pPr>
+        <w:pStyle w:val="SourceCode"/>
+      </w:pPr>
+      <w:r>
+        <w:rPr>
+          <w:rStyle w:val="VerbatimChar"/>
+        </w:rPr>
+        <w:t xml:space="preserve">## Compiling model graph</w:t>
+      </w:r>
+      <w:r>
+        <w:br/>
+      </w:r>
+      <w:r>
+        <w:rPr>
+          <w:rStyle w:val="VerbatimChar"/>
+        </w:rPr>
+        <w:t xml:space="preserve">##    Resolving undeclared variables</w:t>
+      </w:r>
+      <w:r>
+        <w:br/>
+      </w:r>
+      <w:r>
+        <w:rPr>
+          <w:rStyle w:val="VerbatimChar"/>
+        </w:rPr>
+        <w:t xml:space="preserve">##    Allocating nodes</w:t>
+      </w:r>
+      <w:r>
+        <w:br/>
+      </w:r>
+      <w:r>
+        <w:rPr>
+          <w:rStyle w:val="VerbatimChar"/>
+        </w:rPr>
+        <w:t xml:space="preserve">## Graph information:</w:t>
+      </w:r>
+      <w:r>
+        <w:br/>
+      </w:r>
+      <w:r>
+        <w:rPr>
+          <w:rStyle w:val="VerbatimChar"/>
+        </w:rPr>
+        <w:t xml:space="preserve">##    Observed stochastic nodes: 10</w:t>
+      </w:r>
+      <w:r>
+        <w:br/>
+      </w:r>
+      <w:r>
+        <w:rPr>
+          <w:rStyle w:val="VerbatimChar"/>
+        </w:rPr>
+        <w:t xml:space="preserve">##    Unobserved stochastic nodes: 1</w:t>
+      </w:r>
+      <w:r>
+        <w:br/>
+      </w:r>
+      <w:r>
+        <w:rPr>
+          <w:rStyle w:val="VerbatimChar"/>
+        </w:rPr>
+        <w:t xml:space="preserve">##    Total graph size: 14</w:t>
+      </w:r>
+      <w:r>
+        <w:br/>
+      </w:r>
+      <w:r>
+        <w:rPr>
+          <w:rStyle w:val="VerbatimChar"/>
+        </w:rPr>
+        <w:t xml:space="preserve">## </w:t>
+      </w:r>
+      <w:r>
+        <w:br/>
+      </w:r>
+      <w:r>
+        <w:rPr>
+          <w:rStyle w:val="VerbatimChar"/>
+        </w:rPr>
+        <w:t xml:space="preserve">## Initializing model</w:t>
+      </w:r>
+    </w:p>
+    <w:p>
+      <w:pPr>
+        <w:pStyle w:val="SourceCode"/>
+      </w:pPr>
+      <w:r>
+        <w:rPr>
+          <w:rStyle w:val="NormalTok"/>
+        </w:rPr>
+        <w:t xml:space="preserve">modele1_fit_mult_mcmc </w:t>
+      </w:r>
+      <w:r>
+        <w:rPr>
+          <w:rStyle w:val="OtherTok"/>
+        </w:rPr>
+        <w:t xml:space="preserve">&lt;-</w:t>
+      </w:r>
+      <w:r>
+        <w:rPr>
+          <w:rStyle w:val="NormalTok"/>
+        </w:rPr>
+        <w:t xml:space="preserve"> </w:t>
+      </w:r>
+      <w:r>
+        <w:rPr>
+          <w:rStyle w:val="FunctionTok"/>
+        </w:rPr>
+        <w:t xml:space="preserve">as.mcmc</w:t>
+      </w:r>
+      <w:r>
+        <w:rPr>
+          <w:rStyle w:val="NormalTok"/>
+        </w:rPr>
+        <w:t xml:space="preserve">(modele1_fit_mult)</w:t>
+      </w:r>
+      <w:r>
+        <w:br/>
+      </w:r>
+      <w:r>
+        <w:rPr>
+          <w:rStyle w:val="NormalTok"/>
+        </w:rPr>
+        <w:t xml:space="preserve">gg_modele1_mult </w:t>
+      </w:r>
+      <w:r>
+        <w:rPr>
+          <w:rStyle w:val="OtherTok"/>
+        </w:rPr>
+        <w:t xml:space="preserve">&lt;-</w:t>
+      </w:r>
+      <w:r>
+        <w:rPr>
+          <w:rStyle w:val="NormalTok"/>
+        </w:rPr>
+        <w:t xml:space="preserve"> </w:t>
+      </w:r>
+      <w:r>
+        <w:rPr>
+          <w:rStyle w:val="FunctionTok"/>
+        </w:rPr>
+        <w:t xml:space="preserve">ggs</w:t>
+      </w:r>
+      <w:r>
+        <w:rPr>
+          <w:rStyle w:val="NormalTok"/>
+        </w:rPr>
+        <w:t xml:space="preserve">(modele1_fit_mult_mcmc)</w:t>
+      </w:r>
+    </w:p>
+    <w:p>
+      <w:pPr>
+        <w:pStyle w:val="SourceCode"/>
+      </w:pPr>
+      <w:r>
+        <w:rPr>
+          <w:rStyle w:val="FunctionTok"/>
+        </w:rPr>
+        <w:t xml:space="preserve">ggs_autocorrelation</w:t>
+      </w:r>
+      <w:r>
+        <w:rPr>
+          <w:rStyle w:val="NormalTok"/>
+        </w:rPr>
+        <w:t xml:space="preserve">(gg_modele1_mult) </w:t>
+      </w:r>
+      <w:r>
+        <w:rPr>
+          <w:rStyle w:val="SpecialCharTok"/>
+        </w:rPr>
+        <w:t xml:space="preserve">+</w:t>
+      </w:r>
+      <w:r>
+        <w:br/>
+      </w:r>
+      <w:r>
+        <w:rPr>
+          <w:rStyle w:val="NormalTok"/>
+        </w:rPr>
+        <w:t xml:space="preserve">  </w:t>
+      </w:r>
+      <w:r>
+        <w:rPr>
+          <w:rStyle w:val="FunctionTok"/>
+        </w:rPr>
+        <w:t xml:space="preserve">facet_grid</w:t>
+      </w:r>
+      <w:r>
+        <w:rPr>
+          <w:rStyle w:val="NormalTok"/>
+        </w:rPr>
+        <w:t xml:space="preserve">(Chain </w:t>
+      </w:r>
+      <w:r>
+        <w:rPr>
+          <w:rStyle w:val="SpecialCharTok"/>
+        </w:rPr>
+        <w:t xml:space="preserve">~</w:t>
+      </w:r>
+      <w:r>
+        <w:rPr>
+          <w:rStyle w:val="NormalTok"/>
+        </w:rPr>
+        <w:t xml:space="preserve"> Parameter)</w:t>
+      </w:r>
+    </w:p>
+    <w:p>
+      <w:pPr>
+        <w:pStyle w:val="FirstParagraph"/>
+      </w:pPr>
+      <w:r>
+        <w:drawing>
+          <wp:inline>
+            <wp:extent cx="5969000" cy="4775200"/>
+            <wp:effectExtent b="0" l="0" r="0" t="0"/>
+            <wp:docPr descr="" title="" id="1" name="Picture"/>
+            <a:graphic>
+              <a:graphicData uri="http://schemas.openxmlformats.org/drawingml/2006/picture">
+                <pic:pic>
+                  <pic:nvPicPr>
+                    <pic:cNvPr descr="sujet8_files/figure-docx/unnamed-chunk-9-1.png" id="0" name="Picture"/>
+                    <pic:cNvPicPr>
+                      <a:picLocks noChangeArrowheads="1" noChangeAspect="1"/>
+                    </pic:cNvPicPr>
+                  </pic:nvPicPr>
+                  <pic:blipFill>
+                    <a:blip r:embed="rId26"/>
+                    <a:stretch>
+                      <a:fillRect/>
+                    </a:stretch>
+                  </pic:blipFill>
+                  <pic:spPr bwMode="auto">
+                    <a:xfrm>
+                      <a:off x="0" y="0"/>
+                      <a:ext cx="5969000" cy="4775200"/>
+                    </a:xfrm>
+                    <a:prstGeom prst="rect">
+                      <a:avLst/>
+                    </a:prstGeom>
+                    <a:noFill/>
+                    <a:ln w="9525">
+                      <a:noFill/>
+                      <a:headEnd/>
+                      <a:tailEnd/>
+                    </a:ln>
+                  </pic:spPr>
+                </pic:pic>
+              </a:graphicData>
+            </a:graphic>
+          </wp:inline>
+        </w:drawing>
+      </w:r>
+    </w:p>
+    <w:p>
+      <w:pPr>
+        <w:pStyle w:val="SourceCode"/>
+      </w:pPr>
+      <w:r>
+        <w:rPr>
+          <w:rStyle w:val="FunctionTok"/>
+        </w:rPr>
+        <w:t xml:space="preserve">ggplot</w:t>
+      </w:r>
+      <w:r>
+        <w:rPr>
+          <w:rStyle w:val="NormalTok"/>
+        </w:rPr>
+        <w:t xml:space="preserve">(gg_modele1_mult </w:t>
+      </w:r>
+      <w:r>
+        <w:rPr>
+          <w:rStyle w:val="SpecialCharTok"/>
+        </w:rPr>
+        <w:t xml:space="preserve">%&gt;%</w:t>
+      </w:r>
+      <w:r>
+        <w:rPr>
+          <w:rStyle w:val="NormalTok"/>
+        </w:rPr>
+        <w:t xml:space="preserve"> </w:t>
+      </w:r>
+      <w:r>
+        <w:rPr>
+          <w:rStyle w:val="FunctionTok"/>
+        </w:rPr>
+        <w:t xml:space="preserve">filter</w:t>
+      </w:r>
+      <w:r>
+        <w:rPr>
+          <w:rStyle w:val="NormalTok"/>
+        </w:rPr>
+        <w:t xml:space="preserve">(Parameter </w:t>
+      </w:r>
+      <w:r>
+        <w:rPr>
+          <w:rStyle w:val="SpecialCharTok"/>
+        </w:rPr>
+        <w:t xml:space="preserve">==</w:t>
+      </w:r>
+      <w:r>
+        <w:rPr>
+          <w:rStyle w:val="NormalTok"/>
+        </w:rPr>
+        <w:t xml:space="preserve"> </w:t>
+      </w:r>
+      <w:r>
+        <w:rPr>
+          <w:rStyle w:val="StringTok"/>
+        </w:rPr>
+        <w:t xml:space="preserve">"a"</w:t>
+      </w:r>
+      <w:r>
+        <w:rPr>
+          <w:rStyle w:val="NormalTok"/>
+        </w:rPr>
+        <w:t xml:space="preserve">), </w:t>
+      </w:r>
+      <w:r>
+        <w:rPr>
+          <w:rStyle w:val="FunctionTok"/>
+        </w:rPr>
+        <w:t xml:space="preserve">aes</w:t>
+      </w:r>
+      <w:r>
+        <w:rPr>
+          <w:rStyle w:val="NormalTok"/>
+        </w:rPr>
+        <w:t xml:space="preserve">(</w:t>
+      </w:r>
+      <w:r>
+        <w:rPr>
+          <w:rStyle w:val="AttributeTok"/>
+        </w:rPr>
+        <w:t xml:space="preserve">x =</w:t>
+      </w:r>
+      <w:r>
+        <w:rPr>
+          <w:rStyle w:val="NormalTok"/>
+        </w:rPr>
+        <w:t xml:space="preserve"> Iteration, </w:t>
+      </w:r>
+      <w:r>
+        <w:rPr>
+          <w:rStyle w:val="AttributeTok"/>
+        </w:rPr>
+        <w:t xml:space="preserve">y =</w:t>
+      </w:r>
+      <w:r>
+        <w:rPr>
+          <w:rStyle w:val="NormalTok"/>
+        </w:rPr>
+        <w:t xml:space="preserve"> value)) </w:t>
+      </w:r>
+      <w:r>
+        <w:rPr>
+          <w:rStyle w:val="SpecialCharTok"/>
+        </w:rPr>
+        <w:t xml:space="preserve">+</w:t>
+      </w:r>
+      <w:r>
+        <w:br/>
+      </w:r>
+      <w:r>
+        <w:rPr>
+          <w:rStyle w:val="NormalTok"/>
+        </w:rPr>
+        <w:t xml:space="preserve">  </w:t>
+      </w:r>
+      <w:r>
+        <w:rPr>
+          <w:rStyle w:val="FunctionTok"/>
+        </w:rPr>
+        <w:t xml:space="preserve">geom_line</w:t>
+      </w:r>
+      <w:r>
+        <w:rPr>
+          <w:rStyle w:val="NormalTok"/>
+        </w:rPr>
+        <w:t xml:space="preserve">(</w:t>
+      </w:r>
+      <w:r>
+        <w:rPr>
+          <w:rStyle w:val="FunctionTok"/>
+        </w:rPr>
+        <w:t xml:space="preserve">aes</w:t>
+      </w:r>
+      <w:r>
+        <w:rPr>
+          <w:rStyle w:val="NormalTok"/>
+        </w:rPr>
+        <w:t xml:space="preserve">(</w:t>
+      </w:r>
+      <w:r>
+        <w:rPr>
+          <w:rStyle w:val="AttributeTok"/>
+        </w:rPr>
+        <w:t xml:space="preserve">color =</w:t>
+      </w:r>
+      <w:r>
+        <w:rPr>
+          <w:rStyle w:val="NormalTok"/>
+        </w:rPr>
+        <w:t xml:space="preserve"> </w:t>
+      </w:r>
+      <w:r>
+        <w:rPr>
+          <w:rStyle w:val="FunctionTok"/>
+        </w:rPr>
+        <w:t xml:space="preserve">as.factor</w:t>
+      </w:r>
+      <w:r>
+        <w:rPr>
+          <w:rStyle w:val="NormalTok"/>
+        </w:rPr>
+        <w:t xml:space="preserve">(Chain)), </w:t>
+      </w:r>
+      <w:r>
+        <w:rPr>
+          <w:rStyle w:val="AttributeTok"/>
+        </w:rPr>
+        <w:t xml:space="preserve">alpha =</w:t>
+      </w:r>
+      <w:r>
+        <w:rPr>
+          <w:rStyle w:val="NormalTok"/>
+        </w:rPr>
+        <w:t xml:space="preserve"> </w:t>
+      </w:r>
+      <w:r>
+        <w:rPr>
+          <w:rStyle w:val="FloatTok"/>
+        </w:rPr>
+        <w:t xml:space="preserve">0.3</w:t>
+      </w:r>
+      <w:r>
+        <w:rPr>
+          <w:rStyle w:val="NormalTok"/>
+        </w:rPr>
+        <w:t xml:space="preserve">) </w:t>
+      </w:r>
+      <w:r>
+        <w:rPr>
+          <w:rStyle w:val="SpecialCharTok"/>
+        </w:rPr>
+        <w:t xml:space="preserve">+</w:t>
+      </w:r>
+      <w:r>
+        <w:br/>
+      </w:r>
+      <w:r>
+        <w:rPr>
+          <w:rStyle w:val="NormalTok"/>
+        </w:rPr>
+        <w:t xml:space="preserve">  </w:t>
+      </w:r>
+      <w:r>
+        <w:rPr>
+          <w:rStyle w:val="FunctionTok"/>
+        </w:rPr>
+        <w:t xml:space="preserve">geom_vline</w:t>
+      </w:r>
+      <w:r>
+        <w:rPr>
+          <w:rStyle w:val="NormalTok"/>
+        </w:rPr>
+        <w:t xml:space="preserve">(</w:t>
+      </w:r>
+      <w:r>
+        <w:rPr>
+          <w:rStyle w:val="AttributeTok"/>
+        </w:rPr>
+        <w:t xml:space="preserve">xintercept =</w:t>
+      </w:r>
+      <w:r>
+        <w:rPr>
+          <w:rStyle w:val="NormalTok"/>
+        </w:rPr>
+        <w:t xml:space="preserve"> </w:t>
+      </w:r>
+      <w:r>
+        <w:rPr>
+          <w:rStyle w:val="DecValTok"/>
+        </w:rPr>
+        <w:t xml:space="preserve">1000</w:t>
+      </w:r>
+      <w:r>
+        <w:rPr>
+          <w:rStyle w:val="NormalTok"/>
+        </w:rPr>
+        <w:t xml:space="preserve">, </w:t>
+      </w:r>
+      <w:r>
+        <w:rPr>
+          <w:rStyle w:val="AttributeTok"/>
+        </w:rPr>
+        <w:t xml:space="preserve">color =</w:t>
+      </w:r>
+      <w:r>
+        <w:rPr>
+          <w:rStyle w:val="NormalTok"/>
+        </w:rPr>
+        <w:t xml:space="preserve"> </w:t>
+      </w:r>
+      <w:r>
+        <w:rPr>
+          <w:rStyle w:val="StringTok"/>
+        </w:rPr>
+        <w:t xml:space="preserve">"purple"</w:t>
+      </w:r>
+      <w:r>
+        <w:rPr>
+          <w:rStyle w:val="NormalTok"/>
+        </w:rPr>
+        <w:t xml:space="preserve">, </w:t>
+      </w:r>
+      <w:r>
+        <w:rPr>
+          <w:rStyle w:val="AttributeTok"/>
+        </w:rPr>
+        <w:t xml:space="preserve">linetype =</w:t>
+      </w:r>
+      <w:r>
+        <w:rPr>
+          <w:rStyle w:val="NormalTok"/>
+        </w:rPr>
+        <w:t xml:space="preserve"> </w:t>
+      </w:r>
+      <w:r>
+        <w:rPr>
+          <w:rStyle w:val="StringTok"/>
+        </w:rPr>
+        <w:t xml:space="preserve">"dotted"</w:t>
+      </w:r>
+      <w:r>
+        <w:rPr>
+          <w:rStyle w:val="NormalTok"/>
+        </w:rPr>
+        <w:t xml:space="preserve">) </w:t>
+      </w:r>
+      <w:r>
+        <w:rPr>
+          <w:rStyle w:val="SpecialCharTok"/>
+        </w:rPr>
+        <w:t xml:space="preserve">+</w:t>
+      </w:r>
+      <w:r>
+        <w:br/>
+      </w:r>
+      <w:r>
+        <w:rPr>
+          <w:rStyle w:val="NormalTok"/>
+        </w:rPr>
+        <w:t xml:space="preserve">  </w:t>
+      </w:r>
+      <w:r>
+        <w:rPr>
+          <w:rStyle w:val="FunctionTok"/>
+        </w:rPr>
+        <w:t xml:space="preserve">scale_x_continuous</w:t>
+      </w:r>
+      <w:r>
+        <w:rPr>
+          <w:rStyle w:val="NormalTok"/>
+        </w:rPr>
+        <w:t xml:space="preserve">(</w:t>
+      </w:r>
+      <w:r>
+        <w:rPr>
+          <w:rStyle w:val="AttributeTok"/>
+        </w:rPr>
+        <w:t xml:space="preserve">labels =</w:t>
+      </w:r>
+      <w:r>
+        <w:rPr>
+          <w:rStyle w:val="NormalTok"/>
+        </w:rPr>
+        <w:t xml:space="preserve"> scales</w:t>
+      </w:r>
+      <w:r>
+        <w:rPr>
+          <w:rStyle w:val="SpecialCharTok"/>
+        </w:rPr>
+        <w:t xml:space="preserve">::</w:t>
+      </w:r>
+      <w:r>
+        <w:rPr>
+          <w:rStyle w:val="FunctionTok"/>
+        </w:rPr>
+        <w:t xml:space="preserve">comma_format</w:t>
+      </w:r>
+      <w:r>
+        <w:rPr>
+          <w:rStyle w:val="NormalTok"/>
+        </w:rPr>
+        <w:t xml:space="preserve">()) </w:t>
+      </w:r>
+      <w:r>
+        <w:rPr>
+          <w:rStyle w:val="SpecialCharTok"/>
+        </w:rPr>
+        <w:t xml:space="preserve">+</w:t>
+      </w:r>
+      <w:r>
+        <w:br/>
+      </w:r>
+      <w:r>
+        <w:rPr>
+          <w:rStyle w:val="NormalTok"/>
+        </w:rPr>
+        <w:t xml:space="preserve">  </w:t>
+      </w:r>
+      <w:r>
+        <w:rPr>
+          <w:rStyle w:val="FunctionTok"/>
+        </w:rPr>
+        <w:t xml:space="preserve">labs</w:t>
+      </w:r>
+      <w:r>
+        <w:rPr>
+          <w:rStyle w:val="NormalTok"/>
+        </w:rPr>
+        <w:t xml:space="preserve">(</w:t>
+      </w:r>
+      <w:r>
+        <w:rPr>
+          <w:rStyle w:val="AttributeTok"/>
+        </w:rPr>
+        <w:t xml:space="preserve">x =</w:t>
+      </w:r>
+      <w:r>
+        <w:rPr>
+          <w:rStyle w:val="NormalTok"/>
+        </w:rPr>
+        <w:t xml:space="preserve"> </w:t>
+      </w:r>
+      <w:r>
+        <w:rPr>
+          <w:rStyle w:val="StringTok"/>
+        </w:rPr>
+        <w:t xml:space="preserve">"Itération"</w:t>
+      </w:r>
+      <w:r>
+        <w:rPr>
+          <w:rStyle w:val="NormalTok"/>
+        </w:rPr>
+        <w:t xml:space="preserve">,</w:t>
+      </w:r>
+      <w:r>
+        <w:br/>
+      </w:r>
+      <w:r>
+        <w:rPr>
+          <w:rStyle w:val="NormalTok"/>
+        </w:rPr>
+        <w:t xml:space="preserve">       </w:t>
+      </w:r>
+      <w:r>
+        <w:rPr>
+          <w:rStyle w:val="AttributeTok"/>
+        </w:rPr>
+        <w:t xml:space="preserve">y =</w:t>
+      </w:r>
+      <w:r>
+        <w:rPr>
+          <w:rStyle w:val="NormalTok"/>
+        </w:rPr>
+        <w:t xml:space="preserve"> </w:t>
+      </w:r>
+      <w:r>
+        <w:rPr>
+          <w:rStyle w:val="StringTok"/>
+        </w:rPr>
+        <w:t xml:space="preserve">"a"</w:t>
+      </w:r>
+      <w:r>
+        <w:rPr>
+          <w:rStyle w:val="NormalTok"/>
+        </w:rPr>
+        <w:t xml:space="preserve">,</w:t>
+      </w:r>
+      <w:r>
+        <w:br/>
+      </w:r>
+      <w:r>
+        <w:rPr>
+          <w:rStyle w:val="NormalTok"/>
+        </w:rPr>
+        <w:t xml:space="preserve">       </w:t>
+      </w:r>
+      <w:r>
+        <w:rPr>
+          <w:rStyle w:val="AttributeTok"/>
+        </w:rPr>
+        <w:t xml:space="preserve">title =</w:t>
+      </w:r>
+      <w:r>
+        <w:rPr>
+          <w:rStyle w:val="NormalTok"/>
+        </w:rPr>
+        <w:t xml:space="preserve"> </w:t>
+      </w:r>
+      <w:r>
+        <w:rPr>
+          <w:rStyle w:val="StringTok"/>
+        </w:rPr>
+        <w:t xml:space="preserve">"Traceplot de l'estimation de a par MCMC avec 3 chaînes"</w:t>
+      </w:r>
+      <w:r>
+        <w:rPr>
+          <w:rStyle w:val="NormalTok"/>
+        </w:rPr>
+        <w:t xml:space="preserve">) </w:t>
+      </w:r>
+      <w:r>
+        <w:rPr>
+          <w:rStyle w:val="SpecialCharTok"/>
+        </w:rPr>
+        <w:t xml:space="preserve">+</w:t>
+      </w:r>
+      <w:r>
+        <w:br/>
+      </w:r>
+      <w:r>
+        <w:rPr>
+          <w:rStyle w:val="NormalTok"/>
+        </w:rPr>
+        <w:t xml:space="preserve">  </w:t>
+      </w:r>
+      <w:r>
+        <w:rPr>
+          <w:rStyle w:val="FunctionTok"/>
+        </w:rPr>
+        <w:t xml:space="preserve">theme</w:t>
+      </w:r>
+      <w:r>
+        <w:rPr>
+          <w:rStyle w:val="NormalTok"/>
+        </w:rPr>
+        <w:t xml:space="preserve">(</w:t>
+      </w:r>
+      <w:r>
+        <w:rPr>
+          <w:rStyle w:val="AttributeTok"/>
+        </w:rPr>
+        <w:t xml:space="preserve">legend.position =</w:t>
+      </w:r>
+      <w:r>
+        <w:rPr>
+          <w:rStyle w:val="NormalTok"/>
+        </w:rPr>
+        <w:t xml:space="preserve"> </w:t>
+      </w:r>
+      <w:r>
+        <w:rPr>
+          <w:rStyle w:val="StringTok"/>
+        </w:rPr>
+        <w:t xml:space="preserve">"none"</w:t>
+      </w:r>
+      <w:r>
+        <w:rPr>
+          <w:rStyle w:val="NormalTok"/>
+        </w:rPr>
+        <w:t xml:space="preserve">)</w:t>
+      </w:r>
+    </w:p>
+    <w:p>
+      <w:pPr>
+        <w:pStyle w:val="FirstParagraph"/>
+      </w:pPr>
+      <w:r>
+        <w:drawing>
+          <wp:inline>
+            <wp:extent cx="5969000" cy="4775200"/>
+            <wp:effectExtent b="0" l="0" r="0" t="0"/>
+            <wp:docPr descr="" title="" id="1" name="Picture"/>
+            <a:graphic>
+              <a:graphicData uri="http://schemas.openxmlformats.org/drawingml/2006/picture">
+                <pic:pic>
+                  <pic:nvPicPr>
+                    <pic:cNvPr descr="sujet8_files/figure-docx/unnamed-chunk-10-1.png" id="0" name="Picture"/>
+                    <pic:cNvPicPr>
+                      <a:picLocks noChangeArrowheads="1" noChangeAspect="1"/>
+                    </pic:cNvPicPr>
+                  </pic:nvPicPr>
+                  <pic:blipFill>
+                    <a:blip r:embed="rId27"/>
+                    <a:stretch>
+                      <a:fillRect/>
+                    </a:stretch>
+                  </pic:blipFill>
+                  <pic:spPr bwMode="auto">
+                    <a:xfrm>
+                      <a:off x="0" y="0"/>
+                      <a:ext cx="5969000" cy="4775200"/>
+                    </a:xfrm>
+                    <a:prstGeom prst="rect">
+                      <a:avLst/>
+                    </a:prstGeom>
+                    <a:noFill/>
+                    <a:ln w="9525">
+                      <a:noFill/>
+                      <a:headEnd/>
+                      <a:tailEnd/>
+                    </a:ln>
+                  </pic:spPr>
+                </pic:pic>
+              </a:graphicData>
+            </a:graphic>
+          </wp:inline>
+        </w:drawing>
+      </w:r>
+    </w:p>
+    <w:bookmarkEnd w:id="28"/>
+    <w:bookmarkEnd w:id="29"/>
     <w:sectPr>
       <w:headerReference w:type="even" r:id="rId10"/>
       <w:headerReference w:type="default" r:id="rId9"/>

</xml_diff>

<commit_message>
modèle 1 presque fini
</commit_message>
<xml_diff>
--- a/sujet8.docx
+++ b/sujet8.docx
@@ -71,7 +71,7 @@
         <w:pStyle w:val="Date"/>
       </w:pPr>
       <w:r>
-        <w:t xml:space="preserve">17/12/2020</w:t>
+        <w:t xml:space="preserve">18/12/2020</w:t>
       </w:r>
     </w:p>
     <w:sdt>
@@ -505,7 +505,7 @@
       </w:r>
     </w:p>
     <w:bookmarkEnd w:id="20"/>
-    <w:bookmarkStart w:id="29" w:name="modèle-1"/>
+    <w:bookmarkStart w:id="31" w:name="modèle-1"/>
     <w:p>
       <w:pPr>
         <w:pStyle w:val="Titre1"/>
@@ -1788,170 +1788,118 @@
         </w:rPr>
         <w:t xml:space="preserve"> modele_1) </w:t>
       </w:r>
+      <w:r>
+        <w:br/>
+      </w:r>
+      <w:r>
+        <w:rPr>
+          <w:rStyle w:val="NormalTok"/>
+        </w:rPr>
+        <w:t xml:space="preserve">modele1_fit_mcmc </w:t>
+      </w:r>
+      <w:r>
+        <w:rPr>
+          <w:rStyle w:val="OtherTok"/>
+        </w:rPr>
+        <w:t xml:space="preserve">&lt;-</w:t>
+      </w:r>
+      <w:r>
+        <w:rPr>
+          <w:rStyle w:val="NormalTok"/>
+        </w:rPr>
+        <w:t xml:space="preserve"> </w:t>
+      </w:r>
+      <w:r>
+        <w:rPr>
+          <w:rStyle w:val="FunctionTok"/>
+        </w:rPr>
+        <w:t xml:space="preserve">as.mcmc</w:t>
+      </w:r>
+      <w:r>
+        <w:rPr>
+          <w:rStyle w:val="NormalTok"/>
+        </w:rPr>
+        <w:t xml:space="preserve">(modele1_fit)</w:t>
+      </w:r>
+      <w:r>
+        <w:br/>
+      </w:r>
+      <w:r>
+        <w:rPr>
+          <w:rStyle w:val="NormalTok"/>
+        </w:rPr>
+        <w:t xml:space="preserve">gg_modele1 </w:t>
+      </w:r>
+      <w:r>
+        <w:rPr>
+          <w:rStyle w:val="OtherTok"/>
+        </w:rPr>
+        <w:t xml:space="preserve">&lt;-</w:t>
+      </w:r>
+      <w:r>
+        <w:rPr>
+          <w:rStyle w:val="NormalTok"/>
+        </w:rPr>
+        <w:t xml:space="preserve"> </w:t>
+      </w:r>
+      <w:r>
+        <w:rPr>
+          <w:rStyle w:val="FunctionTok"/>
+        </w:rPr>
+        <w:t xml:space="preserve">ggs</w:t>
+      </w:r>
+      <w:r>
+        <w:rPr>
+          <w:rStyle w:val="NormalTok"/>
+        </w:rPr>
+        <w:t xml:space="preserve">(modele1_fit_mcmc)</w:t>
+      </w:r>
+      <w:r>
+        <w:br/>
+      </w:r>
+      <w:r>
+        <w:rPr>
+          <w:rStyle w:val="NormalTok"/>
+        </w:rPr>
+        <w:t xml:space="preserve">ess_1 </w:t>
+      </w:r>
+      <w:r>
+        <w:rPr>
+          <w:rStyle w:val="OtherTok"/>
+        </w:rPr>
+        <w:t xml:space="preserve">&lt;-</w:t>
+      </w:r>
+      <w:r>
+        <w:rPr>
+          <w:rStyle w:val="NormalTok"/>
+        </w:rPr>
+        <w:t xml:space="preserve"> </w:t>
+      </w:r>
+      <w:r>
+        <w:rPr>
+          <w:rStyle w:val="FunctionTok"/>
+        </w:rPr>
+        <w:t xml:space="preserve">effectiveSize</w:t>
+      </w:r>
+      <w:r>
+        <w:rPr>
+          <w:rStyle w:val="NormalTok"/>
+        </w:rPr>
+        <w:t xml:space="preserve">(modele1_fit_mcmc)</w:t>
+      </w:r>
     </w:p>
     <w:p>
       <w:pPr>
-        <w:pStyle w:val="SourceCode"/>
-      </w:pPr>
-      <w:r>
-        <w:rPr>
-          <w:rStyle w:val="VerbatimChar"/>
-        </w:rPr>
-        <w:t xml:space="preserve">## Compiling model graph</w:t>
-      </w:r>
-      <w:r>
-        <w:br/>
-      </w:r>
-      <w:r>
-        <w:rPr>
-          <w:rStyle w:val="VerbatimChar"/>
-        </w:rPr>
-        <w:t xml:space="preserve">##    Resolving undeclared variables</w:t>
-      </w:r>
-      <w:r>
-        <w:br/>
-      </w:r>
-      <w:r>
-        <w:rPr>
-          <w:rStyle w:val="VerbatimChar"/>
-        </w:rPr>
-        <w:t xml:space="preserve">##    Allocating nodes</w:t>
-      </w:r>
-      <w:r>
-        <w:br/>
-      </w:r>
-      <w:r>
-        <w:rPr>
-          <w:rStyle w:val="VerbatimChar"/>
-        </w:rPr>
-        <w:t xml:space="preserve">## Graph information:</w:t>
-      </w:r>
-      <w:r>
-        <w:br/>
-      </w:r>
-      <w:r>
-        <w:rPr>
-          <w:rStyle w:val="VerbatimChar"/>
-        </w:rPr>
-        <w:t xml:space="preserve">##    Observed stochastic nodes: 10</w:t>
-      </w:r>
-      <w:r>
-        <w:br/>
-      </w:r>
-      <w:r>
-        <w:rPr>
-          <w:rStyle w:val="VerbatimChar"/>
-        </w:rPr>
-        <w:t xml:space="preserve">##    Unobserved stochastic nodes: 1</w:t>
-      </w:r>
-      <w:r>
-        <w:br/>
-      </w:r>
-      <w:r>
-        <w:rPr>
-          <w:rStyle w:val="VerbatimChar"/>
-        </w:rPr>
-        <w:t xml:space="preserve">##    Total graph size: 14</w:t>
-      </w:r>
-      <w:r>
-        <w:br/>
-      </w:r>
-      <w:r>
-        <w:rPr>
-          <w:rStyle w:val="VerbatimChar"/>
-        </w:rPr>
-        <w:t xml:space="preserve">## </w:t>
-      </w:r>
-      <w:r>
-        <w:br/>
-      </w:r>
-      <w:r>
-        <w:rPr>
-          <w:rStyle w:val="VerbatimChar"/>
-        </w:rPr>
-        <w:t xml:space="preserve">## Initializing model</w:t>
+        <w:pStyle w:val="FirstParagraph"/>
+      </w:pPr>
+      <w:r>
+        <w:t xml:space="preserve">On regarde si le paramètre a estimé a bien convergé.</w:t>
       </w:r>
     </w:p>
     <w:p>
       <w:pPr>
         <w:pStyle w:val="SourceCode"/>
       </w:pPr>
-      <w:r>
-        <w:rPr>
-          <w:rStyle w:val="NormalTok"/>
-        </w:rPr>
-        <w:t xml:space="preserve">modele1_fit_mcmc </w:t>
-      </w:r>
-      <w:r>
-        <w:rPr>
-          <w:rStyle w:val="OtherTok"/>
-        </w:rPr>
-        <w:t xml:space="preserve">&lt;-</w:t>
-      </w:r>
-      <w:r>
-        <w:rPr>
-          <w:rStyle w:val="NormalTok"/>
-        </w:rPr>
-        <w:t xml:space="preserve"> </w:t>
-      </w:r>
-      <w:r>
-        <w:rPr>
-          <w:rStyle w:val="FunctionTok"/>
-        </w:rPr>
-        <w:t xml:space="preserve">as.mcmc</w:t>
-      </w:r>
-      <w:r>
-        <w:rPr>
-          <w:rStyle w:val="NormalTok"/>
-        </w:rPr>
-        <w:t xml:space="preserve">(modele1_fit)</w:t>
-      </w:r>
-    </w:p>
-    <w:p>
-      <w:pPr>
-        <w:pStyle w:val="FirstParagraph"/>
-      </w:pPr>
-      <w:r>
-        <w:t xml:space="preserve">On regarde si le paramètre a estimé a bien convergé.</w:t>
-      </w:r>
-    </w:p>
-    <w:p>
-      <w:pPr>
-        <w:pStyle w:val="SourceCode"/>
-      </w:pPr>
-      <w:r>
-        <w:rPr>
-          <w:rStyle w:val="NormalTok"/>
-        </w:rPr>
-        <w:t xml:space="preserve">gg_modele1 </w:t>
-      </w:r>
-      <w:r>
-        <w:rPr>
-          <w:rStyle w:val="OtherTok"/>
-        </w:rPr>
-        <w:t xml:space="preserve">&lt;-</w:t>
-      </w:r>
-      <w:r>
-        <w:rPr>
-          <w:rStyle w:val="NormalTok"/>
-        </w:rPr>
-        <w:t xml:space="preserve"> </w:t>
-      </w:r>
-      <w:r>
-        <w:rPr>
-          <w:rStyle w:val="FunctionTok"/>
-        </w:rPr>
-        <w:t xml:space="preserve">ggs</w:t>
-      </w:r>
-      <w:r>
-        <w:rPr>
-          <w:rStyle w:val="NormalTok"/>
-        </w:rPr>
-        <w:t xml:space="preserve">(modele1_fit_mcmc)</w:t>
-      </w:r>
-      <w:r>
-        <w:br/>
-      </w:r>
       <w:r>
         <w:rPr>
           <w:rStyle w:val="FunctionTok"/>
@@ -2449,7 +2397,7 @@
         <w:t xml:space="preserve"> </w:t>
       </w:r>
       <w:r>
-        <w:t xml:space="preserve">reste autour de la valeur 3 et n’a pas l’air de s’écarter beaucoup de cette valeur. Nous vérifierons par la suite si cette convergence est conservée en augmentant le nombre de chaînes. Nous allons ensuite vérifier si les valeurs des paramètres estimés</w:t>
+        <w:t xml:space="preserve">reste autour de la valeur 3 et n’a pas l’air de s’écarter beaucoup de cette valeur. Nous vérifierons par la suite si cette convergence est conservée en augmentant le nombre de chaînes. Nous allons ensuite vérifier si les maillons de la chaîne sont bien indépendants les uns des autres.</w:t>
       </w:r>
     </w:p>
     <w:p>
@@ -2521,270 +2469,21 @@
         <w:pStyle w:val="Corpsdetexte"/>
       </w:pPr>
       <w:r>
-        <w:t xml:space="preserve">On voit que pour l’estimation de a, il y a corrélation jusqu’à la 3ème mesure. Pour la déviance, en revanche, cela va jusquà 8. Nous allons donc prendre une estimation sur 8 pour essayer de casser cette autocorrélation.</w:t>
+        <w:t xml:space="preserve">On voit que pour l’estimation de a, il y a corrélation jusqu’à la 3ème mesure. Pour la déviance, en revanche, cela va jusquà 8. Cela est confirmé par le nombre d’itérations effectives qui est diminué par rapport aux 50000 itérations faites : 2.9394714</w:t>
+      </w:r>
+      <w:r>
+        <w:t xml:space="preserve">^{4} pour l’estimation de a et 2.0711421</w:t>
+      </w:r>
+      <w:r>
+        <w:t xml:space="preserve">^{4} pour l’estimation de la déviance du modèle.</w:t>
       </w:r>
     </w:p>
     <w:p>
       <w:pPr>
-        <w:pStyle w:val="SourceCode"/>
-      </w:pPr>
-      <w:r>
-        <w:rPr>
-          <w:rStyle w:val="NormalTok"/>
-        </w:rPr>
-        <w:t xml:space="preserve">n_thin </w:t>
-      </w:r>
-      <w:r>
-        <w:rPr>
-          <w:rStyle w:val="OtherTok"/>
-        </w:rPr>
-        <w:t xml:space="preserve">&lt;-</w:t>
-      </w:r>
-      <w:r>
-        <w:rPr>
-          <w:rStyle w:val="NormalTok"/>
-        </w:rPr>
-        <w:t xml:space="preserve">  </w:t>
-      </w:r>
-      <w:r>
-        <w:rPr>
-          <w:rStyle w:val="DecValTok"/>
-        </w:rPr>
-        <w:t xml:space="preserve">8</w:t>
-      </w:r>
-      <w:r>
-        <w:br/>
-      </w:r>
-      <w:r>
-        <w:rPr>
-          <w:rStyle w:val="CommentTok"/>
-        </w:rPr>
-        <w:t xml:space="preserve"># Faire tourner le modèle avec la fonction jags</w:t>
-      </w:r>
-      <w:r>
-        <w:br/>
-      </w:r>
-      <w:r>
-        <w:rPr>
-          <w:rStyle w:val="CommentTok"/>
-        </w:rPr>
-        <w:t xml:space="preserve"># D'abord sans thin, ni burn in</w:t>
-      </w:r>
-      <w:r>
-        <w:br/>
-      </w:r>
-      <w:r>
-        <w:rPr>
-          <w:rStyle w:val="NormalTok"/>
-        </w:rPr>
-        <w:t xml:space="preserve">modele1_fit_thin </w:t>
-      </w:r>
-      <w:r>
-        <w:rPr>
-          <w:rStyle w:val="OtherTok"/>
-        </w:rPr>
-        <w:t xml:space="preserve">&lt;-</w:t>
-      </w:r>
-      <w:r>
-        <w:rPr>
-          <w:rStyle w:val="NormalTok"/>
-        </w:rPr>
-        <w:t xml:space="preserve"> </w:t>
-      </w:r>
-      <w:r>
-        <w:rPr>
-          <w:rStyle w:val="FunctionTok"/>
-        </w:rPr>
-        <w:t xml:space="preserve">jags</w:t>
-      </w:r>
-      <w:r>
-        <w:rPr>
-          <w:rStyle w:val="NormalTok"/>
-        </w:rPr>
-        <w:t xml:space="preserve">(</w:t>
-      </w:r>
-      <w:r>
-        <w:rPr>
-          <w:rStyle w:val="AttributeTok"/>
-        </w:rPr>
-        <w:t xml:space="preserve">data =</w:t>
-      </w:r>
-      <w:r>
-        <w:rPr>
-          <w:rStyle w:val="NormalTok"/>
-        </w:rPr>
-        <w:t xml:space="preserve"> donnees,</w:t>
-      </w:r>
-      <w:r>
-        <w:br/>
-      </w:r>
-      <w:r>
-        <w:rPr>
-          <w:rStyle w:val="NormalTok"/>
-        </w:rPr>
-        <w:t xml:space="preserve">                         </w:t>
-      </w:r>
-      <w:r>
-        <w:rPr>
-          <w:rStyle w:val="AttributeTok"/>
-        </w:rPr>
-        <w:t xml:space="preserve">inits =</w:t>
-      </w:r>
-      <w:r>
-        <w:rPr>
-          <w:rStyle w:val="NormalTok"/>
-        </w:rPr>
-        <w:t xml:space="preserve"> inits_modele1,</w:t>
-      </w:r>
-      <w:r>
-        <w:br/>
-      </w:r>
-      <w:r>
-        <w:rPr>
-          <w:rStyle w:val="NormalTok"/>
-        </w:rPr>
-        <w:t xml:space="preserve">                         </w:t>
-      </w:r>
-      <w:r>
-        <w:rPr>
-          <w:rStyle w:val="AttributeTok"/>
-        </w:rPr>
-        <w:t xml:space="preserve">parameters.to.save =</w:t>
-      </w:r>
-      <w:r>
-        <w:rPr>
-          <w:rStyle w:val="NormalTok"/>
-        </w:rPr>
-        <w:t xml:space="preserve"> parametres_modele1, </w:t>
-      </w:r>
-      <w:r>
-        <w:br/>
-      </w:r>
-      <w:r>
-        <w:rPr>
-          <w:rStyle w:val="NormalTok"/>
-        </w:rPr>
-        <w:t xml:space="preserve">                         </w:t>
-      </w:r>
-      <w:r>
-        <w:rPr>
-          <w:rStyle w:val="AttributeTok"/>
-        </w:rPr>
-        <w:t xml:space="preserve">n.chains =</w:t>
-      </w:r>
-      <w:r>
-        <w:rPr>
-          <w:rStyle w:val="NormalTok"/>
-        </w:rPr>
-        <w:t xml:space="preserve"> </w:t>
-      </w:r>
-      <w:r>
-        <w:rPr>
-          <w:rStyle w:val="FunctionTok"/>
-        </w:rPr>
-        <w:t xml:space="preserve">length</w:t>
-      </w:r>
-      <w:r>
-        <w:rPr>
-          <w:rStyle w:val="NormalTok"/>
-        </w:rPr>
-        <w:t xml:space="preserve">(inits_modele1),</w:t>
-      </w:r>
-      <w:r>
-        <w:br/>
-      </w:r>
-      <w:r>
-        <w:rPr>
-          <w:rStyle w:val="NormalTok"/>
-        </w:rPr>
-        <w:t xml:space="preserve">                         </w:t>
-      </w:r>
-      <w:r>
-        <w:rPr>
-          <w:rStyle w:val="AttributeTok"/>
-        </w:rPr>
-        <w:t xml:space="preserve">n.iter =</w:t>
-      </w:r>
-      <w:r>
-        <w:rPr>
-          <w:rStyle w:val="NormalTok"/>
-        </w:rPr>
-        <w:t xml:space="preserve"> n_iter </w:t>
-      </w:r>
-      <w:r>
-        <w:rPr>
-          <w:rStyle w:val="SpecialCharTok"/>
-        </w:rPr>
-        <w:t xml:space="preserve">*</w:t>
-      </w:r>
-      <w:r>
-        <w:rPr>
-          <w:rStyle w:val="NormalTok"/>
-        </w:rPr>
-        <w:t xml:space="preserve"> n_thin, </w:t>
-      </w:r>
-      <w:r>
-        <w:br/>
-      </w:r>
-      <w:r>
-        <w:rPr>
-          <w:rStyle w:val="NormalTok"/>
-        </w:rPr>
-        <w:t xml:space="preserve">                         </w:t>
-      </w:r>
-      <w:r>
-        <w:rPr>
-          <w:rStyle w:val="AttributeTok"/>
-        </w:rPr>
-        <w:t xml:space="preserve">n.burnin =</w:t>
-      </w:r>
-      <w:r>
-        <w:rPr>
-          <w:rStyle w:val="NormalTok"/>
-        </w:rPr>
-        <w:t xml:space="preserve"> n_burn, </w:t>
-      </w:r>
-      <w:r>
-        <w:br/>
-      </w:r>
-      <w:r>
-        <w:rPr>
-          <w:rStyle w:val="NormalTok"/>
-        </w:rPr>
-        <w:t xml:space="preserve">                         </w:t>
-      </w:r>
-      <w:r>
-        <w:rPr>
-          <w:rStyle w:val="AttributeTok"/>
-        </w:rPr>
-        <w:t xml:space="preserve">n.thin =</w:t>
-      </w:r>
-      <w:r>
-        <w:rPr>
-          <w:rStyle w:val="NormalTok"/>
-        </w:rPr>
-        <w:t xml:space="preserve"> n_thin,</w:t>
-      </w:r>
-      <w:r>
-        <w:br/>
-      </w:r>
-      <w:r>
-        <w:rPr>
-          <w:rStyle w:val="NormalTok"/>
-        </w:rPr>
-        <w:t xml:space="preserve">                         </w:t>
-      </w:r>
-      <w:r>
-        <w:rPr>
-          <w:rStyle w:val="AttributeTok"/>
-        </w:rPr>
-        <w:t xml:space="preserve">model.file =</w:t>
-      </w:r>
-      <w:r>
-        <w:rPr>
-          <w:rStyle w:val="NormalTok"/>
-        </w:rPr>
-        <w:t xml:space="preserve"> modele_1) </w:t>
+        <w:pStyle w:val="Corpsdetexte"/>
+      </w:pPr>
+      <w:r>
+        <w:t xml:space="preserve">Nous allons donc prendre un décallage de 8 pour essayer de casser cette autocorrélation. De plus, nous appliquerons un burn-in de 1000 observations pour éviter de prendre des itérations qui n’ont pas encore convergé.</w:t>
       </w:r>
     </w:p>
     <w:p>
@@ -2793,116 +2492,350 @@
       </w:pPr>
       <w:r>
         <w:rPr>
-          <w:rStyle w:val="VerbatimChar"/>
-        </w:rPr>
-        <w:t xml:space="preserve">## Compiling model graph</w:t>
-      </w:r>
-      <w:r>
-        <w:br/>
-      </w:r>
-      <w:r>
-        <w:rPr>
-          <w:rStyle w:val="VerbatimChar"/>
-        </w:rPr>
-        <w:t xml:space="preserve">##    Resolving undeclared variables</w:t>
-      </w:r>
-      <w:r>
-        <w:br/>
-      </w:r>
-      <w:r>
-        <w:rPr>
-          <w:rStyle w:val="VerbatimChar"/>
-        </w:rPr>
-        <w:t xml:space="preserve">##    Allocating nodes</w:t>
-      </w:r>
-      <w:r>
-        <w:br/>
-      </w:r>
-      <w:r>
-        <w:rPr>
-          <w:rStyle w:val="VerbatimChar"/>
-        </w:rPr>
-        <w:t xml:space="preserve">## Graph information:</w:t>
-      </w:r>
-      <w:r>
-        <w:br/>
-      </w:r>
-      <w:r>
-        <w:rPr>
-          <w:rStyle w:val="VerbatimChar"/>
-        </w:rPr>
-        <w:t xml:space="preserve">##    Observed stochastic nodes: 10</w:t>
-      </w:r>
-      <w:r>
-        <w:br/>
-      </w:r>
-      <w:r>
-        <w:rPr>
-          <w:rStyle w:val="VerbatimChar"/>
-        </w:rPr>
-        <w:t xml:space="preserve">##    Unobserved stochastic nodes: 1</w:t>
-      </w:r>
-      <w:r>
-        <w:br/>
-      </w:r>
-      <w:r>
-        <w:rPr>
-          <w:rStyle w:val="VerbatimChar"/>
-        </w:rPr>
-        <w:t xml:space="preserve">##    Total graph size: 14</w:t>
-      </w:r>
-      <w:r>
-        <w:br/>
-      </w:r>
-      <w:r>
-        <w:rPr>
-          <w:rStyle w:val="VerbatimChar"/>
-        </w:rPr>
-        <w:t xml:space="preserve">## </w:t>
-      </w:r>
-      <w:r>
-        <w:br/>
-      </w:r>
-      <w:r>
-        <w:rPr>
-          <w:rStyle w:val="VerbatimChar"/>
-        </w:rPr>
-        <w:t xml:space="preserve">## Initializing model</w:t>
+          <w:rStyle w:val="NormalTok"/>
+        </w:rPr>
+        <w:t xml:space="preserve">n_thin </w:t>
+      </w:r>
+      <w:r>
+        <w:rPr>
+          <w:rStyle w:val="OtherTok"/>
+        </w:rPr>
+        <w:t xml:space="preserve">&lt;-</w:t>
+      </w:r>
+      <w:r>
+        <w:rPr>
+          <w:rStyle w:val="NormalTok"/>
+        </w:rPr>
+        <w:t xml:space="preserve">  </w:t>
+      </w:r>
+      <w:r>
+        <w:rPr>
+          <w:rStyle w:val="DecValTok"/>
+        </w:rPr>
+        <w:t xml:space="preserve">8</w:t>
+      </w:r>
+      <w:r>
+        <w:br/>
+      </w:r>
+      <w:r>
+        <w:rPr>
+          <w:rStyle w:val="NormalTok"/>
+        </w:rPr>
+        <w:t xml:space="preserve">modele1_fit_thin </w:t>
+      </w:r>
+      <w:r>
+        <w:rPr>
+          <w:rStyle w:val="OtherTok"/>
+        </w:rPr>
+        <w:t xml:space="preserve">&lt;-</w:t>
+      </w:r>
+      <w:r>
+        <w:rPr>
+          <w:rStyle w:val="NormalTok"/>
+        </w:rPr>
+        <w:t xml:space="preserve"> </w:t>
+      </w:r>
+      <w:r>
+        <w:rPr>
+          <w:rStyle w:val="FunctionTok"/>
+        </w:rPr>
+        <w:t xml:space="preserve">jags</w:t>
+      </w:r>
+      <w:r>
+        <w:rPr>
+          <w:rStyle w:val="NormalTok"/>
+        </w:rPr>
+        <w:t xml:space="preserve">(</w:t>
+      </w:r>
+      <w:r>
+        <w:rPr>
+          <w:rStyle w:val="AttributeTok"/>
+        </w:rPr>
+        <w:t xml:space="preserve">data =</w:t>
+      </w:r>
+      <w:r>
+        <w:rPr>
+          <w:rStyle w:val="NormalTok"/>
+        </w:rPr>
+        <w:t xml:space="preserve"> donnees,</w:t>
+      </w:r>
+      <w:r>
+        <w:br/>
+      </w:r>
+      <w:r>
+        <w:rPr>
+          <w:rStyle w:val="NormalTok"/>
+        </w:rPr>
+        <w:t xml:space="preserve">                         </w:t>
+      </w:r>
+      <w:r>
+        <w:rPr>
+          <w:rStyle w:val="AttributeTok"/>
+        </w:rPr>
+        <w:t xml:space="preserve">inits =</w:t>
+      </w:r>
+      <w:r>
+        <w:rPr>
+          <w:rStyle w:val="NormalTok"/>
+        </w:rPr>
+        <w:t xml:space="preserve"> inits_modele1,</w:t>
+      </w:r>
+      <w:r>
+        <w:br/>
+      </w:r>
+      <w:r>
+        <w:rPr>
+          <w:rStyle w:val="NormalTok"/>
+        </w:rPr>
+        <w:t xml:space="preserve">                         </w:t>
+      </w:r>
+      <w:r>
+        <w:rPr>
+          <w:rStyle w:val="AttributeTok"/>
+        </w:rPr>
+        <w:t xml:space="preserve">parameters.to.save =</w:t>
+      </w:r>
+      <w:r>
+        <w:rPr>
+          <w:rStyle w:val="NormalTok"/>
+        </w:rPr>
+        <w:t xml:space="preserve"> parametres_modele1, </w:t>
+      </w:r>
+      <w:r>
+        <w:br/>
+      </w:r>
+      <w:r>
+        <w:rPr>
+          <w:rStyle w:val="NormalTok"/>
+        </w:rPr>
+        <w:t xml:space="preserve">                         </w:t>
+      </w:r>
+      <w:r>
+        <w:rPr>
+          <w:rStyle w:val="AttributeTok"/>
+        </w:rPr>
+        <w:t xml:space="preserve">n.chains =</w:t>
+      </w:r>
+      <w:r>
+        <w:rPr>
+          <w:rStyle w:val="NormalTok"/>
+        </w:rPr>
+        <w:t xml:space="preserve"> </w:t>
+      </w:r>
+      <w:r>
+        <w:rPr>
+          <w:rStyle w:val="FunctionTok"/>
+        </w:rPr>
+        <w:t xml:space="preserve">length</w:t>
+      </w:r>
+      <w:r>
+        <w:rPr>
+          <w:rStyle w:val="NormalTok"/>
+        </w:rPr>
+        <w:t xml:space="preserve">(inits_modele1),</w:t>
+      </w:r>
+      <w:r>
+        <w:br/>
+      </w:r>
+      <w:r>
+        <w:rPr>
+          <w:rStyle w:val="NormalTok"/>
+        </w:rPr>
+        <w:t xml:space="preserve">                         </w:t>
+      </w:r>
+      <w:r>
+        <w:rPr>
+          <w:rStyle w:val="AttributeTok"/>
+        </w:rPr>
+        <w:t xml:space="preserve">n.iter =</w:t>
+      </w:r>
+      <w:r>
+        <w:rPr>
+          <w:rStyle w:val="NormalTok"/>
+        </w:rPr>
+        <w:t xml:space="preserve"> n_iter </w:t>
+      </w:r>
+      <w:r>
+        <w:rPr>
+          <w:rStyle w:val="SpecialCharTok"/>
+        </w:rPr>
+        <w:t xml:space="preserve">*</w:t>
+      </w:r>
+      <w:r>
+        <w:rPr>
+          <w:rStyle w:val="NormalTok"/>
+        </w:rPr>
+        <w:t xml:space="preserve"> n_thin, </w:t>
+      </w:r>
+      <w:r>
+        <w:br/>
+      </w:r>
+      <w:r>
+        <w:rPr>
+          <w:rStyle w:val="NormalTok"/>
+        </w:rPr>
+        <w:t xml:space="preserve">                         </w:t>
+      </w:r>
+      <w:r>
+        <w:rPr>
+          <w:rStyle w:val="AttributeTok"/>
+        </w:rPr>
+        <w:t xml:space="preserve">n.burnin =</w:t>
+      </w:r>
+      <w:r>
+        <w:rPr>
+          <w:rStyle w:val="NormalTok"/>
+        </w:rPr>
+        <w:t xml:space="preserve"> n_burn, </w:t>
+      </w:r>
+      <w:r>
+        <w:br/>
+      </w:r>
+      <w:r>
+        <w:rPr>
+          <w:rStyle w:val="NormalTok"/>
+        </w:rPr>
+        <w:t xml:space="preserve">                         </w:t>
+      </w:r>
+      <w:r>
+        <w:rPr>
+          <w:rStyle w:val="AttributeTok"/>
+        </w:rPr>
+        <w:t xml:space="preserve">n.thin =</w:t>
+      </w:r>
+      <w:r>
+        <w:rPr>
+          <w:rStyle w:val="NormalTok"/>
+        </w:rPr>
+        <w:t xml:space="preserve"> n_thin,</w:t>
+      </w:r>
+      <w:r>
+        <w:br/>
+      </w:r>
+      <w:r>
+        <w:rPr>
+          <w:rStyle w:val="NormalTok"/>
+        </w:rPr>
+        <w:t xml:space="preserve">                         </w:t>
+      </w:r>
+      <w:r>
+        <w:rPr>
+          <w:rStyle w:val="AttributeTok"/>
+        </w:rPr>
+        <w:t xml:space="preserve">model.file =</w:t>
+      </w:r>
+      <w:r>
+        <w:rPr>
+          <w:rStyle w:val="NormalTok"/>
+        </w:rPr>
+        <w:t xml:space="preserve"> modele_1) </w:t>
+      </w:r>
+      <w:r>
+        <w:br/>
+      </w:r>
+      <w:r>
+        <w:rPr>
+          <w:rStyle w:val="NormalTok"/>
+        </w:rPr>
+        <w:t xml:space="preserve">modele1_fit_thin_mcmc </w:t>
+      </w:r>
+      <w:r>
+        <w:rPr>
+          <w:rStyle w:val="OtherTok"/>
+        </w:rPr>
+        <w:t xml:space="preserve">&lt;-</w:t>
+      </w:r>
+      <w:r>
+        <w:rPr>
+          <w:rStyle w:val="NormalTok"/>
+        </w:rPr>
+        <w:t xml:space="preserve"> </w:t>
+      </w:r>
+      <w:r>
+        <w:rPr>
+          <w:rStyle w:val="FunctionTok"/>
+        </w:rPr>
+        <w:t xml:space="preserve">as.mcmc</w:t>
+      </w:r>
+      <w:r>
+        <w:rPr>
+          <w:rStyle w:val="NormalTok"/>
+        </w:rPr>
+        <w:t xml:space="preserve">(modele1_fit_thin)</w:t>
+      </w:r>
+      <w:r>
+        <w:br/>
+      </w:r>
+      <w:r>
+        <w:rPr>
+          <w:rStyle w:val="NormalTok"/>
+        </w:rPr>
+        <w:t xml:space="preserve">gg_modele1_thin </w:t>
+      </w:r>
+      <w:r>
+        <w:rPr>
+          <w:rStyle w:val="OtherTok"/>
+        </w:rPr>
+        <w:t xml:space="preserve">&lt;-</w:t>
+      </w:r>
+      <w:r>
+        <w:rPr>
+          <w:rStyle w:val="NormalTok"/>
+        </w:rPr>
+        <w:t xml:space="preserve"> </w:t>
+      </w:r>
+      <w:r>
+        <w:rPr>
+          <w:rStyle w:val="FunctionTok"/>
+        </w:rPr>
+        <w:t xml:space="preserve">ggs</w:t>
+      </w:r>
+      <w:r>
+        <w:rPr>
+          <w:rStyle w:val="NormalTok"/>
+        </w:rPr>
+        <w:t xml:space="preserve">(modele1_fit_thin_mcmc)</w:t>
+      </w:r>
+      <w:r>
+        <w:br/>
+      </w:r>
+      <w:r>
+        <w:rPr>
+          <w:rStyle w:val="NormalTok"/>
+        </w:rPr>
+        <w:t xml:space="preserve">ess_1_thin </w:t>
+      </w:r>
+      <w:r>
+        <w:rPr>
+          <w:rStyle w:val="OtherTok"/>
+        </w:rPr>
+        <w:t xml:space="preserve">&lt;-</w:t>
+      </w:r>
+      <w:r>
+        <w:rPr>
+          <w:rStyle w:val="NormalTok"/>
+        </w:rPr>
+        <w:t xml:space="preserve"> </w:t>
+      </w:r>
+      <w:r>
+        <w:rPr>
+          <w:rStyle w:val="FunctionTok"/>
+        </w:rPr>
+        <w:t xml:space="preserve">effectiveSize</w:t>
+      </w:r>
+      <w:r>
+        <w:rPr>
+          <w:rStyle w:val="NormalTok"/>
+        </w:rPr>
+        <w:t xml:space="preserve">(modele1_fit_thin_mcmc)</w:t>
       </w:r>
     </w:p>
     <w:p>
       <w:pPr>
-        <w:pStyle w:val="SourceCode"/>
-      </w:pPr>
-      <w:r>
-        <w:rPr>
-          <w:rStyle w:val="NormalTok"/>
-        </w:rPr>
-        <w:t xml:space="preserve">modele1_fit_thin_mcmc </w:t>
-      </w:r>
-      <w:r>
-        <w:rPr>
-          <w:rStyle w:val="OtherTok"/>
-        </w:rPr>
-        <w:t xml:space="preserve">&lt;-</w:t>
-      </w:r>
-      <w:r>
-        <w:rPr>
-          <w:rStyle w:val="NormalTok"/>
-        </w:rPr>
-        <w:t xml:space="preserve"> </w:t>
-      </w:r>
-      <w:r>
-        <w:rPr>
-          <w:rStyle w:val="FunctionTok"/>
-        </w:rPr>
-        <w:t xml:space="preserve">as.mcmc</w:t>
-      </w:r>
-      <w:r>
-        <w:rPr>
-          <w:rStyle w:val="NormalTok"/>
-        </w:rPr>
-        <w:t xml:space="preserve">(modele1_fit_thin)</w:t>
+        <w:pStyle w:val="FirstParagraph"/>
+      </w:pPr>
+      <w:r>
+        <w:t xml:space="preserve">Le modèle obtenu est le suivant :</w:t>
       </w:r>
     </w:p>
     <w:p>
@@ -2911,37 +2844,518 @@
       </w:pPr>
       <w:r>
         <w:rPr>
-          <w:rStyle w:val="NormalTok"/>
-        </w:rPr>
-        <w:t xml:space="preserve">gg_modele1_thin </w:t>
-      </w:r>
-      <w:r>
-        <w:rPr>
-          <w:rStyle w:val="OtherTok"/>
-        </w:rPr>
-        <w:t xml:space="preserve">&lt;-</w:t>
-      </w:r>
-      <w:r>
-        <w:rPr>
-          <w:rStyle w:val="NormalTok"/>
-        </w:rPr>
-        <w:t xml:space="preserve"> </w:t>
-      </w:r>
-      <w:r>
-        <w:rPr>
           <w:rStyle w:val="FunctionTok"/>
         </w:rPr>
-        <w:t xml:space="preserve">ggs</w:t>
-      </w:r>
-      <w:r>
-        <w:rPr>
-          <w:rStyle w:val="NormalTok"/>
-        </w:rPr>
-        <w:t xml:space="preserve">(modele1_fit_thin_mcmc)</w:t>
-      </w:r>
-      <w:r>
-        <w:br/>
-      </w:r>
+        <w:t xml:space="preserve">tidy</w:t>
+      </w:r>
+      <w:r>
+        <w:rPr>
+          <w:rStyle w:val="NormalTok"/>
+        </w:rPr>
+        <w:t xml:space="preserve">(modele1_fit_thin) </w:t>
+      </w:r>
+      <w:r>
+        <w:rPr>
+          <w:rStyle w:val="SpecialCharTok"/>
+        </w:rPr>
+        <w:t xml:space="preserve">%&gt;%</w:t>
+      </w:r>
+      <w:r>
+        <w:rPr>
+          <w:rStyle w:val="NormalTok"/>
+        </w:rPr>
+        <w:t xml:space="preserve"> </w:t>
+      </w:r>
+      <w:r>
+        <w:br/>
+      </w:r>
+      <w:r>
+        <w:rPr>
+          <w:rStyle w:val="NormalTok"/>
+        </w:rPr>
+        <w:t xml:space="preserve">  </w:t>
+      </w:r>
+      <w:r>
+        <w:rPr>
+          <w:rStyle w:val="FunctionTok"/>
+        </w:rPr>
+        <w:t xml:space="preserve">mutate</w:t>
+      </w:r>
+      <w:r>
+        <w:rPr>
+          <w:rStyle w:val="NormalTok"/>
+        </w:rPr>
+        <w:t xml:space="preserve">(</w:t>
+      </w:r>
+      <w:r>
+        <w:rPr>
+          <w:rStyle w:val="FunctionTok"/>
+        </w:rPr>
+        <w:t xml:space="preserve">across</w:t>
+      </w:r>
+      <w:r>
+        <w:rPr>
+          <w:rStyle w:val="NormalTok"/>
+        </w:rPr>
+        <w:t xml:space="preserve">(estimate</w:t>
+      </w:r>
+      <w:r>
+        <w:rPr>
+          <w:rStyle w:val="SpecialCharTok"/>
+        </w:rPr>
+        <w:t xml:space="preserve">:</w:t>
+      </w:r>
+      <w:r>
+        <w:rPr>
+          <w:rStyle w:val="NormalTok"/>
+        </w:rPr>
+        <w:t xml:space="preserve">std.error, </w:t>
+      </w:r>
+      <w:r>
+        <w:rPr>
+          <w:rStyle w:val="SpecialCharTok"/>
+        </w:rPr>
+        <w:t xml:space="preserve">~</w:t>
+      </w:r>
+      <w:r>
+        <w:rPr>
+          <w:rStyle w:val="NormalTok"/>
+        </w:rPr>
+        <w:t xml:space="preserve"> </w:t>
+      </w:r>
+      <w:r>
+        <w:rPr>
+          <w:rStyle w:val="FunctionTok"/>
+        </w:rPr>
+        <w:t xml:space="preserve">round</w:t>
+      </w:r>
+      <w:r>
+        <w:rPr>
+          <w:rStyle w:val="NormalTok"/>
+        </w:rPr>
+        <w:t xml:space="preserve">(.x, </w:t>
+      </w:r>
+      <w:r>
+        <w:rPr>
+          <w:rStyle w:val="DecValTok"/>
+        </w:rPr>
+        <w:t xml:space="preserve">3</w:t>
+      </w:r>
+      <w:r>
+        <w:rPr>
+          <w:rStyle w:val="NormalTok"/>
+        </w:rPr>
+        <w:t xml:space="preserve">))) </w:t>
+      </w:r>
+      <w:r>
+        <w:rPr>
+          <w:rStyle w:val="SpecialCharTok"/>
+        </w:rPr>
+        <w:t xml:space="preserve">%&gt;%</w:t>
+      </w:r>
+      <w:r>
+        <w:rPr>
+          <w:rStyle w:val="NormalTok"/>
+        </w:rPr>
+        <w:t xml:space="preserve"> </w:t>
+      </w:r>
+      <w:r>
+        <w:br/>
+      </w:r>
+      <w:r>
+        <w:rPr>
+          <w:rStyle w:val="NormalTok"/>
+        </w:rPr>
+        <w:t xml:space="preserve">  </w:t>
+      </w:r>
+      <w:r>
+        <w:rPr>
+          <w:rStyle w:val="FunctionTok"/>
+        </w:rPr>
+        <w:t xml:space="preserve">flextable</w:t>
+      </w:r>
+      <w:r>
+        <w:rPr>
+          <w:rStyle w:val="NormalTok"/>
+        </w:rPr>
+        <w:t xml:space="preserve">() </w:t>
+      </w:r>
+      <w:r>
+        <w:rPr>
+          <w:rStyle w:val="SpecialCharTok"/>
+        </w:rPr>
+        <w:t xml:space="preserve">%&gt;%</w:t>
+      </w:r>
+      <w:r>
+        <w:rPr>
+          <w:rStyle w:val="NormalTok"/>
+        </w:rPr>
+        <w:t xml:space="preserve"> </w:t>
+      </w:r>
+      <w:r>
+        <w:br/>
+      </w:r>
+      <w:r>
+        <w:rPr>
+          <w:rStyle w:val="NormalTok"/>
+        </w:rPr>
+        <w:t xml:space="preserve">  </w:t>
+      </w:r>
+      <w:r>
+        <w:rPr>
+          <w:rStyle w:val="FunctionTok"/>
+        </w:rPr>
+        <w:t xml:space="preserve">set_header_labels</w:t>
+      </w:r>
+      <w:r>
+        <w:rPr>
+          <w:rStyle w:val="NormalTok"/>
+        </w:rPr>
+        <w:t xml:space="preserve">(</w:t>
+      </w:r>
+      <w:r>
+        <w:rPr>
+          <w:rStyle w:val="AttributeTok"/>
+        </w:rPr>
+        <w:t xml:space="preserve">term =</w:t>
+      </w:r>
+      <w:r>
+        <w:rPr>
+          <w:rStyle w:val="NormalTok"/>
+        </w:rPr>
+        <w:t xml:space="preserve"> </w:t>
+      </w:r>
+      <w:r>
+        <w:rPr>
+          <w:rStyle w:val="StringTok"/>
+        </w:rPr>
+        <w:t xml:space="preserve">"Paramètre estimé"</w:t>
+      </w:r>
+      <w:r>
+        <w:rPr>
+          <w:rStyle w:val="NormalTok"/>
+        </w:rPr>
+        <w:t xml:space="preserve">,</w:t>
+      </w:r>
+      <w:r>
+        <w:br/>
+      </w:r>
+      <w:r>
+        <w:rPr>
+          <w:rStyle w:val="NormalTok"/>
+        </w:rPr>
+        <w:t xml:space="preserve">                    </w:t>
+      </w:r>
+      <w:r>
+        <w:rPr>
+          <w:rStyle w:val="AttributeTok"/>
+        </w:rPr>
+        <w:t xml:space="preserve">estimate =</w:t>
+      </w:r>
+      <w:r>
+        <w:rPr>
+          <w:rStyle w:val="NormalTok"/>
+        </w:rPr>
+        <w:t xml:space="preserve"> </w:t>
+      </w:r>
+      <w:r>
+        <w:rPr>
+          <w:rStyle w:val="StringTok"/>
+        </w:rPr>
+        <w:t xml:space="preserve">"Estimation"</w:t>
+      </w:r>
+      <w:r>
+        <w:rPr>
+          <w:rStyle w:val="NormalTok"/>
+        </w:rPr>
+        <w:t xml:space="preserve">,</w:t>
+      </w:r>
+      <w:r>
+        <w:br/>
+      </w:r>
+      <w:r>
+        <w:rPr>
+          <w:rStyle w:val="NormalTok"/>
+        </w:rPr>
+        <w:t xml:space="preserve">                    </w:t>
+      </w:r>
+      <w:r>
+        <w:rPr>
+          <w:rStyle w:val="AttributeTok"/>
+        </w:rPr>
+        <w:t xml:space="preserve">std.error =</w:t>
+      </w:r>
+      <w:r>
+        <w:rPr>
+          <w:rStyle w:val="NormalTok"/>
+        </w:rPr>
+        <w:t xml:space="preserve"> </w:t>
+      </w:r>
+      <w:r>
+        <w:rPr>
+          <w:rStyle w:val="StringTok"/>
+        </w:rPr>
+        <w:t xml:space="preserve">"Ecart-Type"</w:t>
+      </w:r>
+      <w:r>
+        <w:rPr>
+          <w:rStyle w:val="NormalTok"/>
+        </w:rPr>
+        <w:t xml:space="preserve">) </w:t>
+      </w:r>
+      <w:r>
+        <w:rPr>
+          <w:rStyle w:val="SpecialCharTok"/>
+        </w:rPr>
+        <w:t xml:space="preserve">%&gt;%</w:t>
+      </w:r>
+      <w:r>
+        <w:rPr>
+          <w:rStyle w:val="NormalTok"/>
+        </w:rPr>
+        <w:t xml:space="preserve"> </w:t>
+      </w:r>
+      <w:r>
+        <w:br/>
+      </w:r>
+      <w:r>
+        <w:rPr>
+          <w:rStyle w:val="NormalTok"/>
+        </w:rPr>
+        <w:t xml:space="preserve">  </w:t>
+      </w:r>
+      <w:r>
+        <w:rPr>
+          <w:rStyle w:val="FunctionTok"/>
+        </w:rPr>
+        <w:t xml:space="preserve">autofit</w:t>
+      </w:r>
+      <w:r>
+        <w:rPr>
+          <w:rStyle w:val="NormalTok"/>
+        </w:rPr>
+        <w:t xml:space="preserve">()</w:t>
+      </w:r>
+    </w:p>
+    <w:tbl xmlns:w="http://schemas.openxmlformats.org/wordprocessingml/2006/main" xmlns:r="http://schemas.openxmlformats.org/officeDocument/2006/relationships" xmlns:w14="http://schemas.microsoft.com/office/word/2010/wordml" xmlns:wp="http://schemas.openxmlformats.org/drawingml/2006/wordprocessingDrawing" xmlns:a="http://schemas.openxmlformats.org/drawingml/2006/main" xmlns:pic="http://schemas.openxmlformats.org/drawingml/2006/picture">
+      <w:tblPr>
+        NA"/&gt;
+        <w:tblLayout w:type="fixed"/>
+        <w:jc w:val="center"/>
+        <w:tblLook w:firstRow="1" w:lastRow="0" w:firstColumn="0" w:lastColumn="0" w:noHBand="0" w:noVBand="1"/>
+      </w:tblPr>
+      <w:tblGrid>
+        <w:gridCol w:w="2147"/>
+        <w:gridCol w:w="1438"/>
+        <w:gridCol w:w="1486"/>
+      </w:tblGrid>
+      <w:tr>
+        <w:trPr>
+          <w:cantSplit/>
+          <w:trHeight w:val="454" w:hRule="auto"/>
+          <w:tblHeader/>
+        </w:trPr>
+        <w:tc>
+          <w:tcPr>
+            <w:tcBorders>
+              <w:bottom w:val="single" w:sz="16" w:space="0" w:color="000000"/>
+              <w:top w:val="single" w:sz="16" w:space="0" w:color="000000"/>
+            </w:tcBorders>
+            <w:shd w:val="clear" w:color="auto" w:fill="FFFFFF"/>
+            <w:tcMar>
+              <w:top w:w="0" w:type="dxa"/>
+              <w:bottom w:w="0" w:type="dxa"/>
+              <w:left w:w="0" w:type="dxa"/>
+              <w:right w:w="0" w:type="dxa"/>
+            </w:tcMar>
+            <w:vAlign w:val="center"/>
+          </w:tcPr>
+          <w:p>
+            <w:pPr>
+              <w:jc w:val="left"/>
+              <w:spacing w:after="40" w:before="40" w:line="240"/>
+              <w:ind w:firstLine="0" w:left="100" w:right="100"/>
+            </w:pPr>
+            <w:r xmlns:w="http://schemas.openxmlformats.org/wordprocessingml/2006/main" xmlns:wp="http://schemas.openxmlformats.org/drawingml/2006/wordprocessingDrawing" xmlns:r="http://schemas.openxmlformats.org/officeDocument/2006/relationships" xmlns:w14="http://schemas.microsoft.com/office/word/2010/wordml">
+              <w:rPr>
+                <w:rFonts w:ascii="Arial" w:hAnsi="Arial" w:eastAsia="Arial" w:cs="Arial"/>
+                <w:sz w:val="22"/>
+                <w:szCs w:val="22"/>
+                <w:color w:val="111111"/>
+              </w:rPr>
+              <w:t xml:space="preserve">Paramètre estimé</w:t>
+            </w:r>
+          </w:p>
+        </w:tc>
+        <w:tc>
+          <w:tcPr>
+            <w:tcBorders>
+              <w:bottom w:val="single" w:sz="16" w:space="0" w:color="000000"/>
+              <w:top w:val="single" w:sz="16" w:space="0" w:color="000000"/>
+            </w:tcBorders>
+            <w:shd w:val="clear" w:color="auto" w:fill="FFFFFF"/>
+            <w:tcMar>
+              <w:top w:w="0" w:type="dxa"/>
+              <w:bottom w:w="0" w:type="dxa"/>
+              <w:left w:w="0" w:type="dxa"/>
+              <w:right w:w="0" w:type="dxa"/>
+            </w:tcMar>
+            <w:vAlign w:val="center"/>
+          </w:tcPr>
+          <w:p>
+            <w:pPr>
+              <w:jc w:val="right"/>
+              <w:spacing w:after="40" w:before="40" w:line="240"/>
+              <w:ind w:firstLine="0" w:left="100" w:right="100"/>
+            </w:pPr>
+            <w:r xmlns:w="http://schemas.openxmlformats.org/wordprocessingml/2006/main" xmlns:wp="http://schemas.openxmlformats.org/drawingml/2006/wordprocessingDrawing" xmlns:r="http://schemas.openxmlformats.org/officeDocument/2006/relationships" xmlns:w14="http://schemas.microsoft.com/office/word/2010/wordml">
+              <w:rPr>
+                <w:rFonts w:ascii="Arial" w:hAnsi="Arial" w:eastAsia="Arial" w:cs="Arial"/>
+                <w:sz w:val="22"/>
+                <w:szCs w:val="22"/>
+                <w:color w:val="111111"/>
+              </w:rPr>
+              <w:t xml:space="preserve">Estimation</w:t>
+            </w:r>
+          </w:p>
+        </w:tc>
+        <w:tc>
+          <w:tcPr>
+            <w:tcBorders>
+              <w:bottom w:val="single" w:sz="16" w:space="0" w:color="000000"/>
+              <w:top w:val="single" w:sz="16" w:space="0" w:color="000000"/>
+            </w:tcBorders>
+            <w:shd w:val="clear" w:color="auto" w:fill="FFFFFF"/>
+            <w:tcMar>
+              <w:top w:w="0" w:type="dxa"/>
+              <w:bottom w:w="0" w:type="dxa"/>
+              <w:left w:w="0" w:type="dxa"/>
+              <w:right w:w="0" w:type="dxa"/>
+            </w:tcMar>
+            <w:vAlign w:val="center"/>
+          </w:tcPr>
+          <w:p>
+            <w:pPr>
+              <w:jc w:val="right"/>
+              <w:spacing w:after="40" w:before="40" w:line="240"/>
+              <w:ind w:firstLine="0" w:left="100" w:right="100"/>
+            </w:pPr>
+            <w:r xmlns:w="http://schemas.openxmlformats.org/wordprocessingml/2006/main" xmlns:wp="http://schemas.openxmlformats.org/drawingml/2006/wordprocessingDrawing" xmlns:r="http://schemas.openxmlformats.org/officeDocument/2006/relationships" xmlns:w14="http://schemas.microsoft.com/office/word/2010/wordml">
+              <w:rPr>
+                <w:rFonts w:ascii="Arial" w:hAnsi="Arial" w:eastAsia="Arial" w:cs="Arial"/>
+                <w:sz w:val="22"/>
+                <w:szCs w:val="22"/>
+                <w:color w:val="111111"/>
+              </w:rPr>
+              <w:t xml:space="preserve">Ecart-Type</w:t>
+            </w:r>
+          </w:p>
+        </w:tc>
+      </w:tr>
+      <w:tr>
+        <w:trPr>
+          <w:cantSplit/>
+          <w:trHeight w:val="411" w:hRule="auto"/>
+        </w:trPr>
+        <w:tc>
+          <w:tcPr>
+            <w:tcBorders>
+              <w:bottom w:val="single" w:sz="16" w:space="0" w:color="000000"/>
+            </w:tcBorders>
+            <w:shd w:val="clear" w:color="auto" w:fill="FFFFFF"/>
+            <w:tcMar>
+              <w:top w:w="0" w:type="dxa"/>
+              <w:bottom w:w="0" w:type="dxa"/>
+              <w:left w:w="0" w:type="dxa"/>
+              <w:right w:w="0" w:type="dxa"/>
+            </w:tcMar>
+            <w:vAlign w:val="center"/>
+          </w:tcPr>
+          <w:p>
+            <w:pPr>
+              <w:jc w:val="left"/>
+              <w:spacing w:after="40" w:before="40" w:line="240"/>
+              <w:ind w:firstLine="0" w:left="100" w:right="100"/>
+            </w:pPr>
+            <w:r xmlns:w="http://schemas.openxmlformats.org/wordprocessingml/2006/main" xmlns:wp="http://schemas.openxmlformats.org/drawingml/2006/wordprocessingDrawing" xmlns:r="http://schemas.openxmlformats.org/officeDocument/2006/relationships" xmlns:w14="http://schemas.microsoft.com/office/word/2010/wordml">
+              <w:rPr>
+                <w:rFonts w:ascii="Arial" w:hAnsi="Arial" w:eastAsia="Arial" w:cs="Arial"/>
+                <w:sz w:val="22"/>
+                <w:szCs w:val="22"/>
+                <w:color w:val="111111"/>
+              </w:rPr>
+              <w:t xml:space="preserve">a</w:t>
+            </w:r>
+          </w:p>
+        </w:tc>
+        <w:tc>
+          <w:tcPr>
+            <w:tcBorders>
+              <w:bottom w:val="single" w:sz="16" w:space="0" w:color="000000"/>
+            </w:tcBorders>
+            <w:shd w:val="clear" w:color="auto" w:fill="FFFFFF"/>
+            <w:tcMar>
+              <w:top w:w="0" w:type="dxa"/>
+              <w:bottom w:w="0" w:type="dxa"/>
+              <w:left w:w="0" w:type="dxa"/>
+              <w:right w:w="0" w:type="dxa"/>
+            </w:tcMar>
+            <w:vAlign w:val="center"/>
+          </w:tcPr>
+          <w:p>
+            <w:pPr>
+              <w:jc w:val="right"/>
+              <w:spacing w:after="40" w:before="40" w:line="240"/>
+              <w:ind w:firstLine="0" w:left="100" w:right="100"/>
+            </w:pPr>
+            <w:r xmlns:w="http://schemas.openxmlformats.org/wordprocessingml/2006/main" xmlns:wp="http://schemas.openxmlformats.org/drawingml/2006/wordprocessingDrawing" xmlns:r="http://schemas.openxmlformats.org/officeDocument/2006/relationships" xmlns:w14="http://schemas.microsoft.com/office/word/2010/wordml">
+              <w:rPr>
+                <w:rFonts w:ascii="Arial" w:hAnsi="Arial" w:eastAsia="Arial" w:cs="Arial"/>
+                <w:sz w:val="22"/>
+                <w:szCs w:val="22"/>
+                <w:color w:val="111111"/>
+              </w:rPr>
+              <w:t xml:space="preserve">2.999</w:t>
+            </w:r>
+          </w:p>
+        </w:tc>
+        <w:tc>
+          <w:tcPr>
+            <w:tcBorders>
+              <w:bottom w:val="single" w:sz="16" w:space="0" w:color="000000"/>
+            </w:tcBorders>
+            <w:shd w:val="clear" w:color="auto" w:fill="FFFFFF"/>
+            <w:tcMar>
+              <w:top w:w="0" w:type="dxa"/>
+              <w:bottom w:w="0" w:type="dxa"/>
+              <w:left w:w="0" w:type="dxa"/>
+              <w:right w:w="0" w:type="dxa"/>
+            </w:tcMar>
+            <w:vAlign w:val="center"/>
+          </w:tcPr>
+          <w:p>
+            <w:pPr>
+              <w:jc w:val="right"/>
+              <w:spacing w:after="40" w:before="40" w:line="240"/>
+              <w:ind w:firstLine="0" w:left="100" w:right="100"/>
+            </w:pPr>
+            <w:r xmlns:w="http://schemas.openxmlformats.org/wordprocessingml/2006/main" xmlns:wp="http://schemas.openxmlformats.org/drawingml/2006/wordprocessingDrawing" xmlns:r="http://schemas.openxmlformats.org/officeDocument/2006/relationships" xmlns:w14="http://schemas.microsoft.com/office/word/2010/wordml">
+              <w:rPr>
+                <w:rFonts w:ascii="Arial" w:hAnsi="Arial" w:eastAsia="Arial" w:cs="Arial"/>
+                <w:sz w:val="22"/>
+                <w:szCs w:val="22"/>
+                <w:color w:val="111111"/>
+              </w:rPr>
+              <w:t xml:space="preserve">0.07</w:t>
+            </w:r>
+          </w:p>
+        </w:tc>
+      </w:tr>
+    </w:tbl>
+    <w:p>
+      <w:pPr>
+        <w:pStyle w:val="SourceCode"/>
+      </w:pPr>
       <w:r>
         <w:rPr>
           <w:rStyle w:val="FunctionTok"/>
@@ -3287,7 +3701,7 @@
               <a:graphicData uri="http://schemas.openxmlformats.org/drawingml/2006/picture">
                 <pic:pic>
                   <pic:nvPicPr>
-                    <pic:cNvPr descr="sujet8_files/figure-docx/unnamed-chunk-6-1.png" id="0" name="Picture"/>
+                    <pic:cNvPr descr="sujet8_files/figure-docx/unnamed-chunk-7-1.png" id="0" name="Picture"/>
                     <pic:cNvPicPr>
                       <a:picLocks noChangeArrowheads="1" noChangeAspect="1"/>
                     </pic:cNvPicPr>
@@ -3359,7 +3773,7 @@
               <a:graphicData uri="http://schemas.openxmlformats.org/drawingml/2006/picture">
                 <pic:pic>
                   <pic:nvPicPr>
-                    <pic:cNvPr descr="sujet8_files/figure-docx/unnamed-chunk-7-1.png" id="0" name="Picture"/>
+                    <pic:cNvPr descr="sujet8_files/figure-docx/unnamed-chunk-8-1.png" id="0" name="Picture"/>
                     <pic:cNvPicPr>
                       <a:picLocks noChangeArrowheads="1" noChangeAspect="1"/>
                     </pic:cNvPicPr>
@@ -3397,7 +3811,13 @@
         <w:pStyle w:val="Corpsdetexte"/>
       </w:pPr>
       <w:r>
-        <w:t xml:space="preserve">Sur le graphique d’auto-corrélations, on voit que le problème de mélangeance a été réglé et que maintenant il n’y a plus d’auto-corrélation pour le paramètre a estimé.</w:t>
+        <w:t xml:space="preserve">Sur le graphique d’auto-corrélations, on voit que le problème de mélangeance a été réglé et que maintenant il n’y a plus d’auto-corrélation pour le paramètre a estimé. De plus, le nombre d’itérations effectives est maintenant autour des 49875 itérations faites : 4.9875</w:t>
+      </w:r>
+      <w:r>
+        <w:t xml:space="preserve">^{4} pour l’estimation de a et 5.1722944</w:t>
+      </w:r>
+      <w:r>
+        <w:t xml:space="preserve">^{4} pour l’estimation de la déviance du modèle (nous pensons que le chiffre dépassant 50000 pour a est soit lié au burn in de 1000, soit au fait que les observations soient très décorrélées).</w:t>
       </w:r>
     </w:p>
     <w:p>
@@ -3802,6 +4222,105 @@
         </w:rPr>
         <w:t xml:space="preserve"> modele_1) </w:t>
       </w:r>
+      <w:r>
+        <w:br/>
+      </w:r>
+      <w:r>
+        <w:rPr>
+          <w:rStyle w:val="NormalTok"/>
+        </w:rPr>
+        <w:t xml:space="preserve">modele1_fit_mult_mcmc </w:t>
+      </w:r>
+      <w:r>
+        <w:rPr>
+          <w:rStyle w:val="OtherTok"/>
+        </w:rPr>
+        <w:t xml:space="preserve">&lt;-</w:t>
+      </w:r>
+      <w:r>
+        <w:rPr>
+          <w:rStyle w:val="NormalTok"/>
+        </w:rPr>
+        <w:t xml:space="preserve"> </w:t>
+      </w:r>
+      <w:r>
+        <w:rPr>
+          <w:rStyle w:val="FunctionTok"/>
+        </w:rPr>
+        <w:t xml:space="preserve">as.mcmc</w:t>
+      </w:r>
+      <w:r>
+        <w:rPr>
+          <w:rStyle w:val="NormalTok"/>
+        </w:rPr>
+        <w:t xml:space="preserve">(modele1_fit_mult)</w:t>
+      </w:r>
+      <w:r>
+        <w:br/>
+      </w:r>
+      <w:r>
+        <w:rPr>
+          <w:rStyle w:val="NormalTok"/>
+        </w:rPr>
+        <w:t xml:space="preserve">gg_modele1_mult </w:t>
+      </w:r>
+      <w:r>
+        <w:rPr>
+          <w:rStyle w:val="OtherTok"/>
+        </w:rPr>
+        <w:t xml:space="preserve">&lt;-</w:t>
+      </w:r>
+      <w:r>
+        <w:rPr>
+          <w:rStyle w:val="NormalTok"/>
+        </w:rPr>
+        <w:t xml:space="preserve"> </w:t>
+      </w:r>
+      <w:r>
+        <w:rPr>
+          <w:rStyle w:val="FunctionTok"/>
+        </w:rPr>
+        <w:t xml:space="preserve">ggs</w:t>
+      </w:r>
+      <w:r>
+        <w:rPr>
+          <w:rStyle w:val="NormalTok"/>
+        </w:rPr>
+        <w:t xml:space="preserve">(modele1_fit_mult_mcmc)</w:t>
+      </w:r>
+      <w:r>
+        <w:br/>
+      </w:r>
+      <w:r>
+        <w:rPr>
+          <w:rStyle w:val="NormalTok"/>
+        </w:rPr>
+        <w:t xml:space="preserve">ess_1_mult </w:t>
+      </w:r>
+      <w:r>
+        <w:rPr>
+          <w:rStyle w:val="OtherTok"/>
+        </w:rPr>
+        <w:t xml:space="preserve">&lt;-</w:t>
+      </w:r>
+      <w:r>
+        <w:rPr>
+          <w:rStyle w:val="NormalTok"/>
+        </w:rPr>
+        <w:t xml:space="preserve"> </w:t>
+      </w:r>
+      <w:r>
+        <w:rPr>
+          <w:rStyle w:val="FunctionTok"/>
+        </w:rPr>
+        <w:t xml:space="preserve">effectiveSize</w:t>
+      </w:r>
+      <w:r>
+        <w:rPr>
+          <w:rStyle w:val="NormalTok"/>
+        </w:rPr>
+        <w:t xml:space="preserve">(modele1_fit_mult)</w:t>
+      </w:r>
     </w:p>
     <w:p>
       <w:pPr>
@@ -3809,171 +4328,21 @@
       </w:pPr>
       <w:r>
         <w:rPr>
-          <w:rStyle w:val="VerbatimChar"/>
-        </w:rPr>
-        <w:t xml:space="preserve">## Warning in jags.model(model.file, data = data, inits = init.values, n.chains =</w:t>
-      </w:r>
-      <w:r>
-        <w:br/>
-      </w:r>
-      <w:r>
-        <w:rPr>
-          <w:rStyle w:val="VerbatimChar"/>
-        </w:rPr>
-        <w:t xml:space="preserve">## n.chains, : Unused variable "machine" in data</w:t>
-      </w:r>
-    </w:p>
-    <w:p>
-      <w:pPr>
-        <w:pStyle w:val="SourceCode"/>
-      </w:pPr>
-      <w:r>
-        <w:rPr>
-          <w:rStyle w:val="VerbatimChar"/>
-        </w:rPr>
-        <w:t xml:space="preserve">## Warning in jags.model(model.file, data = data, inits = init.values, n.chains =</w:t>
-      </w:r>
-      <w:r>
-        <w:br/>
-      </w:r>
-      <w:r>
-        <w:rPr>
-          <w:rStyle w:val="VerbatimChar"/>
-        </w:rPr>
-        <w:t xml:space="preserve">## n.chains, : Unused variable "anciennete" in data</w:t>
-      </w:r>
-    </w:p>
-    <w:p>
-      <w:pPr>
-        <w:pStyle w:val="SourceCode"/>
-      </w:pPr>
-      <w:r>
-        <w:rPr>
-          <w:rStyle w:val="VerbatimChar"/>
-        </w:rPr>
-        <w:t xml:space="preserve">## Compiling model graph</w:t>
-      </w:r>
-      <w:r>
-        <w:br/>
-      </w:r>
-      <w:r>
-        <w:rPr>
-          <w:rStyle w:val="VerbatimChar"/>
-        </w:rPr>
-        <w:t xml:space="preserve">##    Resolving undeclared variables</w:t>
-      </w:r>
-      <w:r>
-        <w:br/>
-      </w:r>
-      <w:r>
-        <w:rPr>
-          <w:rStyle w:val="VerbatimChar"/>
-        </w:rPr>
-        <w:t xml:space="preserve">##    Allocating nodes</w:t>
-      </w:r>
-      <w:r>
-        <w:br/>
-      </w:r>
-      <w:r>
-        <w:rPr>
-          <w:rStyle w:val="VerbatimChar"/>
-        </w:rPr>
-        <w:t xml:space="preserve">## Graph information:</w:t>
-      </w:r>
-      <w:r>
-        <w:br/>
-      </w:r>
-      <w:r>
-        <w:rPr>
-          <w:rStyle w:val="VerbatimChar"/>
-        </w:rPr>
-        <w:t xml:space="preserve">##    Observed stochastic nodes: 10</w:t>
-      </w:r>
-      <w:r>
-        <w:br/>
-      </w:r>
-      <w:r>
-        <w:rPr>
-          <w:rStyle w:val="VerbatimChar"/>
-        </w:rPr>
-        <w:t xml:space="preserve">##    Unobserved stochastic nodes: 1</w:t>
-      </w:r>
-      <w:r>
-        <w:br/>
-      </w:r>
-      <w:r>
-        <w:rPr>
-          <w:rStyle w:val="VerbatimChar"/>
-        </w:rPr>
-        <w:t xml:space="preserve">##    Total graph size: 14</w:t>
-      </w:r>
-      <w:r>
-        <w:br/>
-      </w:r>
-      <w:r>
-        <w:rPr>
-          <w:rStyle w:val="VerbatimChar"/>
-        </w:rPr>
-        <w:t xml:space="preserve">## </w:t>
-      </w:r>
-      <w:r>
-        <w:br/>
-      </w:r>
-      <w:r>
-        <w:rPr>
-          <w:rStyle w:val="VerbatimChar"/>
-        </w:rPr>
-        <w:t xml:space="preserve">## Initializing model</w:t>
-      </w:r>
-    </w:p>
-    <w:p>
-      <w:pPr>
-        <w:pStyle w:val="SourceCode"/>
-      </w:pPr>
-      <w:r>
-        <w:rPr>
-          <w:rStyle w:val="NormalTok"/>
-        </w:rPr>
-        <w:t xml:space="preserve">modele1_fit_mult_mcmc </w:t>
-      </w:r>
-      <w:r>
-        <w:rPr>
-          <w:rStyle w:val="OtherTok"/>
-        </w:rPr>
-        <w:t xml:space="preserve">&lt;-</w:t>
-      </w:r>
-      <w:r>
-        <w:rPr>
-          <w:rStyle w:val="NormalTok"/>
-        </w:rPr>
-        <w:t xml:space="preserve"> </w:t>
-      </w:r>
-      <w:r>
-        <w:rPr>
           <w:rStyle w:val="FunctionTok"/>
         </w:rPr>
-        <w:t xml:space="preserve">as.mcmc</w:t>
-      </w:r>
-      <w:r>
-        <w:rPr>
-          <w:rStyle w:val="NormalTok"/>
-        </w:rPr>
-        <w:t xml:space="preserve">(modele1_fit_mult)</w:t>
-      </w:r>
-      <w:r>
-        <w:br/>
-      </w:r>
-      <w:r>
-        <w:rPr>
-          <w:rStyle w:val="NormalTok"/>
-        </w:rPr>
-        <w:t xml:space="preserve">gg_modele1_mult </w:t>
-      </w:r>
-      <w:r>
-        <w:rPr>
-          <w:rStyle w:val="OtherTok"/>
-        </w:rPr>
-        <w:t xml:space="preserve">&lt;-</w:t>
+        <w:t xml:space="preserve">ggs_autocorrelation</w:t>
+      </w:r>
+      <w:r>
+        <w:rPr>
+          <w:rStyle w:val="NormalTok"/>
+        </w:rPr>
+        <w:t xml:space="preserve">(gg_modele1_mult </w:t>
+      </w:r>
+      <w:r>
+        <w:rPr>
+          <w:rStyle w:val="SpecialCharTok"/>
+        </w:rPr>
+        <w:t xml:space="preserve">%&gt;%</w:t>
       </w:r>
       <w:r>
         <w:rPr>
@@ -3985,30 +4354,49 @@
         <w:rPr>
           <w:rStyle w:val="FunctionTok"/>
         </w:rPr>
-        <w:t xml:space="preserve">ggs</w:t>
-      </w:r>
-      <w:r>
-        <w:rPr>
-          <w:rStyle w:val="NormalTok"/>
-        </w:rPr>
-        <w:t xml:space="preserve">(modele1_fit_mult_mcmc)</w:t>
-      </w:r>
-    </w:p>
-    <w:p>
-      <w:pPr>
-        <w:pStyle w:val="SourceCode"/>
-      </w:pPr>
+        <w:t xml:space="preserve">mutate</w:t>
+      </w:r>
+      <w:r>
+        <w:rPr>
+          <w:rStyle w:val="NormalTok"/>
+        </w:rPr>
+        <w:t xml:space="preserve">(</w:t>
+      </w:r>
+      <w:r>
+        <w:rPr>
+          <w:rStyle w:val="AttributeTok"/>
+        </w:rPr>
+        <w:t xml:space="preserve">Chain =</w:t>
+      </w:r>
+      <w:r>
+        <w:rPr>
+          <w:rStyle w:val="NormalTok"/>
+        </w:rPr>
+        <w:t xml:space="preserve"> </w:t>
+      </w:r>
       <w:r>
         <w:rPr>
           <w:rStyle w:val="FunctionTok"/>
         </w:rPr>
-        <w:t xml:space="preserve">ggs_autocorrelation</w:t>
-      </w:r>
-      <w:r>
-        <w:rPr>
-          <w:rStyle w:val="NormalTok"/>
-        </w:rPr>
-        <w:t xml:space="preserve">(gg_modele1_mult) </w:t>
+        <w:t xml:space="preserve">paste0</w:t>
+      </w:r>
+      <w:r>
+        <w:rPr>
+          <w:rStyle w:val="NormalTok"/>
+        </w:rPr>
+        <w:t xml:space="preserve">(</w:t>
+      </w:r>
+      <w:r>
+        <w:rPr>
+          <w:rStyle w:val="StringTok"/>
+        </w:rPr>
+        <w:t xml:space="preserve">"Chaîne n°"</w:t>
+      </w:r>
+      <w:r>
+        <w:rPr>
+          <w:rStyle w:val="NormalTok"/>
+        </w:rPr>
+        <w:t xml:space="preserve">, Chain))) </w:t>
       </w:r>
       <w:r>
         <w:rPr>
@@ -4029,13 +4417,13 @@
         <w:rPr>
           <w:rStyle w:val="FunctionTok"/>
         </w:rPr>
-        <w:t xml:space="preserve">facet_grid</w:t>
-      </w:r>
-      <w:r>
-        <w:rPr>
-          <w:rStyle w:val="NormalTok"/>
-        </w:rPr>
-        <w:t xml:space="preserve">(Chain </w:t>
+        <w:t xml:space="preserve">facet_wrap</w:t>
+      </w:r>
+      <w:r>
+        <w:rPr>
+          <w:rStyle w:val="NormalTok"/>
+        </w:rPr>
+        <w:t xml:space="preserve">(</w:t>
       </w:r>
       <w:r>
         <w:rPr>
@@ -4047,7 +4435,118 @@
         <w:rPr>
           <w:rStyle w:val="NormalTok"/>
         </w:rPr>
-        <w:t xml:space="preserve"> Parameter)</w:t>
+        <w:t xml:space="preserve"> Chain </w:t>
+      </w:r>
+      <w:r>
+        <w:rPr>
+          <w:rStyle w:val="SpecialCharTok"/>
+        </w:rPr>
+        <w:t xml:space="preserve">+</w:t>
+      </w:r>
+      <w:r>
+        <w:rPr>
+          <w:rStyle w:val="NormalTok"/>
+        </w:rPr>
+        <w:t xml:space="preserve"> Parameter, </w:t>
+      </w:r>
+      <w:r>
+        <w:rPr>
+          <w:rStyle w:val="AttributeTok"/>
+        </w:rPr>
+        <w:t xml:space="preserve">ncol =</w:t>
+      </w:r>
+      <w:r>
+        <w:rPr>
+          <w:rStyle w:val="NormalTok"/>
+        </w:rPr>
+        <w:t xml:space="preserve"> </w:t>
+      </w:r>
+      <w:r>
+        <w:rPr>
+          <w:rStyle w:val="DecValTok"/>
+        </w:rPr>
+        <w:t xml:space="preserve">3</w:t>
+      </w:r>
+      <w:r>
+        <w:rPr>
+          <w:rStyle w:val="NormalTok"/>
+        </w:rPr>
+        <w:t xml:space="preserve">, </w:t>
+      </w:r>
+      <w:r>
+        <w:rPr>
+          <w:rStyle w:val="AttributeTok"/>
+        </w:rPr>
+        <w:t xml:space="preserve">dir =</w:t>
+      </w:r>
+      <w:r>
+        <w:rPr>
+          <w:rStyle w:val="NormalTok"/>
+        </w:rPr>
+        <w:t xml:space="preserve"> </w:t>
+      </w:r>
+      <w:r>
+        <w:rPr>
+          <w:rStyle w:val="StringTok"/>
+        </w:rPr>
+        <w:t xml:space="preserve">"v"</w:t>
+      </w:r>
+      <w:r>
+        <w:rPr>
+          <w:rStyle w:val="NormalTok"/>
+        </w:rPr>
+        <w:t xml:space="preserve">) </w:t>
+      </w:r>
+      <w:r>
+        <w:rPr>
+          <w:rStyle w:val="SpecialCharTok"/>
+        </w:rPr>
+        <w:t xml:space="preserve">+</w:t>
+      </w:r>
+      <w:r>
+        <w:br/>
+      </w:r>
+      <w:r>
+        <w:rPr>
+          <w:rStyle w:val="NormalTok"/>
+        </w:rPr>
+        <w:t xml:space="preserve">  </w:t>
+      </w:r>
+      <w:r>
+        <w:rPr>
+          <w:rStyle w:val="FunctionTok"/>
+        </w:rPr>
+        <w:t xml:space="preserve">theme</w:t>
+      </w:r>
+      <w:r>
+        <w:rPr>
+          <w:rStyle w:val="NormalTok"/>
+        </w:rPr>
+        <w:t xml:space="preserve">(</w:t>
+      </w:r>
+      <w:r>
+        <w:rPr>
+          <w:rStyle w:val="AttributeTok"/>
+        </w:rPr>
+        <w:t xml:space="preserve">legend.position =</w:t>
+      </w:r>
+      <w:r>
+        <w:rPr>
+          <w:rStyle w:val="NormalTok"/>
+        </w:rPr>
+        <w:t xml:space="preserve"> </w:t>
+      </w:r>
+      <w:r>
+        <w:rPr>
+          <w:rStyle w:val="StringTok"/>
+        </w:rPr>
+        <w:t xml:space="preserve">"none"</w:t>
+      </w:r>
+      <w:r>
+        <w:rPr>
+          <w:rStyle w:val="NormalTok"/>
+        </w:rPr>
+        <w:t xml:space="preserve">)</w:t>
       </w:r>
     </w:p>
     <w:p>
@@ -4064,7 +4563,7 @@
               <a:graphicData uri="http://schemas.openxmlformats.org/drawingml/2006/picture">
                 <pic:pic>
                   <pic:nvPicPr>
-                    <pic:cNvPr descr="sujet8_files/figure-docx/unnamed-chunk-9-1.png" id="0" name="Picture"/>
+                    <pic:cNvPr descr="sujet8_files/figure-docx/unnamed-chunk-10-1.png" id="0" name="Picture"/>
                     <pic:cNvPicPr>
                       <a:picLocks noChangeArrowheads="1" noChangeAspect="1"/>
                     </pic:cNvPicPr>
@@ -4099,10 +4598,42 @@
     </w:p>
     <w:p>
       <w:pPr>
+        <w:pStyle w:val="Corpsdetexte"/>
+      </w:pPr>
+      <w:r>
+        <w:t xml:space="preserve">Pour les 3 chaînes, on ne voit pas d’auto-corrélation dans notre modèle. Aussi, le nombre d’itérations effectives est resté autour des 50000 itérations faites par chaîne, soit 149625 itérations en tout après retrait des 1000 itérations de burn-in : 1.5716578</w:t>
+      </w:r>
+      <w:r>
+        <w:t xml:space="preserve">^{5} pour l’estimation de a et 1.5309126</w:t>
+      </w:r>
+      <w:r>
+        <w:t xml:space="preserve">^{5} pour l’estimation de la déviance du modèle (ici, on ne doit plus avoir aucune corrélation vu que le nombre effectif est égal au nombre brut).</w:t>
+      </w:r>
+    </w:p>
+    <w:p>
+      <w:pPr>
         <w:pStyle w:val="SourceCode"/>
       </w:pPr>
       <w:r>
         <w:rPr>
+          <w:rStyle w:val="NormalTok"/>
+        </w:rPr>
+        <w:t xml:space="preserve">plot1 </w:t>
+      </w:r>
+      <w:r>
+        <w:rPr>
+          <w:rStyle w:val="OtherTok"/>
+        </w:rPr>
+        <w:t xml:space="preserve">&lt;-</w:t>
+      </w:r>
+      <w:r>
+        <w:rPr>
+          <w:rStyle w:val="NormalTok"/>
+        </w:rPr>
+        <w:t xml:space="preserve"> </w:t>
+      </w:r>
+      <w:r>
+        <w:rPr>
           <w:rStyle w:val="FunctionTok"/>
         </w:rPr>
         <w:t xml:space="preserve">ggplot</w:t>
@@ -4303,7 +4834,7 @@
         <w:rPr>
           <w:rStyle w:val="FunctionTok"/>
         </w:rPr>
-        <w:t xml:space="preserve">geom_vline</w:t>
+        <w:t xml:space="preserve">scale_x_continuous</w:t>
       </w:r>
       <w:r>
         <w:rPr>
@@ -4315,30 +4846,369 @@
         <w:rPr>
           <w:rStyle w:val="AttributeTok"/>
         </w:rPr>
-        <w:t xml:space="preserve">xintercept =</w:t>
-      </w:r>
-      <w:r>
-        <w:rPr>
-          <w:rStyle w:val="NormalTok"/>
-        </w:rPr>
-        <w:t xml:space="preserve"> </w:t>
-      </w:r>
-      <w:r>
-        <w:rPr>
-          <w:rStyle w:val="DecValTok"/>
-        </w:rPr>
-        <w:t xml:space="preserve">1000</w:t>
-      </w:r>
-      <w:r>
-        <w:rPr>
-          <w:rStyle w:val="NormalTok"/>
-        </w:rPr>
-        <w:t xml:space="preserve">, </w:t>
+        <w:t xml:space="preserve">labels =</w:t>
+      </w:r>
+      <w:r>
+        <w:rPr>
+          <w:rStyle w:val="NormalTok"/>
+        </w:rPr>
+        <w:t xml:space="preserve"> scales</w:t>
+      </w:r>
+      <w:r>
+        <w:rPr>
+          <w:rStyle w:val="SpecialCharTok"/>
+        </w:rPr>
+        <w:t xml:space="preserve">::</w:t>
+      </w:r>
+      <w:r>
+        <w:rPr>
+          <w:rStyle w:val="FunctionTok"/>
+        </w:rPr>
+        <w:t xml:space="preserve">comma_format</w:t>
+      </w:r>
+      <w:r>
+        <w:rPr>
+          <w:rStyle w:val="NormalTok"/>
+        </w:rPr>
+        <w:t xml:space="preserve">()) </w:t>
+      </w:r>
+      <w:r>
+        <w:rPr>
+          <w:rStyle w:val="SpecialCharTok"/>
+        </w:rPr>
+        <w:t xml:space="preserve">+</w:t>
+      </w:r>
+      <w:r>
+        <w:br/>
+      </w:r>
+      <w:r>
+        <w:rPr>
+          <w:rStyle w:val="NormalTok"/>
+        </w:rPr>
+        <w:t xml:space="preserve">  </w:t>
+      </w:r>
+      <w:r>
+        <w:rPr>
+          <w:rStyle w:val="FunctionTok"/>
+        </w:rPr>
+        <w:t xml:space="preserve">labs</w:t>
+      </w:r>
+      <w:r>
+        <w:rPr>
+          <w:rStyle w:val="NormalTok"/>
+        </w:rPr>
+        <w:t xml:space="preserve">(</w:t>
       </w:r>
       <w:r>
         <w:rPr>
           <w:rStyle w:val="AttributeTok"/>
         </w:rPr>
+        <w:t xml:space="preserve">x =</w:t>
+      </w:r>
+      <w:r>
+        <w:rPr>
+          <w:rStyle w:val="NormalTok"/>
+        </w:rPr>
+        <w:t xml:space="preserve"> </w:t>
+      </w:r>
+      <w:r>
+        <w:rPr>
+          <w:rStyle w:val="StringTok"/>
+        </w:rPr>
+        <w:t xml:space="preserve">"Itération"</w:t>
+      </w:r>
+      <w:r>
+        <w:rPr>
+          <w:rStyle w:val="NormalTok"/>
+        </w:rPr>
+        <w:t xml:space="preserve">,</w:t>
+      </w:r>
+      <w:r>
+        <w:br/>
+      </w:r>
+      <w:r>
+        <w:rPr>
+          <w:rStyle w:val="NormalTok"/>
+        </w:rPr>
+        <w:t xml:space="preserve">       </w:t>
+      </w:r>
+      <w:r>
+        <w:rPr>
+          <w:rStyle w:val="AttributeTok"/>
+        </w:rPr>
+        <w:t xml:space="preserve">y =</w:t>
+      </w:r>
+      <w:r>
+        <w:rPr>
+          <w:rStyle w:val="NormalTok"/>
+        </w:rPr>
+        <w:t xml:space="preserve"> </w:t>
+      </w:r>
+      <w:r>
+        <w:rPr>
+          <w:rStyle w:val="StringTok"/>
+        </w:rPr>
+        <w:t xml:space="preserve">"a"</w:t>
+      </w:r>
+      <w:r>
+        <w:rPr>
+          <w:rStyle w:val="NormalTok"/>
+        </w:rPr>
+        <w:t xml:space="preserve">,</w:t>
+      </w:r>
+      <w:r>
+        <w:br/>
+      </w:r>
+      <w:r>
+        <w:rPr>
+          <w:rStyle w:val="NormalTok"/>
+        </w:rPr>
+        <w:t xml:space="preserve">       </w:t>
+      </w:r>
+      <w:r>
+        <w:rPr>
+          <w:rStyle w:val="AttributeTok"/>
+        </w:rPr>
+        <w:t xml:space="preserve">title =</w:t>
+      </w:r>
+      <w:r>
+        <w:rPr>
+          <w:rStyle w:val="NormalTok"/>
+        </w:rPr>
+        <w:t xml:space="preserve"> </w:t>
+      </w:r>
+      <w:r>
+        <w:rPr>
+          <w:rStyle w:val="StringTok"/>
+        </w:rPr>
+        <w:t xml:space="preserve">"Traceplot de l'estimation de a par MCMC avec 3 chaînes"</w:t>
+      </w:r>
+      <w:r>
+        <w:rPr>
+          <w:rStyle w:val="NormalTok"/>
+        </w:rPr>
+        <w:t xml:space="preserve">) </w:t>
+      </w:r>
+      <w:r>
+        <w:rPr>
+          <w:rStyle w:val="SpecialCharTok"/>
+        </w:rPr>
+        <w:t xml:space="preserve">+</w:t>
+      </w:r>
+      <w:r>
+        <w:br/>
+      </w:r>
+      <w:r>
+        <w:rPr>
+          <w:rStyle w:val="NormalTok"/>
+        </w:rPr>
+        <w:t xml:space="preserve">  </w:t>
+      </w:r>
+      <w:r>
+        <w:rPr>
+          <w:rStyle w:val="FunctionTok"/>
+        </w:rPr>
+        <w:t xml:space="preserve">theme</w:t>
+      </w:r>
+      <w:r>
+        <w:rPr>
+          <w:rStyle w:val="NormalTok"/>
+        </w:rPr>
+        <w:t xml:space="preserve">(</w:t>
+      </w:r>
+      <w:r>
+        <w:rPr>
+          <w:rStyle w:val="AttributeTok"/>
+        </w:rPr>
+        <w:t xml:space="preserve">legend.position =</w:t>
+      </w:r>
+      <w:r>
+        <w:rPr>
+          <w:rStyle w:val="NormalTok"/>
+        </w:rPr>
+        <w:t xml:space="preserve"> </w:t>
+      </w:r>
+      <w:r>
+        <w:rPr>
+          <w:rStyle w:val="StringTok"/>
+        </w:rPr>
+        <w:t xml:space="preserve">"none"</w:t>
+      </w:r>
+      <w:r>
+        <w:rPr>
+          <w:rStyle w:val="NormalTok"/>
+        </w:rPr>
+        <w:t xml:space="preserve">)</w:t>
+      </w:r>
+      <w:r>
+        <w:br/>
+      </w:r>
+      <w:r>
+        <w:rPr>
+          <w:rStyle w:val="NormalTok"/>
+        </w:rPr>
+        <w:t xml:space="preserve">plot2 </w:t>
+      </w:r>
+      <w:r>
+        <w:rPr>
+          <w:rStyle w:val="OtherTok"/>
+        </w:rPr>
+        <w:t xml:space="preserve">&lt;-</w:t>
+      </w:r>
+      <w:r>
+        <w:rPr>
+          <w:rStyle w:val="NormalTok"/>
+        </w:rPr>
+        <w:t xml:space="preserve"> </w:t>
+      </w:r>
+      <w:r>
+        <w:rPr>
+          <w:rStyle w:val="FunctionTok"/>
+        </w:rPr>
+        <w:t xml:space="preserve">ggplot</w:t>
+      </w:r>
+      <w:r>
+        <w:rPr>
+          <w:rStyle w:val="NormalTok"/>
+        </w:rPr>
+        <w:t xml:space="preserve">(gg_modele1_mult </w:t>
+      </w:r>
+      <w:r>
+        <w:rPr>
+          <w:rStyle w:val="SpecialCharTok"/>
+        </w:rPr>
+        <w:t xml:space="preserve">%&gt;%</w:t>
+      </w:r>
+      <w:r>
+        <w:rPr>
+          <w:rStyle w:val="NormalTok"/>
+        </w:rPr>
+        <w:t xml:space="preserve"> </w:t>
+      </w:r>
+      <w:r>
+        <w:rPr>
+          <w:rStyle w:val="FunctionTok"/>
+        </w:rPr>
+        <w:t xml:space="preserve">filter</w:t>
+      </w:r>
+      <w:r>
+        <w:rPr>
+          <w:rStyle w:val="NormalTok"/>
+        </w:rPr>
+        <w:t xml:space="preserve">(Parameter </w:t>
+      </w:r>
+      <w:r>
+        <w:rPr>
+          <w:rStyle w:val="SpecialCharTok"/>
+        </w:rPr>
+        <w:t xml:space="preserve">==</w:t>
+      </w:r>
+      <w:r>
+        <w:rPr>
+          <w:rStyle w:val="NormalTok"/>
+        </w:rPr>
+        <w:t xml:space="preserve"> </w:t>
+      </w:r>
+      <w:r>
+        <w:rPr>
+          <w:rStyle w:val="StringTok"/>
+        </w:rPr>
+        <w:t xml:space="preserve">"a"</w:t>
+      </w:r>
+      <w:r>
+        <w:rPr>
+          <w:rStyle w:val="NormalTok"/>
+        </w:rPr>
+        <w:t xml:space="preserve">) </w:t>
+      </w:r>
+      <w:r>
+        <w:rPr>
+          <w:rStyle w:val="SpecialCharTok"/>
+        </w:rPr>
+        <w:t xml:space="preserve">%&gt;%</w:t>
+      </w:r>
+      <w:r>
+        <w:rPr>
+          <w:rStyle w:val="NormalTok"/>
+        </w:rPr>
+        <w:t xml:space="preserve"> </w:t>
+      </w:r>
+      <w:r>
+        <w:rPr>
+          <w:rStyle w:val="FunctionTok"/>
+        </w:rPr>
+        <w:t xml:space="preserve">mutate</w:t>
+      </w:r>
+      <w:r>
+        <w:rPr>
+          <w:rStyle w:val="NormalTok"/>
+        </w:rPr>
+        <w:t xml:space="preserve">(</w:t>
+      </w:r>
+      <w:r>
+        <w:rPr>
+          <w:rStyle w:val="AttributeTok"/>
+        </w:rPr>
+        <w:t xml:space="preserve">Chain =</w:t>
+      </w:r>
+      <w:r>
+        <w:rPr>
+          <w:rStyle w:val="NormalTok"/>
+        </w:rPr>
+        <w:t xml:space="preserve"> </w:t>
+      </w:r>
+      <w:r>
+        <w:rPr>
+          <w:rStyle w:val="FunctionTok"/>
+        </w:rPr>
+        <w:t xml:space="preserve">paste0</w:t>
+      </w:r>
+      <w:r>
+        <w:rPr>
+          <w:rStyle w:val="NormalTok"/>
+        </w:rPr>
+        <w:t xml:space="preserve">(</w:t>
+      </w:r>
+      <w:r>
+        <w:rPr>
+          <w:rStyle w:val="StringTok"/>
+        </w:rPr>
+        <w:t xml:space="preserve">"Chaîne n°"</w:t>
+      </w:r>
+      <w:r>
+        <w:rPr>
+          <w:rStyle w:val="NormalTok"/>
+        </w:rPr>
+        <w:t xml:space="preserve">, Chain)), </w:t>
+      </w:r>
+      <w:r>
+        <w:rPr>
+          <w:rStyle w:val="FunctionTok"/>
+        </w:rPr>
+        <w:t xml:space="preserve">aes</w:t>
+      </w:r>
+      <w:r>
+        <w:rPr>
+          <w:rStyle w:val="NormalTok"/>
+        </w:rPr>
+        <w:t xml:space="preserve">(</w:t>
+      </w:r>
+      <w:r>
+        <w:rPr>
+          <w:rStyle w:val="AttributeTok"/>
+        </w:rPr>
+        <w:t xml:space="preserve">x =</w:t>
+      </w:r>
+      <w:r>
+        <w:rPr>
+          <w:rStyle w:val="NormalTok"/>
+        </w:rPr>
+        <w:t xml:space="preserve"> value, </w:t>
+      </w:r>
+      <w:r>
+        <w:rPr>
+          <w:rStyle w:val="AttributeTok"/>
+        </w:rPr>
         <w:t xml:space="preserve">color =</w:t>
       </w:r>
       <w:r>
@@ -4349,21 +5219,258 @@
       </w:r>
       <w:r>
         <w:rPr>
+          <w:rStyle w:val="FunctionTok"/>
+        </w:rPr>
+        <w:t xml:space="preserve">as.factor</w:t>
+      </w:r>
+      <w:r>
+        <w:rPr>
+          <w:rStyle w:val="NormalTok"/>
+        </w:rPr>
+        <w:t xml:space="preserve">(Chain), </w:t>
+      </w:r>
+      <w:r>
+        <w:rPr>
+          <w:rStyle w:val="AttributeTok"/>
+        </w:rPr>
+        <w:t xml:space="preserve">fill =</w:t>
+      </w:r>
+      <w:r>
+        <w:rPr>
+          <w:rStyle w:val="NormalTok"/>
+        </w:rPr>
+        <w:t xml:space="preserve"> </w:t>
+      </w:r>
+      <w:r>
+        <w:rPr>
+          <w:rStyle w:val="FunctionTok"/>
+        </w:rPr>
+        <w:t xml:space="preserve">as.factor</w:t>
+      </w:r>
+      <w:r>
+        <w:rPr>
+          <w:rStyle w:val="NormalTok"/>
+        </w:rPr>
+        <w:t xml:space="preserve">(Chain))) </w:t>
+      </w:r>
+      <w:r>
+        <w:rPr>
+          <w:rStyle w:val="SpecialCharTok"/>
+        </w:rPr>
+        <w:t xml:space="preserve">+</w:t>
+      </w:r>
+      <w:r>
+        <w:br/>
+      </w:r>
+      <w:r>
+        <w:rPr>
+          <w:rStyle w:val="NormalTok"/>
+        </w:rPr>
+        <w:t xml:space="preserve">  </w:t>
+      </w:r>
+      <w:r>
+        <w:rPr>
+          <w:rStyle w:val="FunctionTok"/>
+        </w:rPr>
+        <w:t xml:space="preserve">geom_density</w:t>
+      </w:r>
+      <w:r>
+        <w:rPr>
+          <w:rStyle w:val="NormalTok"/>
+        </w:rPr>
+        <w:t xml:space="preserve">(</w:t>
+      </w:r>
+      <w:r>
+        <w:rPr>
+          <w:rStyle w:val="AttributeTok"/>
+        </w:rPr>
+        <w:t xml:space="preserve">alpha =</w:t>
+      </w:r>
+      <w:r>
+        <w:rPr>
+          <w:rStyle w:val="NormalTok"/>
+        </w:rPr>
+        <w:t xml:space="preserve"> </w:t>
+      </w:r>
+      <w:r>
+        <w:rPr>
+          <w:rStyle w:val="FloatTok"/>
+        </w:rPr>
+        <w:t xml:space="preserve">0.3</w:t>
+      </w:r>
+      <w:r>
+        <w:rPr>
+          <w:rStyle w:val="NormalTok"/>
+        </w:rPr>
+        <w:t xml:space="preserve">) </w:t>
+      </w:r>
+      <w:r>
+        <w:rPr>
+          <w:rStyle w:val="SpecialCharTok"/>
+        </w:rPr>
+        <w:t xml:space="preserve">+</w:t>
+      </w:r>
+      <w:r>
+        <w:br/>
+      </w:r>
+      <w:r>
+        <w:rPr>
+          <w:rStyle w:val="NormalTok"/>
+        </w:rPr>
+        <w:t xml:space="preserve">  </w:t>
+      </w:r>
+      <w:r>
+        <w:rPr>
+          <w:rStyle w:val="FunctionTok"/>
+        </w:rPr>
+        <w:t xml:space="preserve">scale_color_discrete</w:t>
+      </w:r>
+      <w:r>
+        <w:rPr>
+          <w:rStyle w:val="NormalTok"/>
+        </w:rPr>
+        <w:t xml:space="preserve">(</w:t>
+      </w:r>
+      <w:r>
+        <w:rPr>
+          <w:rStyle w:val="AttributeTok"/>
+        </w:rPr>
+        <w:t xml:space="preserve">name =</w:t>
+      </w:r>
+      <w:r>
+        <w:rPr>
+          <w:rStyle w:val="NormalTok"/>
+        </w:rPr>
+        <w:t xml:space="preserve"> </w:t>
+      </w:r>
+      <w:r>
+        <w:rPr>
+          <w:rStyle w:val="ConstantTok"/>
+        </w:rPr>
+        <w:t xml:space="preserve">NULL</w:t>
+      </w:r>
+      <w:r>
+        <w:rPr>
+          <w:rStyle w:val="NormalTok"/>
+        </w:rPr>
+        <w:t xml:space="preserve">) </w:t>
+      </w:r>
+      <w:r>
+        <w:rPr>
+          <w:rStyle w:val="SpecialCharTok"/>
+        </w:rPr>
+        <w:t xml:space="preserve">+</w:t>
+      </w:r>
+      <w:r>
+        <w:br/>
+      </w:r>
+      <w:r>
+        <w:rPr>
+          <w:rStyle w:val="NormalTok"/>
+        </w:rPr>
+        <w:t xml:space="preserve">  </w:t>
+      </w:r>
+      <w:r>
+        <w:rPr>
+          <w:rStyle w:val="FunctionTok"/>
+        </w:rPr>
+        <w:t xml:space="preserve">scale_fill_discrete</w:t>
+      </w:r>
+      <w:r>
+        <w:rPr>
+          <w:rStyle w:val="NormalTok"/>
+        </w:rPr>
+        <w:t xml:space="preserve">(</w:t>
+      </w:r>
+      <w:r>
+        <w:rPr>
+          <w:rStyle w:val="AttributeTok"/>
+        </w:rPr>
+        <w:t xml:space="preserve">name =</w:t>
+      </w:r>
+      <w:r>
+        <w:rPr>
+          <w:rStyle w:val="NormalTok"/>
+        </w:rPr>
+        <w:t xml:space="preserve"> </w:t>
+      </w:r>
+      <w:r>
+        <w:rPr>
+          <w:rStyle w:val="ConstantTok"/>
+        </w:rPr>
+        <w:t xml:space="preserve">NULL</w:t>
+      </w:r>
+      <w:r>
+        <w:rPr>
+          <w:rStyle w:val="NormalTok"/>
+        </w:rPr>
+        <w:t xml:space="preserve">) </w:t>
+      </w:r>
+      <w:r>
+        <w:rPr>
+          <w:rStyle w:val="SpecialCharTok"/>
+        </w:rPr>
+        <w:t xml:space="preserve">+</w:t>
+      </w:r>
+      <w:r>
+        <w:br/>
+      </w:r>
+      <w:r>
+        <w:rPr>
+          <w:rStyle w:val="NormalTok"/>
+        </w:rPr>
+        <w:t xml:space="preserve">  </w:t>
+      </w:r>
+      <w:r>
+        <w:rPr>
+          <w:rStyle w:val="FunctionTok"/>
+        </w:rPr>
+        <w:t xml:space="preserve">labs</w:t>
+      </w:r>
+      <w:r>
+        <w:rPr>
+          <w:rStyle w:val="NormalTok"/>
+        </w:rPr>
+        <w:t xml:space="preserve">(</w:t>
+      </w:r>
+      <w:r>
+        <w:rPr>
+          <w:rStyle w:val="AttributeTok"/>
+        </w:rPr>
+        <w:t xml:space="preserve">x =</w:t>
+      </w:r>
+      <w:r>
+        <w:rPr>
+          <w:rStyle w:val="NormalTok"/>
+        </w:rPr>
+        <w:t xml:space="preserve"> </w:t>
+      </w:r>
+      <w:r>
+        <w:rPr>
           <w:rStyle w:val="StringTok"/>
         </w:rPr>
-        <w:t xml:space="preserve">"purple"</w:t>
-      </w:r>
-      <w:r>
-        <w:rPr>
-          <w:rStyle w:val="NormalTok"/>
-        </w:rPr>
-        <w:t xml:space="preserve">, </w:t>
+        <w:t xml:space="preserve">"a"</w:t>
+      </w:r>
+      <w:r>
+        <w:rPr>
+          <w:rStyle w:val="NormalTok"/>
+        </w:rPr>
+        <w:t xml:space="preserve">,</w:t>
+      </w:r>
+      <w:r>
+        <w:br/>
+      </w:r>
+      <w:r>
+        <w:rPr>
+          <w:rStyle w:val="NormalTok"/>
+        </w:rPr>
+        <w:t xml:space="preserve">       </w:t>
       </w:r>
       <w:r>
         <w:rPr>
           <w:rStyle w:val="AttributeTok"/>
         </w:rPr>
-        <w:t xml:space="preserve">linetype =</w:t>
+        <w:t xml:space="preserve">y =</w:t>
       </w:r>
       <w:r>
         <w:rPr>
@@ -4375,238 +5482,34 @@
         <w:rPr>
           <w:rStyle w:val="StringTok"/>
         </w:rPr>
-        <w:t xml:space="preserve">"dotted"</w:t>
-      </w:r>
-      <w:r>
-        <w:rPr>
-          <w:rStyle w:val="NormalTok"/>
-        </w:rPr>
-        <w:t xml:space="preserve">) </w:t>
+        <w:t xml:space="preserve">"Densité"</w:t>
+      </w:r>
+      <w:r>
+        <w:rPr>
+          <w:rStyle w:val="NormalTok"/>
+        </w:rPr>
+        <w:t xml:space="preserve">)</w:t>
+      </w:r>
+      <w:r>
+        <w:br/>
+      </w:r>
+      <w:r>
+        <w:rPr>
+          <w:rStyle w:val="NormalTok"/>
+        </w:rPr>
+        <w:t xml:space="preserve">plot1 </w:t>
       </w:r>
       <w:r>
         <w:rPr>
           <w:rStyle w:val="SpecialCharTok"/>
         </w:rPr>
-        <w:t xml:space="preserve">+</w:t>
-      </w:r>
-      <w:r>
-        <w:br/>
-      </w:r>
-      <w:r>
-        <w:rPr>
-          <w:rStyle w:val="NormalTok"/>
-        </w:rPr>
-        <w:t xml:space="preserve">  </w:t>
-      </w:r>
-      <w:r>
-        <w:rPr>
-          <w:rStyle w:val="FunctionTok"/>
-        </w:rPr>
-        <w:t xml:space="preserve">scale_x_continuous</w:t>
-      </w:r>
-      <w:r>
-        <w:rPr>
-          <w:rStyle w:val="NormalTok"/>
-        </w:rPr>
-        <w:t xml:space="preserve">(</w:t>
-      </w:r>
-      <w:r>
-        <w:rPr>
-          <w:rStyle w:val="AttributeTok"/>
-        </w:rPr>
-        <w:t xml:space="preserve">labels =</w:t>
-      </w:r>
-      <w:r>
-        <w:rPr>
-          <w:rStyle w:val="NormalTok"/>
-        </w:rPr>
-        <w:t xml:space="preserve"> scales</w:t>
-      </w:r>
-      <w:r>
-        <w:rPr>
-          <w:rStyle w:val="SpecialCharTok"/>
-        </w:rPr>
-        <w:t xml:space="preserve">::</w:t>
-      </w:r>
-      <w:r>
-        <w:rPr>
-          <w:rStyle w:val="FunctionTok"/>
-        </w:rPr>
-        <w:t xml:space="preserve">comma_format</w:t>
-      </w:r>
-      <w:r>
-        <w:rPr>
-          <w:rStyle w:val="NormalTok"/>
-        </w:rPr>
-        <w:t xml:space="preserve">()) </w:t>
-      </w:r>
-      <w:r>
-        <w:rPr>
-          <w:rStyle w:val="SpecialCharTok"/>
-        </w:rPr>
-        <w:t xml:space="preserve">+</w:t>
-      </w:r>
-      <w:r>
-        <w:br/>
-      </w:r>
-      <w:r>
-        <w:rPr>
-          <w:rStyle w:val="NormalTok"/>
-        </w:rPr>
-        <w:t xml:space="preserve">  </w:t>
-      </w:r>
-      <w:r>
-        <w:rPr>
-          <w:rStyle w:val="FunctionTok"/>
-        </w:rPr>
-        <w:t xml:space="preserve">labs</w:t>
-      </w:r>
-      <w:r>
-        <w:rPr>
-          <w:rStyle w:val="NormalTok"/>
-        </w:rPr>
-        <w:t xml:space="preserve">(</w:t>
-      </w:r>
-      <w:r>
-        <w:rPr>
-          <w:rStyle w:val="AttributeTok"/>
-        </w:rPr>
-        <w:t xml:space="preserve">x =</w:t>
-      </w:r>
-      <w:r>
-        <w:rPr>
-          <w:rStyle w:val="NormalTok"/>
-        </w:rPr>
-        <w:t xml:space="preserve"> </w:t>
-      </w:r>
-      <w:r>
-        <w:rPr>
-          <w:rStyle w:val="StringTok"/>
-        </w:rPr>
-        <w:t xml:space="preserve">"Itération"</w:t>
-      </w:r>
-      <w:r>
-        <w:rPr>
-          <w:rStyle w:val="NormalTok"/>
-        </w:rPr>
-        <w:t xml:space="preserve">,</w:t>
-      </w:r>
-      <w:r>
-        <w:br/>
-      </w:r>
-      <w:r>
-        <w:rPr>
-          <w:rStyle w:val="NormalTok"/>
-        </w:rPr>
-        <w:t xml:space="preserve">       </w:t>
-      </w:r>
-      <w:r>
-        <w:rPr>
-          <w:rStyle w:val="AttributeTok"/>
-        </w:rPr>
-        <w:t xml:space="preserve">y =</w:t>
-      </w:r>
-      <w:r>
-        <w:rPr>
-          <w:rStyle w:val="NormalTok"/>
-        </w:rPr>
-        <w:t xml:space="preserve"> </w:t>
-      </w:r>
-      <w:r>
-        <w:rPr>
-          <w:rStyle w:val="StringTok"/>
-        </w:rPr>
-        <w:t xml:space="preserve">"a"</w:t>
-      </w:r>
-      <w:r>
-        <w:rPr>
-          <w:rStyle w:val="NormalTok"/>
-        </w:rPr>
-        <w:t xml:space="preserve">,</w:t>
-      </w:r>
-      <w:r>
-        <w:br/>
-      </w:r>
-      <w:r>
-        <w:rPr>
-          <w:rStyle w:val="NormalTok"/>
-        </w:rPr>
-        <w:t xml:space="preserve">       </w:t>
-      </w:r>
-      <w:r>
-        <w:rPr>
-          <w:rStyle w:val="AttributeTok"/>
-        </w:rPr>
-        <w:t xml:space="preserve">title =</w:t>
-      </w:r>
-      <w:r>
-        <w:rPr>
-          <w:rStyle w:val="NormalTok"/>
-        </w:rPr>
-        <w:t xml:space="preserve"> </w:t>
-      </w:r>
-      <w:r>
-        <w:rPr>
-          <w:rStyle w:val="StringTok"/>
-        </w:rPr>
-        <w:t xml:space="preserve">"Traceplot de l'estimation de a par MCMC avec 3 chaînes"</w:t>
-      </w:r>
-      <w:r>
-        <w:rPr>
-          <w:rStyle w:val="NormalTok"/>
-        </w:rPr>
-        <w:t xml:space="preserve">) </w:t>
-      </w:r>
-      <w:r>
-        <w:rPr>
-          <w:rStyle w:val="SpecialCharTok"/>
-        </w:rPr>
-        <w:t xml:space="preserve">+</w:t>
-      </w:r>
-      <w:r>
-        <w:br/>
-      </w:r>
-      <w:r>
-        <w:rPr>
-          <w:rStyle w:val="NormalTok"/>
-        </w:rPr>
-        <w:t xml:space="preserve">  </w:t>
-      </w:r>
-      <w:r>
-        <w:rPr>
-          <w:rStyle w:val="FunctionTok"/>
-        </w:rPr>
-        <w:t xml:space="preserve">theme</w:t>
-      </w:r>
-      <w:r>
-        <w:rPr>
-          <w:rStyle w:val="NormalTok"/>
-        </w:rPr>
-        <w:t xml:space="preserve">(</w:t>
-      </w:r>
-      <w:r>
-        <w:rPr>
-          <w:rStyle w:val="AttributeTok"/>
-        </w:rPr>
-        <w:t xml:space="preserve">legend.position =</w:t>
-      </w:r>
-      <w:r>
-        <w:rPr>
-          <w:rStyle w:val="NormalTok"/>
-        </w:rPr>
-        <w:t xml:space="preserve"> </w:t>
-      </w:r>
-      <w:r>
-        <w:rPr>
-          <w:rStyle w:val="StringTok"/>
-        </w:rPr>
-        <w:t xml:space="preserve">"none"</w:t>
-      </w:r>
-      <w:r>
-        <w:rPr>
-          <w:rStyle w:val="NormalTok"/>
-        </w:rPr>
-        <w:t xml:space="preserve">)</w:t>
+        <w:t xml:space="preserve">/</w:t>
+      </w:r>
+      <w:r>
+        <w:rPr>
+          <w:rStyle w:val="NormalTok"/>
+        </w:rPr>
+        <w:t xml:space="preserve"> plot2</w:t>
       </w:r>
     </w:p>
     <w:p>
@@ -4623,7 +5526,7 @@
               <a:graphicData uri="http://schemas.openxmlformats.org/drawingml/2006/picture">
                 <pic:pic>
                   <pic:nvPicPr>
-                    <pic:cNvPr descr="sujet8_files/figure-docx/unnamed-chunk-10-1.png" id="0" name="Picture"/>
+                    <pic:cNvPr descr="sujet8_files/figure-docx/unnamed-chunk-11-1.png" id="0" name="Picture"/>
                     <pic:cNvPicPr>
                       <a:picLocks noChangeArrowheads="1" noChangeAspect="1"/>
                     </pic:cNvPicPr>
@@ -4656,8 +5559,588 @@
         </w:drawing>
       </w:r>
     </w:p>
+    <w:p>
+      <w:pPr>
+        <w:pStyle w:val="Corpsdetexte"/>
+      </w:pPr>
+      <w:r>
+        <w:t xml:space="preserve">On peut voir que les 3 chaînes convergent bien vers la même valeur pour 3 initialisation différentes du paramètre a. Cela se voit sur le traceplot qui montre que les estimations de a restent autour de la même valeur, mais aussi sur le graphique des densités de a pour chaque chaîne qui montre des densités superposables pour les 3 chaînes.</w:t>
+      </w:r>
+    </w:p>
+    <w:p>
+      <w:pPr>
+        <w:pStyle w:val="Corpsdetexte"/>
+      </w:pPr>
+      <w:r>
+        <w:t xml:space="preserve">Ainsi, voici notre estimation du paramètre a pour notre modèle avec 3 chaînes, 400000 itérations par chaîne avec 1000 itérations de burn-in et la conservation d’une itération sur 8 :</w:t>
+      </w:r>
+    </w:p>
+    <w:p>
+      <w:pPr>
+        <w:pStyle w:val="SourceCode"/>
+      </w:pPr>
+      <w:r>
+        <w:rPr>
+          <w:rStyle w:val="FunctionTok"/>
+        </w:rPr>
+        <w:t xml:space="preserve">tidy</w:t>
+      </w:r>
+      <w:r>
+        <w:rPr>
+          <w:rStyle w:val="NormalTok"/>
+        </w:rPr>
+        <w:t xml:space="preserve">(modele1_fit_mult) </w:t>
+      </w:r>
+      <w:r>
+        <w:rPr>
+          <w:rStyle w:val="SpecialCharTok"/>
+        </w:rPr>
+        <w:t xml:space="preserve">%&gt;%</w:t>
+      </w:r>
+      <w:r>
+        <w:rPr>
+          <w:rStyle w:val="NormalTok"/>
+        </w:rPr>
+        <w:t xml:space="preserve"> </w:t>
+      </w:r>
+      <w:r>
+        <w:br/>
+      </w:r>
+      <w:r>
+        <w:rPr>
+          <w:rStyle w:val="NormalTok"/>
+        </w:rPr>
+        <w:t xml:space="preserve">  </w:t>
+      </w:r>
+      <w:r>
+        <w:rPr>
+          <w:rStyle w:val="FunctionTok"/>
+        </w:rPr>
+        <w:t xml:space="preserve">mutate</w:t>
+      </w:r>
+      <w:r>
+        <w:rPr>
+          <w:rStyle w:val="NormalTok"/>
+        </w:rPr>
+        <w:t xml:space="preserve">(</w:t>
+      </w:r>
+      <w:r>
+        <w:rPr>
+          <w:rStyle w:val="FunctionTok"/>
+        </w:rPr>
+        <w:t xml:space="preserve">across</w:t>
+      </w:r>
+      <w:r>
+        <w:rPr>
+          <w:rStyle w:val="NormalTok"/>
+        </w:rPr>
+        <w:t xml:space="preserve">(estimate</w:t>
+      </w:r>
+      <w:r>
+        <w:rPr>
+          <w:rStyle w:val="SpecialCharTok"/>
+        </w:rPr>
+        <w:t xml:space="preserve">:</w:t>
+      </w:r>
+      <w:r>
+        <w:rPr>
+          <w:rStyle w:val="NormalTok"/>
+        </w:rPr>
+        <w:t xml:space="preserve">std.error, </w:t>
+      </w:r>
+      <w:r>
+        <w:rPr>
+          <w:rStyle w:val="SpecialCharTok"/>
+        </w:rPr>
+        <w:t xml:space="preserve">~</w:t>
+      </w:r>
+      <w:r>
+        <w:rPr>
+          <w:rStyle w:val="NormalTok"/>
+        </w:rPr>
+        <w:t xml:space="preserve"> </w:t>
+      </w:r>
+      <w:r>
+        <w:rPr>
+          <w:rStyle w:val="FunctionTok"/>
+        </w:rPr>
+        <w:t xml:space="preserve">round</w:t>
+      </w:r>
+      <w:r>
+        <w:rPr>
+          <w:rStyle w:val="NormalTok"/>
+        </w:rPr>
+        <w:t xml:space="preserve">(.x, </w:t>
+      </w:r>
+      <w:r>
+        <w:rPr>
+          <w:rStyle w:val="DecValTok"/>
+        </w:rPr>
+        <w:t xml:space="preserve">3</w:t>
+      </w:r>
+      <w:r>
+        <w:rPr>
+          <w:rStyle w:val="NormalTok"/>
+        </w:rPr>
+        <w:t xml:space="preserve">))) </w:t>
+      </w:r>
+      <w:r>
+        <w:rPr>
+          <w:rStyle w:val="SpecialCharTok"/>
+        </w:rPr>
+        <w:t xml:space="preserve">%&gt;%</w:t>
+      </w:r>
+      <w:r>
+        <w:rPr>
+          <w:rStyle w:val="NormalTok"/>
+        </w:rPr>
+        <w:t xml:space="preserve"> </w:t>
+      </w:r>
+      <w:r>
+        <w:br/>
+      </w:r>
+      <w:r>
+        <w:rPr>
+          <w:rStyle w:val="NormalTok"/>
+        </w:rPr>
+        <w:t xml:space="preserve">  </w:t>
+      </w:r>
+      <w:r>
+        <w:rPr>
+          <w:rStyle w:val="FunctionTok"/>
+        </w:rPr>
+        <w:t xml:space="preserve">flextable</w:t>
+      </w:r>
+      <w:r>
+        <w:rPr>
+          <w:rStyle w:val="NormalTok"/>
+        </w:rPr>
+        <w:t xml:space="preserve">() </w:t>
+      </w:r>
+      <w:r>
+        <w:rPr>
+          <w:rStyle w:val="SpecialCharTok"/>
+        </w:rPr>
+        <w:t xml:space="preserve">%&gt;%</w:t>
+      </w:r>
+      <w:r>
+        <w:rPr>
+          <w:rStyle w:val="NormalTok"/>
+        </w:rPr>
+        <w:t xml:space="preserve"> </w:t>
+      </w:r>
+      <w:r>
+        <w:br/>
+      </w:r>
+      <w:r>
+        <w:rPr>
+          <w:rStyle w:val="NormalTok"/>
+        </w:rPr>
+        <w:t xml:space="preserve">  </w:t>
+      </w:r>
+      <w:r>
+        <w:rPr>
+          <w:rStyle w:val="FunctionTok"/>
+        </w:rPr>
+        <w:t xml:space="preserve">set_header_labels</w:t>
+      </w:r>
+      <w:r>
+        <w:rPr>
+          <w:rStyle w:val="NormalTok"/>
+        </w:rPr>
+        <w:t xml:space="preserve">(</w:t>
+      </w:r>
+      <w:r>
+        <w:rPr>
+          <w:rStyle w:val="AttributeTok"/>
+        </w:rPr>
+        <w:t xml:space="preserve">term =</w:t>
+      </w:r>
+      <w:r>
+        <w:rPr>
+          <w:rStyle w:val="NormalTok"/>
+        </w:rPr>
+        <w:t xml:space="preserve"> </w:t>
+      </w:r>
+      <w:r>
+        <w:rPr>
+          <w:rStyle w:val="StringTok"/>
+        </w:rPr>
+        <w:t xml:space="preserve">"Paramètre estimé"</w:t>
+      </w:r>
+      <w:r>
+        <w:rPr>
+          <w:rStyle w:val="NormalTok"/>
+        </w:rPr>
+        <w:t xml:space="preserve">, </w:t>
+      </w:r>
+      <w:r>
+        <w:br/>
+      </w:r>
+      <w:r>
+        <w:rPr>
+          <w:rStyle w:val="NormalTok"/>
+        </w:rPr>
+        <w:t xml:space="preserve">                    </w:t>
+      </w:r>
+      <w:r>
+        <w:rPr>
+          <w:rStyle w:val="AttributeTok"/>
+        </w:rPr>
+        <w:t xml:space="preserve">estimate =</w:t>
+      </w:r>
+      <w:r>
+        <w:rPr>
+          <w:rStyle w:val="NormalTok"/>
+        </w:rPr>
+        <w:t xml:space="preserve"> </w:t>
+      </w:r>
+      <w:r>
+        <w:rPr>
+          <w:rStyle w:val="StringTok"/>
+        </w:rPr>
+        <w:t xml:space="preserve">"Estimation"</w:t>
+      </w:r>
+      <w:r>
+        <w:rPr>
+          <w:rStyle w:val="NormalTok"/>
+        </w:rPr>
+        <w:t xml:space="preserve">, </w:t>
+      </w:r>
+      <w:r>
+        <w:br/>
+      </w:r>
+      <w:r>
+        <w:rPr>
+          <w:rStyle w:val="NormalTok"/>
+        </w:rPr>
+        <w:t xml:space="preserve">                    </w:t>
+      </w:r>
+      <w:r>
+        <w:rPr>
+          <w:rStyle w:val="AttributeTok"/>
+        </w:rPr>
+        <w:t xml:space="preserve">std.error =</w:t>
+      </w:r>
+      <w:r>
+        <w:rPr>
+          <w:rStyle w:val="NormalTok"/>
+        </w:rPr>
+        <w:t xml:space="preserve"> </w:t>
+      </w:r>
+      <w:r>
+        <w:rPr>
+          <w:rStyle w:val="StringTok"/>
+        </w:rPr>
+        <w:t xml:space="preserve">"Ecart-Type"</w:t>
+      </w:r>
+      <w:r>
+        <w:rPr>
+          <w:rStyle w:val="NormalTok"/>
+        </w:rPr>
+        <w:t xml:space="preserve">) </w:t>
+      </w:r>
+      <w:r>
+        <w:rPr>
+          <w:rStyle w:val="SpecialCharTok"/>
+        </w:rPr>
+        <w:t xml:space="preserve">%&gt;%</w:t>
+      </w:r>
+      <w:r>
+        <w:rPr>
+          <w:rStyle w:val="NormalTok"/>
+        </w:rPr>
+        <w:t xml:space="preserve"> </w:t>
+      </w:r>
+      <w:r>
+        <w:br/>
+      </w:r>
+      <w:r>
+        <w:rPr>
+          <w:rStyle w:val="NormalTok"/>
+        </w:rPr>
+        <w:t xml:space="preserve">  </w:t>
+      </w:r>
+      <w:r>
+        <w:rPr>
+          <w:rStyle w:val="FunctionTok"/>
+        </w:rPr>
+        <w:t xml:space="preserve">autofit</w:t>
+      </w:r>
+      <w:r>
+        <w:rPr>
+          <w:rStyle w:val="NormalTok"/>
+        </w:rPr>
+        <w:t xml:space="preserve">()</w:t>
+      </w:r>
+    </w:p>
+    <w:tbl xmlns:w="http://schemas.openxmlformats.org/wordprocessingml/2006/main" xmlns:r="http://schemas.openxmlformats.org/officeDocument/2006/relationships" xmlns:w14="http://schemas.microsoft.com/office/word/2010/wordml" xmlns:wp="http://schemas.openxmlformats.org/drawingml/2006/wordprocessingDrawing" xmlns:a="http://schemas.openxmlformats.org/drawingml/2006/main" xmlns:pic="http://schemas.openxmlformats.org/drawingml/2006/picture">
+      <w:tblPr>
+        NA"/&gt;
+        <w:tblLayout w:type="fixed"/>
+        <w:jc w:val="center"/>
+        <w:tblLook w:firstRow="1" w:lastRow="0" w:firstColumn="0" w:lastColumn="0" w:noHBand="0" w:noVBand="1"/>
+      </w:tblPr>
+      <w:tblGrid>
+        <w:gridCol w:w="2147"/>
+        <w:gridCol w:w="1438"/>
+        <w:gridCol w:w="1486"/>
+      </w:tblGrid>
+      <w:tr>
+        <w:trPr>
+          <w:cantSplit/>
+          <w:trHeight w:val="454" w:hRule="auto"/>
+          <w:tblHeader/>
+        </w:trPr>
+        <w:tc>
+          <w:tcPr>
+            <w:tcBorders>
+              <w:bottom w:val="single" w:sz="16" w:space="0" w:color="000000"/>
+              <w:top w:val="single" w:sz="16" w:space="0" w:color="000000"/>
+            </w:tcBorders>
+            <w:shd w:val="clear" w:color="auto" w:fill="FFFFFF"/>
+            <w:tcMar>
+              <w:top w:w="0" w:type="dxa"/>
+              <w:bottom w:w="0" w:type="dxa"/>
+              <w:left w:w="0" w:type="dxa"/>
+              <w:right w:w="0" w:type="dxa"/>
+            </w:tcMar>
+            <w:vAlign w:val="center"/>
+          </w:tcPr>
+          <w:p>
+            <w:pPr>
+              <w:jc w:val="left"/>
+              <w:spacing w:after="40" w:before="40" w:line="240"/>
+              <w:ind w:firstLine="0" w:left="100" w:right="100"/>
+            </w:pPr>
+            <w:r xmlns:w="http://schemas.openxmlformats.org/wordprocessingml/2006/main" xmlns:wp="http://schemas.openxmlformats.org/drawingml/2006/wordprocessingDrawing" xmlns:r="http://schemas.openxmlformats.org/officeDocument/2006/relationships" xmlns:w14="http://schemas.microsoft.com/office/word/2010/wordml">
+              <w:rPr>
+                <w:rFonts w:ascii="Arial" w:hAnsi="Arial" w:eastAsia="Arial" w:cs="Arial"/>
+                <w:sz w:val="22"/>
+                <w:szCs w:val="22"/>
+                <w:color w:val="111111"/>
+              </w:rPr>
+              <w:t xml:space="preserve">Paramètre estimé</w:t>
+            </w:r>
+          </w:p>
+        </w:tc>
+        <w:tc>
+          <w:tcPr>
+            <w:tcBorders>
+              <w:bottom w:val="single" w:sz="16" w:space="0" w:color="000000"/>
+              <w:top w:val="single" w:sz="16" w:space="0" w:color="000000"/>
+            </w:tcBorders>
+            <w:shd w:val="clear" w:color="auto" w:fill="FFFFFF"/>
+            <w:tcMar>
+              <w:top w:w="0" w:type="dxa"/>
+              <w:bottom w:w="0" w:type="dxa"/>
+              <w:left w:w="0" w:type="dxa"/>
+              <w:right w:w="0" w:type="dxa"/>
+            </w:tcMar>
+            <w:vAlign w:val="center"/>
+          </w:tcPr>
+          <w:p>
+            <w:pPr>
+              <w:jc w:val="right"/>
+              <w:spacing w:after="40" w:before="40" w:line="240"/>
+              <w:ind w:firstLine="0" w:left="100" w:right="100"/>
+            </w:pPr>
+            <w:r xmlns:w="http://schemas.openxmlformats.org/wordprocessingml/2006/main" xmlns:wp="http://schemas.openxmlformats.org/drawingml/2006/wordprocessingDrawing" xmlns:r="http://schemas.openxmlformats.org/officeDocument/2006/relationships" xmlns:w14="http://schemas.microsoft.com/office/word/2010/wordml">
+              <w:rPr>
+                <w:rFonts w:ascii="Arial" w:hAnsi="Arial" w:eastAsia="Arial" w:cs="Arial"/>
+                <w:sz w:val="22"/>
+                <w:szCs w:val="22"/>
+                <w:color w:val="111111"/>
+              </w:rPr>
+              <w:t xml:space="preserve">Estimation</w:t>
+            </w:r>
+          </w:p>
+        </w:tc>
+        <w:tc>
+          <w:tcPr>
+            <w:tcBorders>
+              <w:bottom w:val="single" w:sz="16" w:space="0" w:color="000000"/>
+              <w:top w:val="single" w:sz="16" w:space="0" w:color="000000"/>
+            </w:tcBorders>
+            <w:shd w:val="clear" w:color="auto" w:fill="FFFFFF"/>
+            <w:tcMar>
+              <w:top w:w="0" w:type="dxa"/>
+              <w:bottom w:w="0" w:type="dxa"/>
+              <w:left w:w="0" w:type="dxa"/>
+              <w:right w:w="0" w:type="dxa"/>
+            </w:tcMar>
+            <w:vAlign w:val="center"/>
+          </w:tcPr>
+          <w:p>
+            <w:pPr>
+              <w:jc w:val="right"/>
+              <w:spacing w:after="40" w:before="40" w:line="240"/>
+              <w:ind w:firstLine="0" w:left="100" w:right="100"/>
+            </w:pPr>
+            <w:r xmlns:w="http://schemas.openxmlformats.org/wordprocessingml/2006/main" xmlns:wp="http://schemas.openxmlformats.org/drawingml/2006/wordprocessingDrawing" xmlns:r="http://schemas.openxmlformats.org/officeDocument/2006/relationships" xmlns:w14="http://schemas.microsoft.com/office/word/2010/wordml">
+              <w:rPr>
+                <w:rFonts w:ascii="Arial" w:hAnsi="Arial" w:eastAsia="Arial" w:cs="Arial"/>
+                <w:sz w:val="22"/>
+                <w:szCs w:val="22"/>
+                <w:color w:val="111111"/>
+              </w:rPr>
+              <w:t xml:space="preserve">Ecart-Type</w:t>
+            </w:r>
+          </w:p>
+        </w:tc>
+      </w:tr>
+      <w:tr>
+        <w:trPr>
+          <w:cantSplit/>
+          <w:trHeight w:val="411" w:hRule="auto"/>
+        </w:trPr>
+        <w:tc>
+          <w:tcPr>
+            <w:tcBorders>
+              <w:bottom w:val="single" w:sz="16" w:space="0" w:color="000000"/>
+            </w:tcBorders>
+            <w:shd w:val="clear" w:color="auto" w:fill="FFFFFF"/>
+            <w:tcMar>
+              <w:top w:w="0" w:type="dxa"/>
+              <w:bottom w:w="0" w:type="dxa"/>
+              <w:left w:w="0" w:type="dxa"/>
+              <w:right w:w="0" w:type="dxa"/>
+            </w:tcMar>
+            <w:vAlign w:val="center"/>
+          </w:tcPr>
+          <w:p>
+            <w:pPr>
+              <w:jc w:val="left"/>
+              <w:spacing w:after="40" w:before="40" w:line="240"/>
+              <w:ind w:firstLine="0" w:left="100" w:right="100"/>
+            </w:pPr>
+            <w:r xmlns:w="http://schemas.openxmlformats.org/wordprocessingml/2006/main" xmlns:wp="http://schemas.openxmlformats.org/drawingml/2006/wordprocessingDrawing" xmlns:r="http://schemas.openxmlformats.org/officeDocument/2006/relationships" xmlns:w14="http://schemas.microsoft.com/office/word/2010/wordml">
+              <w:rPr>
+                <w:rFonts w:ascii="Arial" w:hAnsi="Arial" w:eastAsia="Arial" w:cs="Arial"/>
+                <w:sz w:val="22"/>
+                <w:szCs w:val="22"/>
+                <w:color w:val="111111"/>
+              </w:rPr>
+              <w:t xml:space="preserve">a</w:t>
+            </w:r>
+          </w:p>
+        </w:tc>
+        <w:tc>
+          <w:tcPr>
+            <w:tcBorders>
+              <w:bottom w:val="single" w:sz="16" w:space="0" w:color="000000"/>
+            </w:tcBorders>
+            <w:shd w:val="clear" w:color="auto" w:fill="FFFFFF"/>
+            <w:tcMar>
+              <w:top w:w="0" w:type="dxa"/>
+              <w:bottom w:w="0" w:type="dxa"/>
+              <w:left w:w="0" w:type="dxa"/>
+              <w:right w:w="0" w:type="dxa"/>
+            </w:tcMar>
+            <w:vAlign w:val="center"/>
+          </w:tcPr>
+          <w:p>
+            <w:pPr>
+              <w:jc w:val="right"/>
+              <w:spacing w:after="40" w:before="40" w:line="240"/>
+              <w:ind w:firstLine="0" w:left="100" w:right="100"/>
+            </w:pPr>
+            <w:r xmlns:w="http://schemas.openxmlformats.org/wordprocessingml/2006/main" xmlns:wp="http://schemas.openxmlformats.org/drawingml/2006/wordprocessingDrawing" xmlns:r="http://schemas.openxmlformats.org/officeDocument/2006/relationships" xmlns:w14="http://schemas.microsoft.com/office/word/2010/wordml">
+              <w:rPr>
+                <w:rFonts w:ascii="Arial" w:hAnsi="Arial" w:eastAsia="Arial" w:cs="Arial"/>
+                <w:sz w:val="22"/>
+                <w:szCs w:val="22"/>
+                <w:color w:val="111111"/>
+              </w:rPr>
+              <w:t xml:space="preserve">2.999</w:t>
+            </w:r>
+          </w:p>
+        </w:tc>
+        <w:tc>
+          <w:tcPr>
+            <w:tcBorders>
+              <w:bottom w:val="single" w:sz="16" w:space="0" w:color="000000"/>
+            </w:tcBorders>
+            <w:shd w:val="clear" w:color="auto" w:fill="FFFFFF"/>
+            <w:tcMar>
+              <w:top w:w="0" w:type="dxa"/>
+              <w:bottom w:w="0" w:type="dxa"/>
+              <w:left w:w="0" w:type="dxa"/>
+              <w:right w:w="0" w:type="dxa"/>
+            </w:tcMar>
+            <w:vAlign w:val="center"/>
+          </w:tcPr>
+          <w:p>
+            <w:pPr>
+              <w:jc w:val="right"/>
+              <w:spacing w:after="40" w:before="40" w:line="240"/>
+              <w:ind w:firstLine="0" w:left="100" w:right="100"/>
+            </w:pPr>
+            <w:r xmlns:w="http://schemas.openxmlformats.org/wordprocessingml/2006/main" xmlns:wp="http://schemas.openxmlformats.org/drawingml/2006/wordprocessingDrawing" xmlns:r="http://schemas.openxmlformats.org/officeDocument/2006/relationships" xmlns:w14="http://schemas.microsoft.com/office/word/2010/wordml">
+              <w:rPr>
+                <w:rFonts w:ascii="Arial" w:hAnsi="Arial" w:eastAsia="Arial" w:cs="Arial"/>
+                <w:sz w:val="22"/>
+                <w:szCs w:val="22"/>
+                <w:color w:val="111111"/>
+              </w:rPr>
+              <w:t xml:space="preserve">0.071</w:t>
+            </w:r>
+          </w:p>
+        </w:tc>
+      </w:tr>
+    </w:tbl>
+    <w:p>
+      <w:pPr>
+        <w:pStyle w:val="FirstParagraph"/>
+      </w:pPr>
+      <w:r>
+        <w:t xml:space="preserve">Cette estimation est très proche à celle faite sur une chaîne précédemment.</w:t>
+      </w:r>
+    </w:p>
     <w:bookmarkEnd w:id="28"/>
+    <w:bookmarkStart w:id="29" w:name="question-3"/>
+    <w:p>
+      <w:pPr>
+        <w:pStyle w:val="Titre2"/>
+      </w:pPr>
+      <w:r>
+        <w:t xml:space="preserve">Question 3</w:t>
+      </w:r>
+    </w:p>
+    <w:p>
+      <w:pPr>
+        <w:pStyle w:val="FirstParagraph"/>
+      </w:pPr>
+      <w:r>
+        <w:t xml:space="preserve">Pour le modèle final retenu avec 3 chaînes, il y avait 49875 itérations faites par chaîne, soit 149625 itérations au total. Le nombre d’itérations effectif était le même : 1.5716578</w:t>
+      </w:r>
+      <w:r>
+        <w:t xml:space="preserve">^{5}.</w:t>
+      </w:r>
+    </w:p>
+    <w:p>
+      <w:pPr>
+        <w:pStyle w:val="Corpsdetexte"/>
+      </w:pPr>
+      <w:r>
+        <w:t xml:space="preserve">Pour le modèle avec 1 chaîne, 1000 itérations de burn-in et la conservation d’une itération sur 8, on avait 49875 itérations de faite, et le nombre effectif était plus élevé : 5.1722944</w:t>
+      </w:r>
+      <w:r>
+        <w:t xml:space="preserve">^{4}.</w:t>
+      </w:r>
+    </w:p>
     <w:bookmarkEnd w:id="29"/>
+    <w:bookmarkStart w:id="30" w:name="question-4"/>
+    <w:p>
+      <w:pPr>
+        <w:pStyle w:val="Titre2"/>
+      </w:pPr>
+      <w:r>
+        <w:t xml:space="preserve">Question 4</w:t>
+      </w:r>
+    </w:p>
+    <w:bookmarkEnd w:id="30"/>
+    <w:bookmarkEnd w:id="31"/>
     <w:sectPr>
       <w:headerReference w:type="even" r:id="rId10"/>
       <w:headerReference w:type="default" r:id="rId9"/>

</xml_diff>